<commit_message>
28/09/2019 projeto marcenaria 1 depois das modificaçoes do dia: Das Classes.
</commit_message>
<xml_diff>
--- a/Marcenaria.docx
+++ b/Marcenaria.docx
@@ -16,146 +16,3097 @@
       <w:pPr>
         <w:pStyle w:val="Ttulo1"/>
       </w:pPr>
+      <w:bookmarkStart w:id="0" w:name="_Pessoa"/>
+      <w:bookmarkEnd w:id="0"/>
       <w:r>
         <w:t>Pessoa</w:t>
       </w:r>
     </w:p>
     <w:p>
       <w:pPr>
+        <w:spacing w:after="0"/>
+      </w:pPr>
+      <w:r>
+        <w:t>Uma pessoa pode ser  cliente e ao mesmo tempo pode ser fornecedor,  uma pessoa pode ser um fornecedor e ao mesmo tempo pode ser Cliente.</w:t>
+      </w:r>
+    </w:p>
+    <w:p>
+      <w:pPr>
+        <w:pStyle w:val="PargrafodaLista"/>
+        <w:numPr>
+          <w:ilvl w:val="0"/>
+          <w:numId w:val="7"/>
+        </w:numPr>
+        <w:spacing w:after="0"/>
+        <w:rPr>
+          <w:b/>
+          <w:bCs/>
+        </w:rPr>
+      </w:pPr>
+      <w:bookmarkStart w:id="1" w:name="_Hlk19557677"/>
+      <w:r>
+        <w:rPr>
+          <w:b/>
+          <w:bCs/>
+        </w:rPr>
+        <w:t>Subclasse:</w:t>
+      </w:r>
+    </w:p>
+    <w:p>
+      <w:pPr>
+        <w:pStyle w:val="PargrafodaLista"/>
+        <w:numPr>
+          <w:ilvl w:val="0"/>
+          <w:numId w:val="5"/>
+        </w:numPr>
+        <w:spacing w:after="0"/>
+        <w:rPr>
+          <w:color w:val="00B050"/>
+        </w:rPr>
+      </w:pPr>
+      <w:hyperlink w:anchor="_Cliente__tem:" w:history="1">
+        <w:r>
+          <w:rPr>
+            <w:color w:val="00B050"/>
+          </w:rPr>
+          <w:t>Cliente</w:t>
+        </w:r>
+      </w:hyperlink>
+      <w:r>
+        <w:rPr>
+          <w:color w:val="00B050"/>
+        </w:rPr>
+        <w:t>;</w:t>
+      </w:r>
+    </w:p>
+    <w:p>
+      <w:pPr>
+        <w:pStyle w:val="PargrafodaLista"/>
+        <w:numPr>
+          <w:ilvl w:val="0"/>
+          <w:numId w:val="5"/>
+        </w:numPr>
+        <w:spacing w:after="0"/>
+        <w:rPr>
+          <w:b/>
+          <w:bCs/>
+        </w:rPr>
+      </w:pPr>
+      <w:hyperlink w:anchor="_Fornecedor:" w:history="1">
+        <w:r>
+          <w:rPr>
+            <w:color w:val="00B050"/>
+          </w:rPr>
+          <w:t>Fornecedor</w:t>
+        </w:r>
+      </w:hyperlink>
+      <w:r>
+        <w:rPr>
+          <w:color w:val="00B050"/>
+        </w:rPr>
+        <w:t>.</w:t>
+      </w:r>
+      <w:r>
+        <w:rPr>
+          <w:b/>
+          <w:bCs/>
+        </w:rPr>
+        <w:t xml:space="preserve"> </w:t>
+      </w:r>
+    </w:p>
+    <w:p>
+      <w:pPr>
+        <w:pStyle w:val="PargrafodaLista"/>
+        <w:numPr>
+          <w:ilvl w:val="0"/>
+          <w:numId w:val="7"/>
+        </w:numPr>
+        <w:spacing w:after="0"/>
+        <w:rPr>
+          <w:b/>
+          <w:bCs/>
+        </w:rPr>
+      </w:pPr>
+      <w:r>
+        <w:rPr>
+          <w:b/>
+          <w:bCs/>
+        </w:rPr>
+        <w:t>Atributo:</w:t>
+      </w:r>
+    </w:p>
+    <w:bookmarkEnd w:id="1"/>
+    <w:p>
+      <w:pPr>
+        <w:pStyle w:val="PargrafodaLista"/>
+        <w:numPr>
+          <w:ilvl w:val="0"/>
+          <w:numId w:val="5"/>
+        </w:numPr>
+        <w:spacing w:after="0"/>
+        <w:rPr>
+          <w:color w:val="00B050"/>
+        </w:rPr>
+      </w:pPr>
+      <w:r>
+        <w:rPr>
+          <w:color w:val="00B050"/>
+        </w:rPr>
+        <w:t>Nome  da Tabela</w:t>
+      </w:r>
+      <w:r>
+        <w:rPr>
+          <w:color w:val="00B050"/>
+        </w:rPr>
+        <w:t>;</w:t>
+      </w:r>
+    </w:p>
+    <w:p>
+      <w:pPr>
+        <w:pStyle w:val="PargrafodaLista"/>
+        <w:numPr>
+          <w:ilvl w:val="0"/>
+          <w:numId w:val="5"/>
+        </w:numPr>
+        <w:rPr>
+          <w:color w:val="00B050"/>
+        </w:rPr>
+      </w:pPr>
+      <w:r>
+        <w:rPr>
+          <w:color w:val="00B050"/>
+        </w:rPr>
+        <w:t>ID</w:t>
+      </w:r>
+      <w:r>
+        <w:rPr>
+          <w:color w:val="00B050"/>
+        </w:rPr>
+        <w:t>;</w:t>
+      </w:r>
+    </w:p>
+    <w:p>
+      <w:pPr>
+        <w:pStyle w:val="PargrafodaLista"/>
+        <w:numPr>
+          <w:ilvl w:val="0"/>
+          <w:numId w:val="5"/>
+        </w:numPr>
+        <w:rPr>
+          <w:color w:val="00B050"/>
+        </w:rPr>
+      </w:pPr>
+      <w:r>
+        <w:rPr>
+          <w:color w:val="00B050"/>
+        </w:rPr>
+        <w:t>Nome</w:t>
+      </w:r>
+      <w:r>
+        <w:rPr>
+          <w:color w:val="00B050"/>
+        </w:rPr>
+        <w:t>;</w:t>
+      </w:r>
+    </w:p>
+    <w:p>
+      <w:pPr>
+        <w:pStyle w:val="PargrafodaLista"/>
+        <w:numPr>
+          <w:ilvl w:val="0"/>
+          <w:numId w:val="5"/>
+        </w:numPr>
+        <w:rPr>
+          <w:color w:val="00B050"/>
+        </w:rPr>
+      </w:pPr>
+      <w:r>
+        <w:rPr>
+          <w:color w:val="00B050"/>
+        </w:rPr>
+        <w:t>Login</w:t>
+      </w:r>
+      <w:r>
+        <w:rPr>
+          <w:color w:val="00B050"/>
+        </w:rPr>
+        <w:t>;</w:t>
+      </w:r>
+    </w:p>
+    <w:p>
+      <w:pPr>
+        <w:pStyle w:val="PargrafodaLista"/>
+        <w:numPr>
+          <w:ilvl w:val="0"/>
+          <w:numId w:val="5"/>
+        </w:numPr>
+        <w:rPr>
+          <w:color w:val="00B050"/>
+        </w:rPr>
+      </w:pPr>
+      <w:r>
+        <w:rPr>
+          <w:color w:val="00B050"/>
+        </w:rPr>
+        <w:t>Senha</w:t>
+      </w:r>
+      <w:r>
+        <w:rPr>
+          <w:color w:val="00B050"/>
+        </w:rPr>
+        <w:t>;</w:t>
+      </w:r>
+    </w:p>
+    <w:p>
+      <w:pPr>
+        <w:pStyle w:val="PargrafodaLista"/>
+        <w:numPr>
+          <w:ilvl w:val="0"/>
+          <w:numId w:val="5"/>
+        </w:numPr>
+        <w:rPr>
+          <w:color w:val="00B050"/>
+        </w:rPr>
+      </w:pPr>
+      <w:r>
+        <w:rPr>
+          <w:color w:val="00B050"/>
+        </w:rPr>
+        <w:t>Confirmação da Senha</w:t>
+      </w:r>
+      <w:r>
+        <w:rPr>
+          <w:color w:val="00B050"/>
+        </w:rPr>
+        <w:t>;</w:t>
+      </w:r>
+    </w:p>
+    <w:p>
+      <w:pPr>
+        <w:pStyle w:val="PargrafodaLista"/>
+        <w:numPr>
+          <w:ilvl w:val="0"/>
+          <w:numId w:val="5"/>
+        </w:numPr>
+        <w:rPr>
+          <w:color w:val="00B050"/>
+        </w:rPr>
+      </w:pPr>
+      <w:r>
+        <w:rPr>
+          <w:color w:val="00B050"/>
+        </w:rPr>
+        <w:t>Tipo de Pessoa</w:t>
+      </w:r>
+      <w:r>
+        <w:rPr>
+          <w:color w:val="00B050"/>
+        </w:rPr>
+        <w:t>:</w:t>
+      </w:r>
+    </w:p>
+    <w:p>
+      <w:pPr>
+        <w:pStyle w:val="PargrafodaLista"/>
+        <w:numPr>
+          <w:ilvl w:val="1"/>
+          <w:numId w:val="5"/>
+        </w:numPr>
+        <w:rPr>
+          <w:color w:val="00B050"/>
+        </w:rPr>
+      </w:pPr>
+      <w:r>
+        <w:rPr>
+          <w:color w:val="00B050"/>
+        </w:rPr>
+        <w:t>PF</w:t>
+      </w:r>
+      <w:r>
+        <w:rPr>
+          <w:color w:val="00B050"/>
+        </w:rPr>
+        <w:t>;</w:t>
+      </w:r>
+    </w:p>
+    <w:p>
+      <w:pPr>
+        <w:pStyle w:val="PargrafodaLista"/>
+        <w:numPr>
+          <w:ilvl w:val="1"/>
+          <w:numId w:val="5"/>
+        </w:numPr>
+        <w:rPr>
+          <w:color w:val="00B050"/>
+        </w:rPr>
+      </w:pPr>
+      <w:r>
+        <w:rPr>
+          <w:color w:val="00B050"/>
+        </w:rPr>
+        <w:t>PJ</w:t>
+      </w:r>
+      <w:r>
+        <w:rPr>
+          <w:color w:val="00B050"/>
+        </w:rPr>
+        <w:t>.</w:t>
+      </w:r>
+    </w:p>
+    <w:p>
+      <w:pPr>
+        <w:pStyle w:val="PargrafodaLista"/>
+        <w:numPr>
+          <w:ilvl w:val="0"/>
+          <w:numId w:val="7"/>
+        </w:numPr>
+        <w:rPr>
+          <w:b/>
+          <w:bCs/>
+        </w:rPr>
+      </w:pPr>
+      <w:r>
+        <w:rPr>
+          <w:b/>
+          <w:bCs/>
+        </w:rPr>
+        <w:t>Método:</w:t>
+      </w:r>
+    </w:p>
+    <w:p>
+      <w:pPr>
+        <w:pStyle w:val="PargrafodaLista"/>
+        <w:numPr>
+          <w:ilvl w:val="0"/>
+          <w:numId w:val="5"/>
+        </w:numPr>
+        <w:rPr>
+          <w:color w:val="00B050"/>
+        </w:rPr>
+      </w:pPr>
+      <w:r>
+        <w:rPr>
+          <w:color w:val="00B050"/>
+        </w:rPr>
+        <w:t>Adicionar Pessoa</w:t>
+      </w:r>
+      <w:r>
+        <w:rPr>
+          <w:color w:val="00B050"/>
+        </w:rPr>
+        <w:t>:</w:t>
+      </w:r>
+    </w:p>
+    <w:p>
+      <w:pPr>
+        <w:pStyle w:val="PargrafodaLista"/>
+        <w:numPr>
+          <w:ilvl w:val="1"/>
+          <w:numId w:val="5"/>
+        </w:numPr>
+        <w:rPr>
+          <w:color w:val="00B050"/>
+        </w:rPr>
+      </w:pPr>
+      <w:r>
+        <w:rPr>
+          <w:color w:val="00B050"/>
+        </w:rPr>
+        <w:t>Verificar se os campos estão preenchidos;</w:t>
+      </w:r>
+    </w:p>
+    <w:p>
+      <w:pPr>
+        <w:pStyle w:val="PargrafodaLista"/>
+        <w:numPr>
+          <w:ilvl w:val="1"/>
+          <w:numId w:val="5"/>
+        </w:numPr>
+        <w:rPr>
+          <w:color w:val="00B050"/>
+        </w:rPr>
+      </w:pPr>
+      <w:r>
+        <w:rPr>
+          <w:color w:val="00B050"/>
+        </w:rPr>
+        <w:t>Verificar  se a pessoa não existe;</w:t>
+      </w:r>
+    </w:p>
+    <w:p>
+      <w:pPr>
+        <w:pStyle w:val="PargrafodaLista"/>
+        <w:numPr>
+          <w:ilvl w:val="1"/>
+          <w:numId w:val="5"/>
+        </w:numPr>
+        <w:rPr>
+          <w:color w:val="00B050"/>
+        </w:rPr>
+      </w:pPr>
+    </w:p>
+    <w:p>
+      <w:pPr>
+        <w:pStyle w:val="PargrafodaLista"/>
+        <w:numPr>
+          <w:ilvl w:val="0"/>
+          <w:numId w:val="5"/>
+        </w:numPr>
+        <w:rPr>
+          <w:color w:val="00B050"/>
+        </w:rPr>
+      </w:pPr>
+      <w:r>
+        <w:rPr>
+          <w:color w:val="00B050"/>
+        </w:rPr>
+        <w:t>Editar Pessoa;</w:t>
+      </w:r>
+    </w:p>
+    <w:p>
+      <w:pPr>
+        <w:pStyle w:val="PargrafodaLista"/>
+        <w:numPr>
+          <w:ilvl w:val="0"/>
+          <w:numId w:val="5"/>
+        </w:numPr>
+        <w:rPr>
+          <w:color w:val="00B050"/>
+        </w:rPr>
+      </w:pPr>
+      <w:r>
+        <w:rPr>
+          <w:color w:val="00B050"/>
+        </w:rPr>
+        <w:t>Excluir  Pessoa;</w:t>
+      </w:r>
+    </w:p>
+    <w:p>
+      <w:pPr>
+        <w:pStyle w:val="PargrafodaLista"/>
+        <w:numPr>
+          <w:ilvl w:val="0"/>
+          <w:numId w:val="5"/>
+        </w:numPr>
+      </w:pPr>
+      <w:r>
+        <w:t>Existir</w:t>
+      </w:r>
+      <w:r>
+        <w:t xml:space="preserve"> a </w:t>
+      </w:r>
+      <w:r>
+        <w:t>P</w:t>
+      </w:r>
+      <w:r>
+        <w:t>essoa;</w:t>
+      </w:r>
+    </w:p>
+    <w:p>
+      <w:pPr>
+        <w:pStyle w:val="PargrafodaLista"/>
+        <w:numPr>
+          <w:ilvl w:val="0"/>
+          <w:numId w:val="5"/>
+        </w:numPr>
+      </w:pPr>
+      <w:r>
+        <w:t>Exibir a Pessoa na  Tela;</w:t>
+      </w:r>
+    </w:p>
+    <w:p>
+      <w:pPr>
+        <w:pStyle w:val="PargrafodaLista"/>
+        <w:numPr>
+          <w:ilvl w:val="0"/>
+          <w:numId w:val="5"/>
+        </w:numPr>
+      </w:pPr>
+      <w:r>
+        <w:t>Exibir  a pessoa  na Variável;</w:t>
+      </w:r>
+    </w:p>
+    <w:p>
+      <w:pPr>
+        <w:pStyle w:val="PargrafodaLista"/>
+        <w:numPr>
+          <w:ilvl w:val="0"/>
+          <w:numId w:val="5"/>
+        </w:numPr>
+        <w:rPr>
+          <w:color w:val="00B050"/>
+        </w:rPr>
+      </w:pPr>
+      <w:r>
+        <w:rPr>
+          <w:color w:val="00B050"/>
+        </w:rPr>
+        <w:t>Pesquisar Pessoa;</w:t>
+      </w:r>
+    </w:p>
+    <w:p>
+      <w:pPr>
+        <w:pStyle w:val="PargrafodaLista"/>
+        <w:numPr>
+          <w:ilvl w:val="0"/>
+          <w:numId w:val="5"/>
+        </w:numPr>
+        <w:rPr>
+          <w:color w:val="00B050"/>
+        </w:rPr>
+      </w:pPr>
+      <w:r>
+        <w:rPr>
+          <w:color w:val="00B050"/>
+        </w:rPr>
+        <w:t>Obter o id da Pessoa;</w:t>
+      </w:r>
+    </w:p>
+    <w:p>
+      <w:pPr>
+        <w:pStyle w:val="PargrafodaLista"/>
+        <w:numPr>
+          <w:ilvl w:val="0"/>
+          <w:numId w:val="5"/>
+        </w:numPr>
+        <w:spacing w:after="0"/>
+      </w:pPr>
+      <w:r>
+        <w:t>Não exist</w:t>
+      </w:r>
+      <w:r>
+        <w:t>ir</w:t>
+      </w:r>
+      <w:r>
+        <w:t xml:space="preserve"> a Pessoa</w:t>
+      </w:r>
+      <w:r>
+        <w:t>;</w:t>
+      </w:r>
+    </w:p>
+    <w:p>
+      <w:pPr>
         <w:pStyle w:val="Ttulo2"/>
-      </w:pPr>
-      <w:proofErr w:type="gramStart"/>
-      <w:r>
-        <w:t>Cliente  tem</w:t>
-      </w:r>
-      <w:proofErr w:type="gramEnd"/>
+        <w:spacing w:before="0"/>
+      </w:pPr>
+      <w:bookmarkStart w:id="2" w:name="_Cliente__tem:"/>
+      <w:bookmarkEnd w:id="2"/>
+      <w:r>
+        <w:t>Cliente:</w:t>
+      </w:r>
+    </w:p>
+    <w:p>
+      <w:pPr>
+        <w:spacing w:after="0"/>
+      </w:pPr>
+      <w:r>
+        <w:t xml:space="preserve"> Todo cliente e  uma pessoa</w:t>
+      </w:r>
+      <w:r>
+        <w:t xml:space="preserve"> e uma pessoa pode ser um Cliente.</w:t>
+      </w:r>
+    </w:p>
+    <w:p>
+      <w:pPr>
+        <w:pStyle w:val="Estilo1"/>
+        <w:spacing w:after="0"/>
+        <w:rPr>
+          <w:b/>
+          <w:bCs/>
+        </w:rPr>
+      </w:pPr>
+      <w:bookmarkStart w:id="3" w:name="_Hlk19561235"/>
+      <w:r>
+        <w:rPr>
+          <w:b/>
+          <w:bCs/>
+        </w:rPr>
+        <w:t>Herdeiro:</w:t>
+      </w:r>
+    </w:p>
+    <w:p>
+      <w:pPr>
+        <w:pStyle w:val="PargrafodaLista"/>
+        <w:numPr>
+          <w:ilvl w:val="0"/>
+          <w:numId w:val="5"/>
+        </w:numPr>
+        <w:spacing w:after="0"/>
+        <w:rPr>
+          <w:color w:val="00B050"/>
+        </w:rPr>
+      </w:pPr>
+      <w:hyperlink w:anchor="_Pessoa" w:history="1">
+        <w:commentRangeStart w:id="4"/>
+        <w:r>
+          <w:rPr>
+            <w:rStyle w:val="Hyperlink"/>
+            <w:color w:val="00B050"/>
+          </w:rPr>
+          <w:t>Classe pessoa</w:t>
+        </w:r>
+        <w:commentRangeEnd w:id="4"/>
+        <w:r>
+          <w:rPr>
+            <w:rStyle w:val="Hyperlink"/>
+            <w:color w:val="00B050"/>
+            <w:sz w:val="16"/>
+            <w:szCs w:val="16"/>
+          </w:rPr>
+          <w:commentReference w:id="4"/>
+        </w:r>
+      </w:hyperlink>
+    </w:p>
+    <w:p>
+      <w:pPr>
+        <w:pStyle w:val="Estilo1"/>
+        <w:spacing w:after="0"/>
+        <w:rPr>
+          <w:b/>
+          <w:bCs/>
+        </w:rPr>
+      </w:pPr>
+      <w:r>
+        <w:rPr>
+          <w:b/>
+          <w:bCs/>
+        </w:rPr>
+        <w:t>Atributo:</w:t>
+      </w:r>
+    </w:p>
+    <w:p>
+      <w:pPr>
+        <w:pStyle w:val="PargrafodaLista"/>
+        <w:numPr>
+          <w:ilvl w:val="0"/>
+          <w:numId w:val="5"/>
+        </w:numPr>
+        <w:spacing w:after="0"/>
+        <w:rPr>
+          <w:color w:val="00B050"/>
+        </w:rPr>
+      </w:pPr>
+      <w:bookmarkStart w:id="5" w:name="_Hlk19565092"/>
+      <w:r>
+        <w:rPr>
+          <w:color w:val="00B050"/>
+        </w:rPr>
+        <w:t>Nome da Tabela;</w:t>
+      </w:r>
+    </w:p>
+    <w:p>
+      <w:pPr>
+        <w:pStyle w:val="PargrafodaLista"/>
+        <w:numPr>
+          <w:ilvl w:val="0"/>
+          <w:numId w:val="5"/>
+        </w:numPr>
+        <w:spacing w:after="0"/>
+        <w:rPr>
+          <w:color w:val="00B050"/>
+        </w:rPr>
+      </w:pPr>
+      <w:r>
+        <w:rPr>
+          <w:color w:val="00B050"/>
+        </w:rPr>
+        <w:t>ID</w:t>
+      </w:r>
+      <w:r>
+        <w:rPr>
+          <w:color w:val="00B050"/>
+        </w:rPr>
+        <w:t>;</w:t>
+      </w:r>
+    </w:p>
+    <w:p>
+      <w:pPr>
+        <w:pStyle w:val="PargrafodaLista"/>
+        <w:numPr>
+          <w:ilvl w:val="0"/>
+          <w:numId w:val="5"/>
+        </w:numPr>
+        <w:spacing w:after="0"/>
+        <w:rPr>
+          <w:color w:val="00B050"/>
+        </w:rPr>
+      </w:pPr>
+      <w:r>
+        <w:rPr>
+          <w:color w:val="00B050"/>
+        </w:rPr>
+        <w:t>Documento</w:t>
+      </w:r>
+      <w:r>
+        <w:rPr>
+          <w:color w:val="00B050"/>
+        </w:rPr>
+        <w:t>;</w:t>
+      </w:r>
+    </w:p>
+    <w:p>
+      <w:pPr>
+        <w:pStyle w:val="PargrafodaLista"/>
+        <w:numPr>
+          <w:ilvl w:val="0"/>
+          <w:numId w:val="5"/>
+        </w:numPr>
+        <w:spacing w:after="0"/>
+      </w:pPr>
+      <w:hyperlink w:anchor="_Endereço" w:history="1">
+        <w:r>
+          <w:rPr>
+            <w:rStyle w:val="Hyperlink"/>
+          </w:rPr>
+          <w:t>ENDEREÇO</w:t>
+        </w:r>
+        <w:r>
+          <w:rPr>
+            <w:rStyle w:val="Hyperlink"/>
+          </w:rPr>
+          <w:t>.</w:t>
+        </w:r>
+      </w:hyperlink>
+    </w:p>
+    <w:p>
+      <w:pPr>
+        <w:pStyle w:val="PargrafodaLista"/>
+        <w:numPr>
+          <w:ilvl w:val="0"/>
+          <w:numId w:val="5"/>
+        </w:numPr>
+        <w:spacing w:after="0"/>
+      </w:pPr>
+      <w:hyperlink w:anchor="_Telefone" w:history="1">
+        <w:r>
+          <w:rPr>
+            <w:rStyle w:val="Hyperlink"/>
+          </w:rPr>
+          <w:t>TELEFONE.</w:t>
+        </w:r>
+      </w:hyperlink>
+    </w:p>
+    <w:bookmarkEnd w:id="5"/>
+    <w:p>
+      <w:pPr>
+        <w:pStyle w:val="Estilo1"/>
+        <w:spacing w:after="0"/>
+        <w:rPr>
+          <w:b/>
+          <w:bCs/>
+        </w:rPr>
+      </w:pPr>
+      <w:r>
+        <w:rPr>
+          <w:b/>
+          <w:bCs/>
+        </w:rPr>
+        <w:t>Método:</w:t>
+      </w:r>
+    </w:p>
+    <w:p>
+      <w:pPr>
+        <w:pStyle w:val="PargrafodaLista"/>
+        <w:numPr>
+          <w:ilvl w:val="0"/>
+          <w:numId w:val="5"/>
+        </w:numPr>
+        <w:spacing w:after="0"/>
+      </w:pPr>
+      <w:bookmarkStart w:id="6" w:name="_Hlk19565241"/>
+      <w:r>
+        <w:t xml:space="preserve">Adicionar </w:t>
+      </w:r>
+      <w:r>
+        <w:t>o Cliente;</w:t>
+      </w:r>
+    </w:p>
+    <w:p>
+      <w:pPr>
+        <w:pStyle w:val="PargrafodaLista"/>
+        <w:numPr>
+          <w:ilvl w:val="1"/>
+          <w:numId w:val="5"/>
+        </w:numPr>
+        <w:spacing w:after="0"/>
+        <w:rPr>
+          <w:color w:val="00B050"/>
+        </w:rPr>
+      </w:pPr>
+      <w:r>
+        <w:t xml:space="preserve">Se sim: </w:t>
+      </w:r>
+      <w:r>
+        <w:rPr>
+          <w:color w:val="00B050"/>
+        </w:rPr>
+        <w:t>Adicionar Pessoa;</w:t>
+      </w:r>
+    </w:p>
+    <w:p>
+      <w:pPr>
+        <w:pStyle w:val="PargrafodaLista"/>
+        <w:numPr>
+          <w:ilvl w:val="1"/>
+          <w:numId w:val="5"/>
+        </w:numPr>
+        <w:spacing w:after="0"/>
+      </w:pPr>
+      <w:r>
+        <w:t>Se não:</w:t>
+      </w:r>
+    </w:p>
+    <w:p>
+      <w:pPr>
+        <w:pStyle w:val="PargrafodaLista"/>
+        <w:numPr>
+          <w:ilvl w:val="0"/>
+          <w:numId w:val="5"/>
+        </w:numPr>
+        <w:spacing w:after="0"/>
+      </w:pPr>
+      <w:r>
+        <w:lastRenderedPageBreak/>
+        <w:t>Editar o Cliente;</w:t>
+      </w:r>
+    </w:p>
+    <w:p>
+      <w:pPr>
+        <w:pStyle w:val="PargrafodaLista"/>
+        <w:numPr>
+          <w:ilvl w:val="1"/>
+          <w:numId w:val="5"/>
+        </w:numPr>
+        <w:spacing w:after="0"/>
+      </w:pPr>
+      <w:r>
+        <w:t xml:space="preserve">Se sim: </w:t>
+      </w:r>
+      <w:r>
+        <w:rPr>
+          <w:color w:val="00B050"/>
+        </w:rPr>
+        <w:t>Editar Pessoa;</w:t>
+      </w:r>
+    </w:p>
+    <w:p>
+      <w:pPr>
+        <w:pStyle w:val="PargrafodaLista"/>
+        <w:numPr>
+          <w:ilvl w:val="1"/>
+          <w:numId w:val="5"/>
+        </w:numPr>
+        <w:spacing w:after="0"/>
+      </w:pPr>
+      <w:r>
+        <w:t>Se não:</w:t>
+      </w:r>
+    </w:p>
+    <w:p>
+      <w:pPr>
+        <w:pStyle w:val="PargrafodaLista"/>
+        <w:numPr>
+          <w:ilvl w:val="0"/>
+          <w:numId w:val="5"/>
+        </w:numPr>
+        <w:spacing w:after="0"/>
+      </w:pPr>
+      <w:r>
+        <w:t>Excluir o Cliente;</w:t>
+      </w:r>
+    </w:p>
+    <w:p>
+      <w:pPr>
+        <w:pStyle w:val="PargrafodaLista"/>
+        <w:numPr>
+          <w:ilvl w:val="1"/>
+          <w:numId w:val="5"/>
+        </w:numPr>
+      </w:pPr>
+      <w:r>
+        <w:t xml:space="preserve">Se sim: </w:t>
+      </w:r>
+    </w:p>
+    <w:p>
+      <w:pPr>
+        <w:pStyle w:val="PargrafodaLista"/>
+        <w:numPr>
+          <w:ilvl w:val="1"/>
+          <w:numId w:val="5"/>
+        </w:numPr>
+      </w:pPr>
+      <w:r>
+        <w:t>Se não:</w:t>
+      </w:r>
+    </w:p>
+    <w:p>
+      <w:pPr>
+        <w:pStyle w:val="PargrafodaLista"/>
+        <w:numPr>
+          <w:ilvl w:val="0"/>
+          <w:numId w:val="5"/>
+        </w:numPr>
+      </w:pPr>
+      <w:r>
+        <w:t>Existir o Cliente;</w:t>
+      </w:r>
+    </w:p>
+    <w:p>
+      <w:pPr>
+        <w:pStyle w:val="PargrafodaLista"/>
+        <w:numPr>
+          <w:ilvl w:val="0"/>
+          <w:numId w:val="5"/>
+        </w:numPr>
+      </w:pPr>
+      <w:r>
+        <w:t>Exibir o Cliente na Tela;</w:t>
+      </w:r>
+    </w:p>
+    <w:p>
+      <w:pPr>
+        <w:pStyle w:val="PargrafodaLista"/>
+        <w:numPr>
+          <w:ilvl w:val="1"/>
+          <w:numId w:val="5"/>
+        </w:numPr>
+      </w:pPr>
+      <w:r>
+        <w:t xml:space="preserve">Exibir a Pessoa </w:t>
+      </w:r>
+      <w:r>
+        <w:t>na Tela.</w:t>
+      </w:r>
+    </w:p>
+    <w:p>
+      <w:pPr>
+        <w:pStyle w:val="PargrafodaLista"/>
+        <w:numPr>
+          <w:ilvl w:val="0"/>
+          <w:numId w:val="5"/>
+        </w:numPr>
+      </w:pPr>
+      <w:r>
+        <w:t>Exibir o Cliente na Variável</w:t>
+      </w:r>
+      <w:r>
+        <w:t>;</w:t>
+      </w:r>
+    </w:p>
+    <w:p>
+      <w:pPr>
+        <w:pStyle w:val="PargrafodaLista"/>
+        <w:numPr>
+          <w:ilvl w:val="1"/>
+          <w:numId w:val="5"/>
+        </w:numPr>
+      </w:pPr>
+      <w:r>
+        <w:t>Exibir a Pessoa na variável</w:t>
+      </w:r>
+      <w:r>
+        <w:t>.</w:t>
+      </w:r>
+    </w:p>
+    <w:p>
+      <w:pPr>
+        <w:pStyle w:val="PargrafodaLista"/>
+        <w:numPr>
+          <w:ilvl w:val="0"/>
+          <w:numId w:val="5"/>
+        </w:numPr>
+      </w:pPr>
+      <w:r>
+        <w:t>Pesquisar o Cliente;</w:t>
+      </w:r>
+    </w:p>
+    <w:p>
+      <w:pPr>
+        <w:pStyle w:val="PargrafodaLista"/>
+        <w:numPr>
+          <w:ilvl w:val="1"/>
+          <w:numId w:val="5"/>
+        </w:numPr>
+      </w:pPr>
+      <w:r>
+        <w:t>Pesquisar  a Pessoa.</w:t>
+      </w:r>
+    </w:p>
+    <w:p>
+      <w:pPr>
+        <w:pStyle w:val="PargrafodaLista"/>
+        <w:numPr>
+          <w:ilvl w:val="0"/>
+          <w:numId w:val="5"/>
+        </w:numPr>
+      </w:pPr>
+      <w:r>
+        <w:t>Não Existir o Cliente;</w:t>
+      </w:r>
+    </w:p>
+    <w:p>
+      <w:pPr>
+        <w:pStyle w:val="PargrafodaLista"/>
+        <w:numPr>
+          <w:ilvl w:val="1"/>
+          <w:numId w:val="5"/>
+        </w:numPr>
+        <w:spacing w:after="0"/>
+      </w:pPr>
+      <w:r>
+        <w:t>Não existir a pessoa.</w:t>
+      </w:r>
+    </w:p>
+    <w:p>
+      <w:pPr>
+        <w:pStyle w:val="Ttulo2"/>
+      </w:pPr>
+      <w:bookmarkStart w:id="7" w:name="_Fornecedor:"/>
+      <w:bookmarkEnd w:id="7"/>
+      <w:r>
+        <w:t>Fornecedor:</w:t>
+      </w:r>
+    </w:p>
+    <w:p>
+      <w:pPr>
+        <w:spacing w:after="0"/>
+      </w:pPr>
+      <w:r>
+        <w:t>Todo fornecedor e uma pessoa e</w:t>
+      </w:r>
+    </w:p>
+    <w:p>
+      <w:pPr>
+        <w:pStyle w:val="Estilo1"/>
+        <w:spacing w:after="0"/>
+      </w:pPr>
+      <w:r>
+        <w:t>Herdeiro:</w:t>
+      </w:r>
+    </w:p>
+    <w:p>
+      <w:pPr>
+        <w:pStyle w:val="PargrafodaLista"/>
+        <w:numPr>
+          <w:ilvl w:val="0"/>
+          <w:numId w:val="5"/>
+        </w:numPr>
+        <w:spacing w:after="0"/>
+        <w:rPr>
+          <w:color w:val="00B050"/>
+        </w:rPr>
+      </w:pPr>
+      <w:hyperlink w:anchor="_Pessoa" w:history="1">
+        <w:r>
+          <w:rPr>
+            <w:rStyle w:val="Hyperlink"/>
+            <w:color w:val="00B050"/>
+          </w:rPr>
+          <w:t>Classe pessoa</w:t>
+        </w:r>
+      </w:hyperlink>
+    </w:p>
+    <w:p>
+      <w:pPr>
+        <w:pStyle w:val="Estilo1"/>
+        <w:spacing w:after="0"/>
+      </w:pPr>
+      <w:r>
+        <w:t>Atributo:</w:t>
+      </w:r>
+    </w:p>
+    <w:p>
+      <w:pPr>
+        <w:pStyle w:val="PargrafodaLista"/>
+        <w:numPr>
+          <w:ilvl w:val="0"/>
+          <w:numId w:val="5"/>
+        </w:numPr>
+        <w:spacing w:after="0"/>
+        <w:rPr>
+          <w:color w:val="00B050"/>
+        </w:rPr>
+      </w:pPr>
+      <w:r>
+        <w:rPr>
+          <w:color w:val="00B050"/>
+        </w:rPr>
+        <w:t>Nome da Tabela;</w:t>
+      </w:r>
+    </w:p>
+    <w:p>
+      <w:pPr>
+        <w:pStyle w:val="PargrafodaLista"/>
+        <w:numPr>
+          <w:ilvl w:val="0"/>
+          <w:numId w:val="5"/>
+        </w:numPr>
+        <w:spacing w:after="0"/>
+        <w:rPr>
+          <w:color w:val="00B050"/>
+        </w:rPr>
+      </w:pPr>
+      <w:r>
+        <w:rPr>
+          <w:color w:val="00B050"/>
+        </w:rPr>
+        <w:t>ID;</w:t>
+      </w:r>
+    </w:p>
+    <w:p>
+      <w:pPr>
+        <w:pStyle w:val="PargrafodaLista"/>
+        <w:numPr>
+          <w:ilvl w:val="0"/>
+          <w:numId w:val="5"/>
+        </w:numPr>
+        <w:spacing w:after="0"/>
+        <w:rPr>
+          <w:color w:val="00B050"/>
+        </w:rPr>
+      </w:pPr>
+      <w:r>
+        <w:rPr>
+          <w:color w:val="00B050"/>
+        </w:rPr>
+        <w:t>Documento;</w:t>
+      </w:r>
+    </w:p>
+    <w:p>
+      <w:pPr>
+        <w:pStyle w:val="PargrafodaLista"/>
+        <w:numPr>
+          <w:ilvl w:val="0"/>
+          <w:numId w:val="5"/>
+        </w:numPr>
+        <w:spacing w:after="0"/>
+      </w:pPr>
+      <w:hyperlink w:anchor="_Endereço" w:history="1">
+        <w:r>
+          <w:rPr>
+            <w:rStyle w:val="Hyperlink"/>
+          </w:rPr>
+          <w:t>ENDEREÇO.</w:t>
+        </w:r>
+      </w:hyperlink>
+    </w:p>
+    <w:p>
+      <w:pPr>
+        <w:pStyle w:val="PargrafodaLista"/>
+        <w:numPr>
+          <w:ilvl w:val="0"/>
+          <w:numId w:val="5"/>
+        </w:numPr>
+        <w:spacing w:after="0"/>
+      </w:pPr>
+      <w:hyperlink w:anchor="_Telefone" w:history="1">
+        <w:r>
+          <w:rPr>
+            <w:rStyle w:val="Hyperlink"/>
+          </w:rPr>
+          <w:t>TELEFONE.</w:t>
+        </w:r>
+      </w:hyperlink>
+    </w:p>
+    <w:p>
+      <w:pPr>
+        <w:pStyle w:val="Estilo1"/>
+        <w:spacing w:after="0"/>
+      </w:pPr>
+      <w:r>
+        <w:t>Método:</w:t>
+      </w:r>
+    </w:p>
+    <w:p>
+      <w:pPr>
+        <w:pStyle w:val="PargrafodaLista"/>
+        <w:numPr>
+          <w:ilvl w:val="0"/>
+          <w:numId w:val="5"/>
+        </w:numPr>
+        <w:spacing w:after="0"/>
+      </w:pPr>
+      <w:r>
+        <w:t>Adicionar o Fornecedor;</w:t>
+      </w:r>
+    </w:p>
+    <w:p>
+      <w:pPr>
+        <w:pStyle w:val="PargrafodaLista"/>
+        <w:numPr>
+          <w:ilvl w:val="1"/>
+          <w:numId w:val="5"/>
+        </w:numPr>
+        <w:spacing w:after="0"/>
+        <w:rPr>
+          <w:color w:val="00B050"/>
+        </w:rPr>
+      </w:pPr>
+      <w:r>
+        <w:t xml:space="preserve">Se sim: </w:t>
+      </w:r>
+      <w:r>
+        <w:rPr>
+          <w:color w:val="00B050"/>
+        </w:rPr>
+        <w:t>Adicionar Pessoa;</w:t>
+      </w:r>
+    </w:p>
+    <w:p>
+      <w:pPr>
+        <w:pStyle w:val="PargrafodaLista"/>
+        <w:numPr>
+          <w:ilvl w:val="1"/>
+          <w:numId w:val="5"/>
+        </w:numPr>
+        <w:spacing w:after="0"/>
+      </w:pPr>
+      <w:r>
+        <w:t>Se não:</w:t>
+      </w:r>
+    </w:p>
+    <w:p>
+      <w:pPr>
+        <w:pStyle w:val="PargrafodaLista"/>
+        <w:numPr>
+          <w:ilvl w:val="0"/>
+          <w:numId w:val="5"/>
+        </w:numPr>
+        <w:spacing w:after="0"/>
+      </w:pPr>
+      <w:r>
+        <w:t>Editar o Fornecedor;</w:t>
+      </w:r>
+    </w:p>
+    <w:p>
+      <w:pPr>
+        <w:pStyle w:val="PargrafodaLista"/>
+        <w:numPr>
+          <w:ilvl w:val="1"/>
+          <w:numId w:val="5"/>
+        </w:numPr>
+        <w:spacing w:after="0"/>
+      </w:pPr>
+      <w:r>
+        <w:t xml:space="preserve">Se sim: </w:t>
+      </w:r>
+      <w:r>
+        <w:rPr>
+          <w:color w:val="00B050"/>
+        </w:rPr>
+        <w:t>Editar Pessoa;</w:t>
+      </w:r>
+    </w:p>
+    <w:p>
+      <w:pPr>
+        <w:pStyle w:val="PargrafodaLista"/>
+        <w:numPr>
+          <w:ilvl w:val="1"/>
+          <w:numId w:val="5"/>
+        </w:numPr>
+        <w:spacing w:after="0"/>
+      </w:pPr>
+      <w:r>
+        <w:t>Se não:</w:t>
+      </w:r>
+    </w:p>
+    <w:p>
+      <w:pPr>
+        <w:pStyle w:val="PargrafodaLista"/>
+        <w:numPr>
+          <w:ilvl w:val="0"/>
+          <w:numId w:val="5"/>
+        </w:numPr>
+        <w:spacing w:after="0"/>
+      </w:pPr>
+      <w:r>
+        <w:t>Excluir o Fornecedor;</w:t>
+      </w:r>
+    </w:p>
+    <w:p>
+      <w:pPr>
+        <w:pStyle w:val="PargrafodaLista"/>
+        <w:numPr>
+          <w:ilvl w:val="1"/>
+          <w:numId w:val="5"/>
+        </w:numPr>
+        <w:spacing w:after="0"/>
+      </w:pPr>
+      <w:r>
+        <w:t xml:space="preserve">Se sim: </w:t>
+      </w:r>
+    </w:p>
+    <w:p>
+      <w:pPr>
+        <w:pStyle w:val="PargrafodaLista"/>
+        <w:numPr>
+          <w:ilvl w:val="1"/>
+          <w:numId w:val="5"/>
+        </w:numPr>
+        <w:spacing w:after="0"/>
+      </w:pPr>
+      <w:r>
+        <w:t xml:space="preserve">Se não: </w:t>
+      </w:r>
+    </w:p>
+    <w:p>
+      <w:pPr>
+        <w:pStyle w:val="PargrafodaLista"/>
+        <w:numPr>
+          <w:ilvl w:val="0"/>
+          <w:numId w:val="5"/>
+        </w:numPr>
+        <w:spacing w:after="0"/>
+      </w:pPr>
+      <w:r>
+        <w:t>Existir o Fornecedor;</w:t>
+      </w:r>
+    </w:p>
+    <w:p>
+      <w:pPr>
+        <w:pStyle w:val="PargrafodaLista"/>
+        <w:numPr>
+          <w:ilvl w:val="1"/>
+          <w:numId w:val="5"/>
+        </w:numPr>
+        <w:spacing w:after="0"/>
+      </w:pPr>
+      <w:r>
+        <w:t xml:space="preserve">Se sim: </w:t>
+      </w:r>
+    </w:p>
+    <w:p>
+      <w:pPr>
+        <w:pStyle w:val="PargrafodaLista"/>
+        <w:numPr>
+          <w:ilvl w:val="1"/>
+          <w:numId w:val="5"/>
+        </w:numPr>
+        <w:spacing w:after="0"/>
+      </w:pPr>
+      <w:r>
+        <w:t>Se não:</w:t>
+      </w:r>
+    </w:p>
+    <w:p>
+      <w:pPr>
+        <w:pStyle w:val="PargrafodaLista"/>
+        <w:numPr>
+          <w:ilvl w:val="0"/>
+          <w:numId w:val="5"/>
+        </w:numPr>
+        <w:spacing w:after="0"/>
+      </w:pPr>
+      <w:r>
+        <w:t>Exibir o Fornecedor na Tela;</w:t>
+      </w:r>
+    </w:p>
+    <w:p>
+      <w:pPr>
+        <w:pStyle w:val="PargrafodaLista"/>
+        <w:numPr>
+          <w:ilvl w:val="1"/>
+          <w:numId w:val="5"/>
+        </w:numPr>
+        <w:spacing w:after="0"/>
+      </w:pPr>
+      <w:r>
+        <w:t>Exibir a Pessoa na Tela.</w:t>
+      </w:r>
+    </w:p>
+    <w:p>
+      <w:pPr>
+        <w:pStyle w:val="PargrafodaLista"/>
+        <w:numPr>
+          <w:ilvl w:val="0"/>
+          <w:numId w:val="5"/>
+        </w:numPr>
+        <w:spacing w:after="0"/>
+      </w:pPr>
+      <w:r>
+        <w:t>Exibir o Fornecedor na Variável;</w:t>
+      </w:r>
+    </w:p>
+    <w:p>
+      <w:pPr>
+        <w:pStyle w:val="PargrafodaLista"/>
+        <w:numPr>
+          <w:ilvl w:val="1"/>
+          <w:numId w:val="5"/>
+        </w:numPr>
+        <w:spacing w:after="0"/>
+      </w:pPr>
+      <w:r>
+        <w:t>Exibir a Pessoa na variável.</w:t>
+      </w:r>
+    </w:p>
+    <w:p>
+      <w:pPr>
+        <w:pStyle w:val="PargrafodaLista"/>
+        <w:numPr>
+          <w:ilvl w:val="0"/>
+          <w:numId w:val="5"/>
+        </w:numPr>
+        <w:spacing w:after="0"/>
+      </w:pPr>
+      <w:r>
+        <w:t>Pesquisar o Fornecedor;</w:t>
+      </w:r>
+    </w:p>
+    <w:p>
+      <w:pPr>
+        <w:pStyle w:val="PargrafodaLista"/>
+        <w:numPr>
+          <w:ilvl w:val="1"/>
+          <w:numId w:val="5"/>
+        </w:numPr>
+        <w:spacing w:after="0"/>
+      </w:pPr>
+      <w:r>
+        <w:t>Pesquisar  a Pessoa.</w:t>
+      </w:r>
+    </w:p>
+    <w:p>
+      <w:pPr>
+        <w:pStyle w:val="PargrafodaLista"/>
+        <w:numPr>
+          <w:ilvl w:val="0"/>
+          <w:numId w:val="5"/>
+        </w:numPr>
+        <w:spacing w:after="0"/>
+      </w:pPr>
+      <w:r>
+        <w:t>Não Existir o Fornecedor;</w:t>
+      </w:r>
+    </w:p>
+    <w:p>
+      <w:pPr>
+        <w:pStyle w:val="PargrafodaLista"/>
+        <w:numPr>
+          <w:ilvl w:val="1"/>
+          <w:numId w:val="5"/>
+        </w:numPr>
+        <w:spacing w:after="0"/>
+      </w:pPr>
+      <w:r>
+        <w:t>Não existir a pessoa.</w:t>
+      </w:r>
+      <w:bookmarkEnd w:id="3"/>
+      <w:bookmarkEnd w:id="6"/>
+    </w:p>
+    <w:p>
+      <w:pPr>
+        <w:pStyle w:val="Ttulo2"/>
+      </w:pPr>
+      <w:r>
+        <w:t>UsuarioZero:</w:t>
+      </w:r>
+    </w:p>
+    <w:p>
+      <w:pPr>
+        <w:pStyle w:val="Ttulo1"/>
+      </w:pPr>
+      <w:r>
+        <w:t>Material</w:t>
+      </w:r>
       <w:r>
         <w:t>:</w:t>
       </w:r>
     </w:p>
     <w:p>
       <w:pPr>
-        <w:pStyle w:val="Ttulo3"/>
+        <w:pStyle w:val="Ttulo2"/>
+      </w:pPr>
+      <w:r>
+        <w:t>Chapa</w:t>
+      </w:r>
+    </w:p>
+    <w:p>
+      <w:pPr>
+        <w:pStyle w:val="Estilo1"/>
+        <w:spacing w:after="0"/>
+      </w:pPr>
+      <w:r>
+        <w:t>Atributo:</w:t>
+      </w:r>
+    </w:p>
+    <w:p>
+      <w:pPr>
+        <w:pStyle w:val="PargrafodaLista"/>
+        <w:numPr>
+          <w:ilvl w:val="0"/>
+          <w:numId w:val="5"/>
+        </w:numPr>
+        <w:rPr>
+          <w:color w:val="00B050"/>
+        </w:rPr>
+      </w:pPr>
+      <w:r>
+        <w:rPr>
+          <w:color w:val="00B050"/>
+        </w:rPr>
+        <w:t>ID</w:t>
+      </w:r>
+      <w:r>
+        <w:rPr>
+          <w:color w:val="00B050"/>
+        </w:rPr>
+        <w:t>;</w:t>
+      </w:r>
+    </w:p>
+    <w:p>
+      <w:pPr>
+        <w:pStyle w:val="PargrafodaLista"/>
+        <w:numPr>
+          <w:ilvl w:val="0"/>
+          <w:numId w:val="5"/>
+        </w:numPr>
+        <w:rPr>
+          <w:color w:val="00B050"/>
+        </w:rPr>
+      </w:pPr>
+      <w:r>
+        <w:rPr>
+          <w:color w:val="00B050"/>
+        </w:rPr>
+        <w:t>Comprimento</w:t>
+      </w:r>
+      <w:r>
+        <w:rPr>
+          <w:color w:val="00B050"/>
+        </w:rPr>
+        <w:t>;</w:t>
+      </w:r>
+    </w:p>
+    <w:p>
+      <w:pPr>
+        <w:pStyle w:val="PargrafodaLista"/>
+        <w:numPr>
+          <w:ilvl w:val="0"/>
+          <w:numId w:val="5"/>
+        </w:numPr>
+        <w:rPr>
+          <w:color w:val="00B050"/>
+        </w:rPr>
+      </w:pPr>
+      <w:r>
+        <w:rPr>
+          <w:color w:val="00B050"/>
+        </w:rPr>
+        <w:t>Largura</w:t>
+      </w:r>
+      <w:r>
+        <w:rPr>
+          <w:color w:val="00B050"/>
+        </w:rPr>
+        <w:t>;</w:t>
+      </w:r>
+    </w:p>
+    <w:p>
+      <w:pPr>
+        <w:pStyle w:val="PargrafodaLista"/>
+        <w:numPr>
+          <w:ilvl w:val="0"/>
+          <w:numId w:val="5"/>
+        </w:numPr>
+        <w:rPr>
+          <w:color w:val="00B050"/>
+        </w:rPr>
+      </w:pPr>
+      <w:r>
+        <w:rPr>
+          <w:color w:val="00B050"/>
+        </w:rPr>
+        <w:t>Espessura</w:t>
+      </w:r>
+      <w:r>
+        <w:rPr>
+          <w:color w:val="00B050"/>
+        </w:rPr>
+        <w:t>;</w:t>
+      </w:r>
+    </w:p>
+    <w:p>
+      <w:pPr>
+        <w:pStyle w:val="PargrafodaLista"/>
+        <w:numPr>
+          <w:ilvl w:val="0"/>
+          <w:numId w:val="5"/>
+        </w:numPr>
+        <w:rPr>
+          <w:color w:val="00B050"/>
+        </w:rPr>
+      </w:pPr>
+      <w:r>
+        <w:rPr>
+          <w:color w:val="00B050"/>
+        </w:rPr>
+        <w:t>Preço</w:t>
+      </w:r>
+      <w:r>
+        <w:rPr>
+          <w:color w:val="00B050"/>
+        </w:rPr>
+        <w:t>;</w:t>
+      </w:r>
+    </w:p>
+    <w:p>
+      <w:pPr>
+        <w:pStyle w:val="PargrafodaLista"/>
+        <w:numPr>
+          <w:ilvl w:val="0"/>
+          <w:numId w:val="5"/>
+        </w:numPr>
+        <w:rPr>
+          <w:color w:val="00B050"/>
+        </w:rPr>
+      </w:pPr>
+      <w:r>
+        <w:t>Textura</w:t>
+      </w:r>
+      <w:r>
+        <w:rPr>
+          <w:color w:val="00B050"/>
+        </w:rPr>
+        <w:t>;</w:t>
+      </w:r>
+    </w:p>
+    <w:p>
+      <w:pPr>
+        <w:pStyle w:val="PargrafodaLista"/>
+        <w:numPr>
+          <w:ilvl w:val="0"/>
+          <w:numId w:val="5"/>
+        </w:numPr>
+        <w:spacing w:after="0"/>
+        <w:rPr>
+          <w:color w:val="00B050"/>
+        </w:rPr>
+      </w:pPr>
+      <w:r>
+        <w:rPr>
+          <w:color w:val="00B050"/>
+        </w:rPr>
+        <w:t>ID Fornecedor</w:t>
+      </w:r>
+      <w:r>
+        <w:rPr>
+          <w:color w:val="00B050"/>
+        </w:rPr>
+        <w:t>.</w:t>
+      </w:r>
+      <w:r>
+        <w:rPr>
+          <w:color w:val="00B050"/>
+        </w:rPr>
+        <w:t xml:space="preserve"> </w:t>
+      </w:r>
+    </w:p>
+    <w:p>
+      <w:pPr>
+        <w:pStyle w:val="Estilo1"/>
+        <w:spacing w:after="0"/>
+      </w:pPr>
+      <w:r>
+        <w:t xml:space="preserve">Método </w:t>
+      </w:r>
+    </w:p>
+    <w:p>
+      <w:pPr>
+        <w:pStyle w:val="PargrafodaLista"/>
+        <w:numPr>
+          <w:ilvl w:val="0"/>
+          <w:numId w:val="5"/>
+        </w:numPr>
+        <w:spacing w:after="0"/>
+        <w:rPr>
+          <w:color w:val="00B050"/>
+        </w:rPr>
+      </w:pPr>
+      <w:r>
+        <w:rPr>
+          <w:color w:val="00B050"/>
+        </w:rPr>
+        <w:t>Adicionar Chapa</w:t>
+      </w:r>
+    </w:p>
+    <w:p>
+      <w:pPr>
+        <w:pStyle w:val="PargrafodaLista"/>
+        <w:numPr>
+          <w:ilvl w:val="0"/>
+          <w:numId w:val="5"/>
+        </w:numPr>
+        <w:spacing w:after="0"/>
+        <w:rPr>
+          <w:color w:val="00B050"/>
+        </w:rPr>
+      </w:pPr>
+      <w:r>
+        <w:rPr>
+          <w:color w:val="00B050"/>
+        </w:rPr>
+        <w:t>Editar Chapa</w:t>
+      </w:r>
+    </w:p>
+    <w:p>
+      <w:pPr>
+        <w:pStyle w:val="PargrafodaLista"/>
+        <w:numPr>
+          <w:ilvl w:val="0"/>
+          <w:numId w:val="5"/>
+        </w:numPr>
+        <w:spacing w:after="0"/>
+        <w:rPr>
+          <w:color w:val="00B050"/>
+        </w:rPr>
+      </w:pPr>
+      <w:r>
+        <w:rPr>
+          <w:color w:val="00B050"/>
+        </w:rPr>
+        <w:t>Excluir C</w:t>
+      </w:r>
+      <w:r>
+        <w:rPr>
+          <w:color w:val="00B050"/>
+        </w:rPr>
+        <w:t>hapa</w:t>
+      </w:r>
+    </w:p>
+    <w:p>
+      <w:pPr>
+        <w:pStyle w:val="PargrafodaLista"/>
+        <w:numPr>
+          <w:ilvl w:val="0"/>
+          <w:numId w:val="5"/>
+        </w:numPr>
+        <w:spacing w:after="0"/>
+        <w:rPr>
+          <w:color w:val="00B050"/>
+        </w:rPr>
+      </w:pPr>
+      <w:r>
+        <w:rPr>
+          <w:color w:val="00B050"/>
+        </w:rPr>
+        <w:t>Pesquisar Chapa</w:t>
+      </w:r>
+    </w:p>
+    <w:p>
+      <w:pPr>
+        <w:pStyle w:val="Ttulo2"/>
+      </w:pPr>
+      <w:r>
+        <w:t>Pedaço</w:t>
+      </w:r>
+    </w:p>
+    <w:p>
+      <w:pPr>
+        <w:pStyle w:val="Estilo1"/>
+        <w:spacing w:after="0"/>
+      </w:pPr>
+      <w:r>
+        <w:t>Atributo:</w:t>
+      </w:r>
+    </w:p>
+    <w:p>
+      <w:pPr>
+        <w:pStyle w:val="PargrafodaLista"/>
+        <w:numPr>
+          <w:ilvl w:val="0"/>
+          <w:numId w:val="5"/>
+        </w:numPr>
+        <w:spacing w:after="0"/>
+        <w:rPr>
+          <w:color w:val="00B050"/>
+        </w:rPr>
+      </w:pPr>
+      <w:r>
+        <w:rPr>
+          <w:color w:val="00B050"/>
+        </w:rPr>
+        <w:t>ID</w:t>
+      </w:r>
+      <w:r>
+        <w:rPr>
+          <w:color w:val="00B050"/>
+        </w:rPr>
+        <w:t>;</w:t>
+      </w:r>
+    </w:p>
+    <w:p>
+      <w:pPr>
+        <w:pStyle w:val="PargrafodaLista"/>
+        <w:numPr>
+          <w:ilvl w:val="0"/>
+          <w:numId w:val="5"/>
+        </w:numPr>
+        <w:rPr>
+          <w:color w:val="00B050"/>
+        </w:rPr>
+      </w:pPr>
+      <w:r>
+        <w:rPr>
+          <w:color w:val="00B050"/>
+        </w:rPr>
+        <w:t>Comprimento</w:t>
+      </w:r>
+      <w:r>
+        <w:rPr>
+          <w:color w:val="00B050"/>
+        </w:rPr>
+        <w:t>;</w:t>
+      </w:r>
+    </w:p>
+    <w:p>
+      <w:pPr>
+        <w:pStyle w:val="PargrafodaLista"/>
+        <w:numPr>
+          <w:ilvl w:val="0"/>
+          <w:numId w:val="5"/>
+        </w:numPr>
+        <w:rPr>
+          <w:color w:val="00B050"/>
+        </w:rPr>
+      </w:pPr>
+      <w:r>
+        <w:rPr>
+          <w:color w:val="00B050"/>
+        </w:rPr>
+        <w:t>Largura</w:t>
+      </w:r>
+      <w:r>
+        <w:rPr>
+          <w:color w:val="00B050"/>
+        </w:rPr>
+        <w:t>;</w:t>
+      </w:r>
+    </w:p>
+    <w:p>
+      <w:pPr>
+        <w:pStyle w:val="PargrafodaLista"/>
+        <w:numPr>
+          <w:ilvl w:val="0"/>
+          <w:numId w:val="5"/>
+        </w:numPr>
+        <w:rPr>
+          <w:color w:val="00B050"/>
+        </w:rPr>
+      </w:pPr>
+      <w:r>
+        <w:rPr>
+          <w:color w:val="00B050"/>
+        </w:rPr>
+        <w:t>Espessura</w:t>
+      </w:r>
+      <w:r>
+        <w:rPr>
+          <w:color w:val="00B050"/>
+        </w:rPr>
+        <w:t>;</w:t>
+      </w:r>
+    </w:p>
+    <w:p>
+      <w:pPr>
+        <w:pStyle w:val="PargrafodaLista"/>
+        <w:numPr>
+          <w:ilvl w:val="0"/>
+          <w:numId w:val="5"/>
+        </w:numPr>
+        <w:rPr>
+          <w:color w:val="00B050"/>
+        </w:rPr>
+      </w:pPr>
+      <w:r>
+        <w:rPr>
+          <w:color w:val="00B050"/>
+        </w:rPr>
+        <w:t>Preço</w:t>
+      </w:r>
+      <w:r>
+        <w:rPr>
+          <w:color w:val="00B050"/>
+        </w:rPr>
+        <w:t>;</w:t>
+      </w:r>
+    </w:p>
+    <w:p>
+      <w:pPr>
+        <w:pStyle w:val="PargrafodaLista"/>
+        <w:numPr>
+          <w:ilvl w:val="0"/>
+          <w:numId w:val="5"/>
+        </w:numPr>
+      </w:pPr>
+      <w:r>
+        <w:t>Textura</w:t>
+      </w:r>
+      <w:r>
+        <w:t>;</w:t>
+      </w:r>
+    </w:p>
+    <w:p>
+      <w:pPr>
+        <w:pStyle w:val="PargrafodaLista"/>
+        <w:numPr>
+          <w:ilvl w:val="0"/>
+          <w:numId w:val="5"/>
+        </w:numPr>
+        <w:spacing w:after="0"/>
+        <w:rPr>
+          <w:color w:val="00B050"/>
+        </w:rPr>
+      </w:pPr>
+      <w:r>
+        <w:rPr>
+          <w:color w:val="00B050"/>
+        </w:rPr>
+        <w:t>ID Chapa</w:t>
+      </w:r>
+      <w:r>
+        <w:rPr>
+          <w:color w:val="00B050"/>
+        </w:rPr>
+        <w:t>.</w:t>
+      </w:r>
+    </w:p>
+    <w:p>
+      <w:pPr>
+        <w:pStyle w:val="Estilo1"/>
+        <w:spacing w:after="0"/>
+      </w:pPr>
+      <w:r>
+        <w:t xml:space="preserve">Método </w:t>
+      </w:r>
+    </w:p>
+    <w:p>
+      <w:pPr>
+        <w:pStyle w:val="PargrafodaLista"/>
+        <w:numPr>
+          <w:ilvl w:val="0"/>
+          <w:numId w:val="5"/>
+        </w:numPr>
+        <w:spacing w:after="0"/>
+        <w:rPr>
+          <w:color w:val="00B050"/>
+        </w:rPr>
+      </w:pPr>
+      <w:r>
+        <w:rPr>
+          <w:color w:val="00B050"/>
+        </w:rPr>
+        <w:t>Adicionar Pedaço</w:t>
+      </w:r>
+    </w:p>
+    <w:p>
+      <w:pPr>
+        <w:pStyle w:val="PargrafodaLista"/>
+        <w:numPr>
+          <w:ilvl w:val="0"/>
+          <w:numId w:val="5"/>
+        </w:numPr>
+        <w:rPr>
+          <w:color w:val="00B050"/>
+        </w:rPr>
+      </w:pPr>
+      <w:r>
+        <w:rPr>
+          <w:color w:val="00B050"/>
+        </w:rPr>
+        <w:t>Editar Pedaço</w:t>
+      </w:r>
+    </w:p>
+    <w:p>
+      <w:pPr>
+        <w:pStyle w:val="PargrafodaLista"/>
+        <w:numPr>
+          <w:ilvl w:val="0"/>
+          <w:numId w:val="5"/>
+        </w:numPr>
+        <w:rPr>
+          <w:color w:val="00B050"/>
+        </w:rPr>
+      </w:pPr>
+      <w:r>
+        <w:rPr>
+          <w:color w:val="00B050"/>
+        </w:rPr>
+        <w:t>Excluir Pedaço</w:t>
+      </w:r>
+    </w:p>
+    <w:p>
+      <w:pPr>
+        <w:pStyle w:val="PargrafodaLista"/>
+        <w:numPr>
+          <w:ilvl w:val="0"/>
+          <w:numId w:val="5"/>
+        </w:numPr>
+        <w:spacing w:after="0"/>
+        <w:rPr>
+          <w:color w:val="00B050"/>
+        </w:rPr>
+      </w:pPr>
+      <w:r>
+        <w:rPr>
+          <w:color w:val="00B050"/>
+        </w:rPr>
+        <w:t xml:space="preserve">Pesquisar Pedaço </w:t>
+      </w:r>
+    </w:p>
+    <w:p>
+      <w:pPr>
+        <w:pStyle w:val="Ttulo2"/>
+      </w:pPr>
+      <w:r>
+        <w:t>Peça</w:t>
+      </w:r>
+    </w:p>
+    <w:p>
+      <w:pPr>
+        <w:pStyle w:val="Estilo1"/>
+        <w:spacing w:after="0"/>
+      </w:pPr>
+      <w:r>
+        <w:t>Atributo:</w:t>
+      </w:r>
+    </w:p>
+    <w:p>
+      <w:pPr>
+        <w:pStyle w:val="PargrafodaLista"/>
+        <w:numPr>
+          <w:ilvl w:val="0"/>
+          <w:numId w:val="5"/>
+        </w:numPr>
+        <w:spacing w:after="0"/>
+        <w:rPr>
+          <w:color w:val="00B050"/>
+        </w:rPr>
+      </w:pPr>
+      <w:r>
+        <w:rPr>
+          <w:color w:val="00B050"/>
+        </w:rPr>
+        <w:t>ID</w:t>
+      </w:r>
+      <w:r>
+        <w:rPr>
+          <w:color w:val="00B050"/>
+        </w:rPr>
+        <w:t>;</w:t>
+      </w:r>
+    </w:p>
+    <w:p>
+      <w:pPr>
+        <w:pStyle w:val="PargrafodaLista"/>
+        <w:numPr>
+          <w:ilvl w:val="0"/>
+          <w:numId w:val="5"/>
+        </w:numPr>
+        <w:rPr>
+          <w:color w:val="00B050"/>
+        </w:rPr>
+      </w:pPr>
+      <w:r>
+        <w:rPr>
+          <w:color w:val="00B050"/>
+        </w:rPr>
+        <w:t>Comprimento</w:t>
+      </w:r>
+      <w:r>
+        <w:rPr>
+          <w:color w:val="00B050"/>
+        </w:rPr>
+        <w:t>;</w:t>
+      </w:r>
+    </w:p>
+    <w:p>
+      <w:pPr>
+        <w:pStyle w:val="PargrafodaLista"/>
+        <w:numPr>
+          <w:ilvl w:val="0"/>
+          <w:numId w:val="5"/>
+        </w:numPr>
+        <w:rPr>
+          <w:color w:val="00B050"/>
+        </w:rPr>
+      </w:pPr>
+      <w:r>
+        <w:rPr>
+          <w:color w:val="00B050"/>
+        </w:rPr>
+        <w:t>Largura</w:t>
+      </w:r>
+      <w:r>
+        <w:rPr>
+          <w:color w:val="00B050"/>
+        </w:rPr>
+        <w:t>;</w:t>
+      </w:r>
+    </w:p>
+    <w:p>
+      <w:pPr>
+        <w:pStyle w:val="PargrafodaLista"/>
+        <w:numPr>
+          <w:ilvl w:val="0"/>
+          <w:numId w:val="5"/>
+        </w:numPr>
+        <w:rPr>
+          <w:color w:val="00B050"/>
+        </w:rPr>
+      </w:pPr>
+      <w:r>
+        <w:rPr>
+          <w:color w:val="00B050"/>
+        </w:rPr>
+        <w:t>Espessura</w:t>
+      </w:r>
+      <w:r>
+        <w:rPr>
+          <w:color w:val="00B050"/>
+        </w:rPr>
+        <w:t>;</w:t>
+      </w:r>
+    </w:p>
+    <w:p>
+      <w:pPr>
+        <w:pStyle w:val="PargrafodaLista"/>
+        <w:numPr>
+          <w:ilvl w:val="0"/>
+          <w:numId w:val="5"/>
+        </w:numPr>
+      </w:pPr>
+      <w:r>
+        <w:rPr>
+          <w:color w:val="00B050"/>
+        </w:rPr>
+        <w:t>Preço</w:t>
+      </w:r>
+      <w:r>
+        <w:rPr>
+          <w:color w:val="00B050"/>
+        </w:rPr>
+        <w:t>;</w:t>
+      </w:r>
+    </w:p>
+    <w:p>
+      <w:pPr>
+        <w:pStyle w:val="PargrafodaLista"/>
+        <w:numPr>
+          <w:ilvl w:val="0"/>
+          <w:numId w:val="5"/>
+        </w:numPr>
+      </w:pPr>
+      <w:r>
+        <w:t>Textura</w:t>
+      </w:r>
+      <w:r>
+        <w:t>;</w:t>
+      </w:r>
+    </w:p>
+    <w:p>
+      <w:pPr>
+        <w:pStyle w:val="PargrafodaLista"/>
+        <w:numPr>
+          <w:ilvl w:val="0"/>
+          <w:numId w:val="5"/>
+        </w:numPr>
+        <w:rPr>
+          <w:color w:val="00B050"/>
+        </w:rPr>
+      </w:pPr>
+      <w:r>
+        <w:rPr>
+          <w:color w:val="00B050"/>
+        </w:rPr>
+        <w:t>ID Chapa default  0</w:t>
+      </w:r>
+      <w:r>
+        <w:rPr>
+          <w:color w:val="00B050"/>
+        </w:rPr>
+        <w:t>;</w:t>
+      </w:r>
+    </w:p>
+    <w:p>
+      <w:pPr>
+        <w:pStyle w:val="PargrafodaLista"/>
+        <w:numPr>
+          <w:ilvl w:val="0"/>
+          <w:numId w:val="5"/>
+        </w:numPr>
+        <w:spacing w:after="0"/>
+        <w:rPr>
+          <w:color w:val="00B050"/>
+        </w:rPr>
+      </w:pPr>
+      <w:r>
+        <w:rPr>
+          <w:color w:val="00B050"/>
+        </w:rPr>
+        <w:t>ID Pedaço  default 0.</w:t>
+      </w:r>
+    </w:p>
+    <w:p>
+      <w:pPr>
+        <w:pStyle w:val="Estilo1"/>
+        <w:spacing w:after="0"/>
+      </w:pPr>
+      <w:r>
+        <w:t xml:space="preserve">Método </w:t>
+      </w:r>
+    </w:p>
+    <w:p>
+      <w:pPr>
+        <w:pStyle w:val="PargrafodaLista"/>
+        <w:numPr>
+          <w:ilvl w:val="0"/>
+          <w:numId w:val="5"/>
+        </w:numPr>
+        <w:spacing w:after="0"/>
+        <w:rPr>
+          <w:color w:val="00B050"/>
+        </w:rPr>
+      </w:pPr>
+      <w:r>
+        <w:rPr>
+          <w:color w:val="00B050"/>
+        </w:rPr>
+        <w:t>Adicionar Peça</w:t>
+      </w:r>
+    </w:p>
+    <w:p>
+      <w:pPr>
+        <w:pStyle w:val="PargrafodaLista"/>
+        <w:numPr>
+          <w:ilvl w:val="0"/>
+          <w:numId w:val="5"/>
+        </w:numPr>
+        <w:rPr>
+          <w:color w:val="00B050"/>
+        </w:rPr>
+      </w:pPr>
+      <w:r>
+        <w:rPr>
+          <w:color w:val="00B050"/>
+        </w:rPr>
+        <w:t>Editar Peça</w:t>
+      </w:r>
+    </w:p>
+    <w:p>
+      <w:pPr>
+        <w:pStyle w:val="PargrafodaLista"/>
+        <w:numPr>
+          <w:ilvl w:val="0"/>
+          <w:numId w:val="5"/>
+        </w:numPr>
+        <w:rPr>
+          <w:color w:val="00B050"/>
+        </w:rPr>
+      </w:pPr>
+      <w:r>
+        <w:rPr>
+          <w:color w:val="00B050"/>
+        </w:rPr>
+        <w:t>Excluir Peça</w:t>
+      </w:r>
+    </w:p>
+    <w:p>
+      <w:pPr>
+        <w:pStyle w:val="PargrafodaLista"/>
+        <w:numPr>
+          <w:ilvl w:val="0"/>
+          <w:numId w:val="5"/>
+        </w:numPr>
+        <w:spacing w:after="0"/>
+        <w:rPr>
+          <w:color w:val="00B050"/>
+        </w:rPr>
+      </w:pPr>
+      <w:r>
+        <w:rPr>
+          <w:color w:val="00B050"/>
+        </w:rPr>
+        <w:t>Pesquisar Peça</w:t>
+      </w:r>
+    </w:p>
+    <w:p>
+      <w:pPr>
+        <w:pStyle w:val="Ttulo1"/>
+      </w:pPr>
+      <w:r>
+        <w:t>Dado</w:t>
+      </w:r>
+    </w:p>
+    <w:p>
+      <w:pPr>
+        <w:pStyle w:val="Ttulo2"/>
+      </w:pPr>
+      <w:bookmarkStart w:id="8" w:name="_Endereço"/>
+      <w:bookmarkEnd w:id="8"/>
+      <w:r>
+        <w:t>Endereço</w:t>
+      </w:r>
+    </w:p>
+    <w:p>
+      <w:pPr>
+        <w:pStyle w:val="Estilo1"/>
+        <w:spacing w:after="0"/>
+      </w:pPr>
+      <w:r>
+        <w:t>Atributo:</w:t>
+      </w:r>
+    </w:p>
+    <w:p>
+      <w:pPr>
+        <w:pStyle w:val="PargrafodaLista"/>
+        <w:numPr>
+          <w:ilvl w:val="0"/>
+          <w:numId w:val="5"/>
+        </w:numPr>
+        <w:spacing w:after="0"/>
+        <w:rPr>
+          <w:color w:val="FF0000"/>
+        </w:rPr>
+      </w:pPr>
+      <w:r>
+        <w:rPr>
+          <w:color w:val="FF0000"/>
+        </w:rPr>
+        <w:t>ID</w:t>
+      </w:r>
+    </w:p>
+    <w:p>
+      <w:pPr>
+        <w:pStyle w:val="PargrafodaLista"/>
+        <w:numPr>
+          <w:ilvl w:val="0"/>
+          <w:numId w:val="5"/>
+        </w:numPr>
+        <w:spacing w:after="0"/>
+        <w:rPr>
+          <w:color w:val="FF0000"/>
+        </w:rPr>
+      </w:pPr>
+      <w:r>
+        <w:rPr>
+          <w:color w:val="FF0000"/>
+        </w:rPr>
+        <w:t>ID Pessoa</w:t>
+      </w:r>
+    </w:p>
+    <w:p>
+      <w:pPr>
+        <w:pStyle w:val="PargrafodaLista"/>
+        <w:numPr>
+          <w:ilvl w:val="0"/>
+          <w:numId w:val="5"/>
+        </w:numPr>
+        <w:spacing w:after="0"/>
+        <w:rPr>
+          <w:color w:val="FF0000"/>
+        </w:rPr>
+      </w:pPr>
+      <w:r>
+        <w:rPr>
+          <w:color w:val="FF0000"/>
+        </w:rPr>
+        <w:t>ID Fornecedor</w:t>
+      </w:r>
+    </w:p>
+    <w:p>
+      <w:pPr>
+        <w:pStyle w:val="PargrafodaLista"/>
+        <w:numPr>
+          <w:ilvl w:val="0"/>
+          <w:numId w:val="5"/>
+        </w:numPr>
+        <w:spacing w:after="0"/>
+        <w:rPr>
+          <w:color w:val="FF0000"/>
+        </w:rPr>
+      </w:pPr>
+      <w:r>
+        <w:rPr>
+          <w:color w:val="FF0000"/>
+        </w:rPr>
+        <w:t>ID Cliente</w:t>
+      </w:r>
+    </w:p>
+    <w:p>
+      <w:pPr>
+        <w:pStyle w:val="PargrafodaLista"/>
+        <w:numPr>
+          <w:ilvl w:val="0"/>
+          <w:numId w:val="5"/>
+        </w:numPr>
+        <w:spacing w:after="0"/>
+        <w:rPr>
+          <w:color w:val="FF0000"/>
+        </w:rPr>
+      </w:pPr>
+      <w:hyperlink w:anchor="_CEP" w:history="1">
+        <w:r>
+          <w:rPr>
+            <w:rStyle w:val="Hyperlink"/>
+          </w:rPr>
+          <w:t>CEP</w:t>
+        </w:r>
+      </w:hyperlink>
+    </w:p>
+    <w:p>
+      <w:pPr>
+        <w:pStyle w:val="PargrafodaLista"/>
+        <w:numPr>
+          <w:ilvl w:val="0"/>
+          <w:numId w:val="5"/>
+        </w:numPr>
+        <w:spacing w:after="0"/>
+        <w:rPr>
+          <w:color w:val="FF0000"/>
+        </w:rPr>
+      </w:pPr>
+      <w:r>
+        <w:rPr>
+          <w:color w:val="FF0000"/>
+        </w:rPr>
+        <w:t>Complemento</w:t>
+      </w:r>
+    </w:p>
+    <w:p>
+      <w:pPr>
+        <w:pStyle w:val="PargrafodaLista"/>
+        <w:numPr>
+          <w:ilvl w:val="0"/>
+          <w:numId w:val="5"/>
+        </w:numPr>
+        <w:spacing w:after="0"/>
+        <w:rPr>
+          <w:color w:val="FF0000"/>
+        </w:rPr>
+      </w:pPr>
+      <w:r>
+        <w:rPr>
+          <w:color w:val="FF0000"/>
+        </w:rPr>
+        <w:t>N°</w:t>
+      </w:r>
+    </w:p>
+    <w:p>
+      <w:pPr>
+        <w:pStyle w:val="Estilo1"/>
+        <w:spacing w:after="0"/>
+      </w:pPr>
+      <w:bookmarkStart w:id="9" w:name="_Hlk19825925"/>
+      <w:r>
+        <w:t xml:space="preserve">Método </w:t>
+      </w:r>
+    </w:p>
+    <w:p>
+      <w:pPr>
+        <w:pStyle w:val="PargrafodaLista"/>
+        <w:numPr>
+          <w:ilvl w:val="0"/>
+          <w:numId w:val="5"/>
+        </w:numPr>
+        <w:spacing w:after="0"/>
+        <w:rPr>
+          <w:color w:val="FF0000"/>
+        </w:rPr>
+      </w:pPr>
+      <w:bookmarkStart w:id="10" w:name="_Hlk19826126"/>
+      <w:bookmarkEnd w:id="9"/>
+      <w:r>
+        <w:rPr>
+          <w:color w:val="FF0000"/>
+        </w:rPr>
+        <w:t>A</w:t>
+      </w:r>
+      <w:r>
+        <w:rPr>
+          <w:color w:val="FF0000"/>
+        </w:rPr>
+        <w:t>dicionar  endereço</w:t>
+      </w:r>
+    </w:p>
+    <w:p>
+      <w:pPr>
+        <w:pStyle w:val="PargrafodaLista"/>
+        <w:numPr>
+          <w:ilvl w:val="0"/>
+          <w:numId w:val="5"/>
+        </w:numPr>
+        <w:spacing w:after="0"/>
+        <w:rPr>
+          <w:color w:val="FF0000"/>
+        </w:rPr>
+      </w:pPr>
+      <w:r>
+        <w:rPr>
+          <w:color w:val="FF0000"/>
+        </w:rPr>
+        <w:t>Editar  endereço</w:t>
+      </w:r>
+    </w:p>
+    <w:p>
+      <w:pPr>
+        <w:pStyle w:val="PargrafodaLista"/>
+        <w:numPr>
+          <w:ilvl w:val="0"/>
+          <w:numId w:val="5"/>
+        </w:numPr>
+        <w:spacing w:after="0"/>
+        <w:rPr>
+          <w:color w:val="FF0000"/>
+        </w:rPr>
+      </w:pPr>
+      <w:r>
+        <w:rPr>
+          <w:color w:val="FF0000"/>
+        </w:rPr>
+        <w:t>Excluir endereço</w:t>
+      </w:r>
+    </w:p>
+    <w:p>
+      <w:pPr>
+        <w:pStyle w:val="PargrafodaLista"/>
+        <w:numPr>
+          <w:ilvl w:val="0"/>
+          <w:numId w:val="5"/>
+        </w:numPr>
+        <w:spacing w:after="0"/>
+        <w:rPr>
+          <w:color w:val="FF0000"/>
+        </w:rPr>
+      </w:pPr>
+      <w:r>
+        <w:rPr>
+          <w:color w:val="FF0000"/>
+        </w:rPr>
+        <w:t>Pesquisar  endereço</w:t>
+      </w:r>
+      <w:bookmarkEnd w:id="10"/>
+    </w:p>
+    <w:p>
+      <w:pPr>
+        <w:pStyle w:val="Ttulo2"/>
+      </w:pPr>
+      <w:bookmarkStart w:id="11" w:name="_Telefone"/>
+      <w:bookmarkEnd w:id="11"/>
+      <w:r>
+        <w:t>T</w:t>
+      </w:r>
+      <w:r>
+        <w:t>elefone</w:t>
+      </w:r>
+    </w:p>
+    <w:p>
+      <w:pPr>
+        <w:pStyle w:val="Estilo1"/>
+        <w:spacing w:after="0"/>
+      </w:pPr>
+      <w:r>
+        <w:t>Atributo:</w:t>
+      </w:r>
+    </w:p>
+    <w:p>
+      <w:pPr>
+        <w:pStyle w:val="PargrafodaLista"/>
+        <w:numPr>
+          <w:ilvl w:val="0"/>
+          <w:numId w:val="5"/>
+        </w:numPr>
+        <w:spacing w:after="0"/>
+        <w:rPr>
+          <w:color w:val="FF0000"/>
+        </w:rPr>
+      </w:pPr>
+      <w:r>
+        <w:rPr>
+          <w:color w:val="FF0000"/>
+        </w:rPr>
+        <w:t>ID Pessoa</w:t>
+      </w:r>
+    </w:p>
+    <w:p>
+      <w:pPr>
+        <w:pStyle w:val="PargrafodaLista"/>
+        <w:numPr>
+          <w:ilvl w:val="0"/>
+          <w:numId w:val="5"/>
+        </w:numPr>
+        <w:spacing w:after="0"/>
+        <w:rPr>
+          <w:color w:val="FF0000"/>
+        </w:rPr>
+      </w:pPr>
+      <w:r>
+        <w:rPr>
+          <w:color w:val="FF0000"/>
+        </w:rPr>
+        <w:t>ID Fornecedor</w:t>
+      </w:r>
+    </w:p>
+    <w:p>
+      <w:pPr>
+        <w:pStyle w:val="PargrafodaLista"/>
+        <w:numPr>
+          <w:ilvl w:val="0"/>
+          <w:numId w:val="5"/>
+        </w:numPr>
+        <w:spacing w:after="0"/>
+        <w:rPr>
+          <w:color w:val="FF0000"/>
+        </w:rPr>
+      </w:pPr>
+      <w:r>
+        <w:rPr>
+          <w:color w:val="FF0000"/>
+        </w:rPr>
+        <w:t>ID Cliente</w:t>
+      </w:r>
+    </w:p>
+    <w:p>
+      <w:pPr>
+        <w:pStyle w:val="PargrafodaLista"/>
+        <w:numPr>
+          <w:ilvl w:val="0"/>
+          <w:numId w:val="5"/>
+        </w:numPr>
+        <w:spacing w:after="0"/>
+        <w:rPr>
+          <w:color w:val="FF0000"/>
+        </w:rPr>
+      </w:pPr>
+      <w:r>
+        <w:rPr>
+          <w:color w:val="FF0000"/>
+        </w:rPr>
+        <w:t>DDI</w:t>
+      </w:r>
+    </w:p>
+    <w:p>
+      <w:pPr>
+        <w:pStyle w:val="PargrafodaLista"/>
+        <w:numPr>
+          <w:ilvl w:val="0"/>
+          <w:numId w:val="5"/>
+        </w:numPr>
+        <w:spacing w:after="0"/>
+        <w:rPr>
+          <w:color w:val="FF0000"/>
+        </w:rPr>
+      </w:pPr>
+      <w:r>
+        <w:rPr>
+          <w:color w:val="FF0000"/>
+        </w:rPr>
+        <w:t>DDD</w:t>
+      </w:r>
+    </w:p>
+    <w:p>
+      <w:pPr>
+        <w:pStyle w:val="PargrafodaLista"/>
+        <w:numPr>
+          <w:ilvl w:val="0"/>
+          <w:numId w:val="5"/>
+        </w:numPr>
+        <w:spacing w:after="0"/>
+        <w:rPr>
+          <w:color w:val="FF0000"/>
+        </w:rPr>
+      </w:pPr>
+      <w:r>
+        <w:rPr>
+          <w:color w:val="FF0000"/>
+        </w:rPr>
+        <w:t>N°</w:t>
+      </w:r>
+      <w:r>
+        <w:rPr>
+          <w:color w:val="FF0000"/>
+        </w:rPr>
+        <w:t xml:space="preserve"> Telefone</w:t>
+      </w:r>
+    </w:p>
+    <w:p>
+      <w:pPr>
+        <w:pStyle w:val="Estilo1"/>
+        <w:spacing w:after="0"/>
+      </w:pPr>
+      <w:r>
+        <w:t>Método</w:t>
+      </w:r>
+    </w:p>
+    <w:p>
+      <w:pPr>
+        <w:pStyle w:val="PargrafodaLista"/>
+        <w:numPr>
+          <w:ilvl w:val="0"/>
+          <w:numId w:val="5"/>
+        </w:numPr>
+        <w:spacing w:after="0"/>
+        <w:rPr>
+          <w:color w:val="FF0000"/>
+        </w:rPr>
+      </w:pPr>
+      <w:r>
+        <w:rPr>
+          <w:color w:val="FF0000"/>
+        </w:rPr>
+        <w:t>Adicionar  Telefone</w:t>
+      </w:r>
+    </w:p>
+    <w:p>
+      <w:pPr>
+        <w:pStyle w:val="PargrafodaLista"/>
+        <w:numPr>
+          <w:ilvl w:val="0"/>
+          <w:numId w:val="5"/>
+        </w:numPr>
+        <w:spacing w:after="0"/>
+        <w:rPr>
+          <w:color w:val="FF0000"/>
+        </w:rPr>
+      </w:pPr>
+      <w:r>
+        <w:rPr>
+          <w:color w:val="FF0000"/>
+        </w:rPr>
+        <w:t xml:space="preserve">Editar  Telefone </w:t>
+      </w:r>
+    </w:p>
+    <w:p>
+      <w:pPr>
+        <w:pStyle w:val="PargrafodaLista"/>
+        <w:numPr>
+          <w:ilvl w:val="0"/>
+          <w:numId w:val="5"/>
+        </w:numPr>
+        <w:spacing w:after="0"/>
+        <w:rPr>
+          <w:color w:val="FF0000"/>
+        </w:rPr>
+      </w:pPr>
+      <w:r>
+        <w:rPr>
+          <w:color w:val="FF0000"/>
+        </w:rPr>
+        <w:t xml:space="preserve">Excluir Telefone </w:t>
+      </w:r>
+    </w:p>
+    <w:p>
+      <w:pPr>
+        <w:pStyle w:val="PargrafodaLista"/>
+        <w:numPr>
+          <w:ilvl w:val="0"/>
+          <w:numId w:val="5"/>
+        </w:numPr>
+        <w:spacing w:after="0"/>
+        <w:rPr>
+          <w:color w:val="FF0000"/>
+        </w:rPr>
+      </w:pPr>
+      <w:r>
+        <w:rPr>
+          <w:color w:val="FF0000"/>
+        </w:rPr>
+        <w:t>Pesquisar  Telefone</w:t>
+      </w:r>
+    </w:p>
+    <w:p>
+      <w:pPr>
+        <w:pStyle w:val="Ttulo1"/>
+      </w:pPr>
+      <w:r>
+        <w:t xml:space="preserve">Utilitário </w:t>
+      </w:r>
+    </w:p>
+    <w:p>
+      <w:pPr>
+        <w:pStyle w:val="Ttulo2"/>
+      </w:pPr>
+      <w:r>
+        <w:t>Corte</w:t>
+      </w:r>
+    </w:p>
+    <w:p>
+      <w:pPr>
+        <w:pStyle w:val="Ttulo2"/>
+      </w:pPr>
+      <w:bookmarkStart w:id="12" w:name="_CEP"/>
+      <w:bookmarkEnd w:id="12"/>
+      <w:r>
+        <w:t>CEP</w:t>
+      </w:r>
+    </w:p>
+    <w:p>
+      <w:pPr>
+        <w:pStyle w:val="Estilo1"/>
+      </w:pPr>
+      <w:r>
+        <w:t>Atributos:</w:t>
+      </w:r>
+    </w:p>
+    <w:p>
+      <w:pPr>
+        <w:pStyle w:val="PargrafodaLista"/>
+        <w:numPr>
+          <w:ilvl w:val="0"/>
+          <w:numId w:val="5"/>
+        </w:numPr>
+        <w:spacing w:after="0"/>
+      </w:pPr>
+      <w:r>
+        <w:t>ID</w:t>
+      </w:r>
+    </w:p>
+    <w:p>
+      <w:pPr>
+        <w:pStyle w:val="PargrafodaLista"/>
+        <w:numPr>
+          <w:ilvl w:val="0"/>
+          <w:numId w:val="5"/>
+        </w:numPr>
+        <w:spacing w:after="0"/>
+      </w:pPr>
+      <w:r>
+        <w:t>Cidade</w:t>
+      </w:r>
+    </w:p>
+    <w:p>
+      <w:pPr>
+        <w:pStyle w:val="PargrafodaLista"/>
+        <w:numPr>
+          <w:ilvl w:val="0"/>
+          <w:numId w:val="5"/>
+        </w:numPr>
+        <w:spacing w:after="0"/>
+      </w:pPr>
+      <w:r>
+        <w:t>Logradouro</w:t>
+      </w:r>
+    </w:p>
+    <w:p>
+      <w:pPr>
+        <w:pStyle w:val="PargrafodaLista"/>
+        <w:numPr>
+          <w:ilvl w:val="0"/>
+          <w:numId w:val="5"/>
+        </w:numPr>
+        <w:spacing w:after="0"/>
+      </w:pPr>
+      <w:r>
+        <w:t>Bairro</w:t>
+      </w:r>
+    </w:p>
+    <w:p>
+      <w:pPr>
+        <w:pStyle w:val="PargrafodaLista"/>
+        <w:numPr>
+          <w:ilvl w:val="0"/>
+          <w:numId w:val="5"/>
+        </w:numPr>
+        <w:spacing w:after="0"/>
+      </w:pPr>
+      <w:r>
+        <w:t>Cep</w:t>
+      </w:r>
+    </w:p>
+    <w:p>
+      <w:pPr>
+        <w:pStyle w:val="PargrafodaLista"/>
+        <w:numPr>
+          <w:ilvl w:val="0"/>
+          <w:numId w:val="5"/>
+        </w:numPr>
+        <w:spacing w:after="0"/>
+      </w:pPr>
+      <w:r>
+        <w:t>Estado</w:t>
+      </w:r>
+    </w:p>
+    <w:p>
+      <w:pPr>
+        <w:pStyle w:val="PargrafodaLista"/>
+        <w:numPr>
+          <w:ilvl w:val="0"/>
+          <w:numId w:val="5"/>
+        </w:numPr>
+        <w:spacing w:after="0"/>
+      </w:pPr>
+      <w:r>
+        <w:t xml:space="preserve">Tipo logradouro </w:t>
+      </w:r>
+    </w:p>
+    <w:p>
+      <w:pPr>
+        <w:pStyle w:val="Estilo1"/>
+      </w:pPr>
+      <w:r>
+        <w:t>Método:</w:t>
+      </w:r>
+    </w:p>
+    <w:p>
+      <w:pPr>
+        <w:pStyle w:val="PargrafodaLista"/>
+        <w:numPr>
+          <w:ilvl w:val="0"/>
+          <w:numId w:val="5"/>
+        </w:numPr>
+        <w:spacing w:after="0"/>
+      </w:pPr>
+      <w:r>
+        <w:t>Inserir o arquivo CEP.sql;</w:t>
+      </w:r>
+    </w:p>
+    <w:p>
+      <w:pPr>
+        <w:pStyle w:val="PargrafodaLista"/>
+        <w:numPr>
+          <w:ilvl w:val="0"/>
+          <w:numId w:val="5"/>
+        </w:numPr>
+        <w:spacing w:after="0"/>
+      </w:pPr>
+      <w:r>
+        <w:t>Pesquisar o endereço</w:t>
+      </w:r>
+    </w:p>
+    <w:p>
+      <w:pPr>
+        <w:pStyle w:val="PargrafodaLista"/>
+        <w:numPr>
+          <w:ilvl w:val="1"/>
+          <w:numId w:val="5"/>
+        </w:numPr>
+        <w:spacing w:after="0"/>
+      </w:pPr>
+    </w:p>
+    <w:p>
+      <w:pPr>
+        <w:pStyle w:val="PargrafodaLista"/>
+        <w:numPr>
+          <w:ilvl w:val="0"/>
+          <w:numId w:val="5"/>
+        </w:numPr>
+        <w:spacing w:after="0"/>
+      </w:pPr>
+      <w:r>
+        <w:t>Pesquisar o CEP</w:t>
+      </w:r>
+    </w:p>
+    <w:p>
+      <w:pPr>
+        <w:pStyle w:val="PargrafodaLista"/>
+        <w:numPr>
+          <w:ilvl w:val="1"/>
+          <w:numId w:val="5"/>
+        </w:numPr>
+        <w:spacing w:after="0"/>
+      </w:pPr>
+      <w:r>
+        <w:t xml:space="preserve">Pesquisar na tabela UF pelo </w:t>
+      </w:r>
+      <w:r>
+        <w:t>cep como 5 digito</w:t>
+      </w:r>
+    </w:p>
+    <w:p>
+      <w:pPr>
+        <w:pStyle w:val="PargrafodaLista"/>
         <w:numPr>
           <w:ilvl w:val="2"/>
-          <w:numId w:val="3"/>
-        </w:numPr>
-      </w:pPr>
-      <w:proofErr w:type="gramStart"/>
-      <w:r>
-        <w:t>Projeto</w:t>
-      </w:r>
-      <w:r>
-        <w:t xml:space="preserve">  precisa</w:t>
-      </w:r>
-      <w:proofErr w:type="gramEnd"/>
-      <w:r>
-        <w:t>:</w:t>
-      </w:r>
-    </w:p>
-    <w:p>
-      <w:pPr>
-        <w:pStyle w:val="Ttulo4"/>
+          <w:numId w:val="5"/>
+        </w:numPr>
+        <w:spacing w:after="0"/>
+      </w:pPr>
+      <w:r>
+        <w:t>CEP1 =&gt; CEP</w:t>
+      </w:r>
+    </w:p>
+    <w:p>
+      <w:pPr>
+        <w:pStyle w:val="PargrafodaLista"/>
         <w:numPr>
           <w:ilvl w:val="3"/>
-          <w:numId w:val="3"/>
-        </w:numPr>
-      </w:pPr>
-      <w:r>
-        <w:t>Material</w:t>
-      </w:r>
-    </w:p>
-    <w:p>
-      <w:pPr>
-        <w:pStyle w:val="Ttulo3"/>
-      </w:pPr>
-    </w:p>
-    <w:p>
-      <w:pPr>
-        <w:pStyle w:val="Ttulo2"/>
-      </w:pPr>
-      <w:proofErr w:type="gramStart"/>
-      <w:r>
-        <w:t>Fornecedor  tem</w:t>
-      </w:r>
-      <w:proofErr w:type="gramEnd"/>
-      <w:r>
-        <w:t>:</w:t>
-      </w:r>
-    </w:p>
-    <w:p>
-      <w:pPr>
-        <w:pStyle w:val="Ttulo3"/>
-      </w:pPr>
-      <w:r>
-        <w:t>Dado</w:t>
-      </w:r>
-    </w:p>
-    <w:p>
-      <w:pPr>
-        <w:pStyle w:val="Ttulo3"/>
-      </w:pPr>
-      <w:r>
-        <w:t>Endereço</w:t>
-      </w:r>
-    </w:p>
-    <w:p>
-      <w:pPr>
-        <w:pStyle w:val="Ttulo3"/>
-      </w:pPr>
-      <w:r>
-        <w:t>telefone</w:t>
-      </w:r>
-    </w:p>
-    <w:p>
-      <w:pPr>
-        <w:pStyle w:val="Ttulo3"/>
-      </w:pPr>
-      <w:r>
-        <w:t>Material</w:t>
-      </w:r>
-    </w:p>
-    <w:p>
-      <w:pPr>
-        <w:pStyle w:val="Ttulo4"/>
-      </w:pPr>
-      <w:r>
-        <w:t>Gera:</w:t>
-      </w:r>
-    </w:p>
-    <w:p>
-      <w:pPr>
-        <w:pStyle w:val="Ttulo5"/>
-      </w:pPr>
-      <w:r>
-        <w:t>Pedaço</w:t>
-      </w:r>
-    </w:p>
-    <w:p>
-      <w:pPr>
-        <w:pStyle w:val="Ttulo5"/>
-      </w:pPr>
-      <w:r>
-        <w:t>Sobra</w:t>
-      </w:r>
-    </w:p>
-    <w:p>
-      <w:pPr>
-        <w:pStyle w:val="Ttulo5"/>
-      </w:pPr>
-      <w:r>
-        <w:t>Corte</w:t>
-      </w:r>
-    </w:p>
-    <w:p>
-      <w:pPr>
-        <w:pStyle w:val="Ttulo5"/>
-      </w:pPr>
-      <w:bookmarkStart w:id="0" w:name="_GoBack"/>
-      <w:bookmarkEnd w:id="0"/>
-      <w:r>
-        <w:t>Chapa</w:t>
-      </w:r>
+          <w:numId w:val="5"/>
+        </w:numPr>
+        <w:spacing w:after="0"/>
+      </w:pPr>
+      <w:r>
+        <w:t>Obter CEP1</w:t>
+      </w:r>
+    </w:p>
+    <w:p>
+      <w:pPr>
+        <w:pStyle w:val="PargrafodaLista"/>
+        <w:spacing w:after="0"/>
+        <w:ind w:left="2736"/>
+      </w:pPr>
+      <w:r>
+        <w:t xml:space="preserve"> E</w:t>
+      </w:r>
+    </w:p>
+    <w:p>
+      <w:pPr>
+        <w:pStyle w:val="PargrafodaLista"/>
+        <w:numPr>
+          <w:ilvl w:val="2"/>
+          <w:numId w:val="5"/>
+        </w:numPr>
+        <w:spacing w:after="0"/>
+      </w:pPr>
+      <w:r>
+        <w:t>C</w:t>
+      </w:r>
+      <w:r>
+        <w:t>EP2&lt;= CEP</w:t>
+      </w:r>
+    </w:p>
+    <w:p>
+      <w:pPr>
+        <w:pStyle w:val="PargrafodaLista"/>
+        <w:numPr>
+          <w:ilvl w:val="3"/>
+          <w:numId w:val="5"/>
+        </w:numPr>
+        <w:spacing w:after="0"/>
+      </w:pPr>
+      <w:r>
+        <w:t>Obter CEP2</w:t>
+      </w:r>
+      <w:bookmarkStart w:id="13" w:name="_GoBack"/>
+      <w:bookmarkEnd w:id="13"/>
+    </w:p>
+    <w:p>
+      <w:pPr>
+        <w:pStyle w:val="PargrafodaLista"/>
+        <w:numPr>
+          <w:ilvl w:val="1"/>
+          <w:numId w:val="5"/>
+        </w:numPr>
+        <w:spacing w:after="0"/>
+      </w:pPr>
+      <w:r>
+        <w:t>Pesquisa na tabela  ESTADO(</w:t>
+      </w:r>
+      <w:r>
+        <w:t>UF</w:t>
+      </w:r>
+      <w:r>
+        <w:t>) pelo cep como 9 digito</w:t>
+      </w:r>
+    </w:p>
+    <w:p>
+      <w:pPr>
+        <w:pStyle w:val="PargrafodaLista"/>
+        <w:numPr>
+          <w:ilvl w:val="1"/>
+          <w:numId w:val="5"/>
+        </w:numPr>
+        <w:spacing w:after="0"/>
+      </w:pPr>
     </w:p>
     <w:sectPr>
       <w:pgSz w:w="11906" w:h="16838"/>
@@ -167,6 +3118,36 @@
 </w:document>
 </file>
 
+<file path=word/comments.xml><?xml version="1.0" encoding="utf-8"?>
+<w:comments xmlns:wpc="http://schemas.microsoft.com/office/word/2010/wordprocessingCanvas" xmlns:cx="http://schemas.microsoft.com/office/drawing/2014/chartex" xmlns:cx1="http://schemas.microsoft.com/office/drawing/2015/9/8/chartex" xmlns:cx2="http://schemas.microsoft.com/office/drawing/2015/10/21/chartex" xmlns:cx3="http://schemas.microsoft.com/office/drawing/2016/5/9/chartex" xmlns:cx4="http://schemas.microsoft.com/office/drawing/2016/5/10/chartex" xmlns:cx5="http://schemas.microsoft.com/office/drawing/2016/5/11/chartex" xmlns:cx6="http://schemas.microsoft.com/office/drawing/2016/5/12/chartex" xmlns:cx7="http://schemas.microsoft.com/office/drawing/2016/5/13/chartex" xmlns:cx8="http://schemas.microsoft.com/office/drawing/2016/5/14/chartex" xmlns:mc="http://schemas.openxmlformats.org/markup-compatibility/2006" xmlns:aink="http://schemas.microsoft.com/office/drawing/2016/ink" xmlns:am3d="http://schemas.microsoft.com/office/drawing/2017/model3d" xmlns:o="urn:schemas-microsoft-com:office:office" xmlns:r="http://schemas.openxmlformats.org/officeDocument/2006/relationships" xmlns:m="http://schemas.openxmlformats.org/officeDocument/2006/math" xmlns:v="urn:schemas-microsoft-com:vml" xmlns:wp14="http://schemas.microsoft.com/office/word/2010/wordprocessingDrawing" xmlns:wp="http://schemas.openxmlformats.org/drawingml/2006/wordprocessingDrawing" xmlns:w10="urn:schemas-microsoft-com:office:word" xmlns:w="http://schemas.openxmlformats.org/wordprocessingml/2006/main" xmlns:w14="http://schemas.microsoft.com/office/word/2010/wordml" xmlns:w15="http://schemas.microsoft.com/office/word/2012/wordml" xmlns:w16cid="http://schemas.microsoft.com/office/word/2016/wordml/cid" xmlns:w16se="http://schemas.microsoft.com/office/word/2015/wordml/symex" xmlns:wpg="http://schemas.microsoft.com/office/word/2010/wordprocessingGroup" xmlns:wpi="http://schemas.microsoft.com/office/word/2010/wordprocessingInk" xmlns:wne="http://schemas.microsoft.com/office/word/2006/wordml" xmlns:wps="http://schemas.microsoft.com/office/word/2010/wordprocessingShape" mc:Ignorable="w14 w15 w16se w16cid wp14">
+  <w:comment w:id="4" w:author="Carlos Eduardo dos Santos Figueiredo" w:date="2019-09-16T21:32:00Z" w:initials="CEdSF">
+    <w:p>
+      <w:pPr>
+        <w:pStyle w:val="Textodecomentrio"/>
+      </w:pPr>
+      <w:r>
+        <w:rPr>
+          <w:rStyle w:val="Refdecomentrio"/>
+        </w:rPr>
+        <w:annotationRef/>
+      </w:r>
+    </w:p>
+  </w:comment>
+</w:comments>
+</file>
+
+<file path=word/commentsExtended.xml><?xml version="1.0" encoding="utf-8"?>
+<w15:commentsEx xmlns:wpc="http://schemas.microsoft.com/office/word/2010/wordprocessingCanvas" xmlns:cx="http://schemas.microsoft.com/office/drawing/2014/chartex" xmlns:cx1="http://schemas.microsoft.com/office/drawing/2015/9/8/chartex" xmlns:cx2="http://schemas.microsoft.com/office/drawing/2015/10/21/chartex" xmlns:cx3="http://schemas.microsoft.com/office/drawing/2016/5/9/chartex" xmlns:cx4="http://schemas.microsoft.com/office/drawing/2016/5/10/chartex" xmlns:cx5="http://schemas.microsoft.com/office/drawing/2016/5/11/chartex" xmlns:cx6="http://schemas.microsoft.com/office/drawing/2016/5/12/chartex" xmlns:cx7="http://schemas.microsoft.com/office/drawing/2016/5/13/chartex" xmlns:cx8="http://schemas.microsoft.com/office/drawing/2016/5/14/chartex" xmlns:mc="http://schemas.openxmlformats.org/markup-compatibility/2006" xmlns:aink="http://schemas.microsoft.com/office/drawing/2016/ink" xmlns:am3d="http://schemas.microsoft.com/office/drawing/2017/model3d" xmlns:o="urn:schemas-microsoft-com:office:office" xmlns:r="http://schemas.openxmlformats.org/officeDocument/2006/relationships" xmlns:m="http://schemas.openxmlformats.org/officeDocument/2006/math" xmlns:v="urn:schemas-microsoft-com:vml" xmlns:wp14="http://schemas.microsoft.com/office/word/2010/wordprocessingDrawing" xmlns:wp="http://schemas.openxmlformats.org/drawingml/2006/wordprocessingDrawing" xmlns:w10="urn:schemas-microsoft-com:office:word" xmlns:w="http://schemas.openxmlformats.org/wordprocessingml/2006/main" xmlns:w14="http://schemas.microsoft.com/office/word/2010/wordml" xmlns:w15="http://schemas.microsoft.com/office/word/2012/wordml" xmlns:w16cid="http://schemas.microsoft.com/office/word/2016/wordml/cid" xmlns:w16se="http://schemas.microsoft.com/office/word/2015/wordml/symex" xmlns:wpg="http://schemas.microsoft.com/office/word/2010/wordprocessingGroup" xmlns:wpi="http://schemas.microsoft.com/office/word/2010/wordprocessingInk" xmlns:wne="http://schemas.microsoft.com/office/word/2006/wordml" xmlns:wps="http://schemas.microsoft.com/office/word/2010/wordprocessingShape" mc:Ignorable="w14 w15 w16se w16cid wp14">
+  <w15:commentEx w15:paraId="54AB5D15" w15:done="0"/>
+</w15:commentsEx>
+</file>
+
+<file path=word/commentsIds.xml><?xml version="1.0" encoding="utf-8"?>
+<w16cid:commentsIds xmlns:wpc="http://schemas.microsoft.com/office/word/2010/wordprocessingCanvas" xmlns:cx="http://schemas.microsoft.com/office/drawing/2014/chartex" xmlns:cx1="http://schemas.microsoft.com/office/drawing/2015/9/8/chartex" xmlns:cx2="http://schemas.microsoft.com/office/drawing/2015/10/21/chartex" xmlns:cx3="http://schemas.microsoft.com/office/drawing/2016/5/9/chartex" xmlns:cx4="http://schemas.microsoft.com/office/drawing/2016/5/10/chartex" xmlns:cx5="http://schemas.microsoft.com/office/drawing/2016/5/11/chartex" xmlns:cx6="http://schemas.microsoft.com/office/drawing/2016/5/12/chartex" xmlns:cx7="http://schemas.microsoft.com/office/drawing/2016/5/13/chartex" xmlns:cx8="http://schemas.microsoft.com/office/drawing/2016/5/14/chartex" xmlns:mc="http://schemas.openxmlformats.org/markup-compatibility/2006" xmlns:aink="http://schemas.microsoft.com/office/drawing/2016/ink" xmlns:am3d="http://schemas.microsoft.com/office/drawing/2017/model3d" xmlns:o="urn:schemas-microsoft-com:office:office" xmlns:r="http://schemas.openxmlformats.org/officeDocument/2006/relationships" xmlns:m="http://schemas.openxmlformats.org/officeDocument/2006/math" xmlns:v="urn:schemas-microsoft-com:vml" xmlns:wp14="http://schemas.microsoft.com/office/word/2010/wordprocessingDrawing" xmlns:wp="http://schemas.openxmlformats.org/drawingml/2006/wordprocessingDrawing" xmlns:w10="urn:schemas-microsoft-com:office:word" xmlns:w="http://schemas.openxmlformats.org/wordprocessingml/2006/main" xmlns:w14="http://schemas.microsoft.com/office/word/2010/wordml" xmlns:w15="http://schemas.microsoft.com/office/word/2012/wordml" xmlns:w16cid="http://schemas.microsoft.com/office/word/2016/wordml/cid" xmlns:w16se="http://schemas.microsoft.com/office/word/2015/wordml/symex" xmlns:wpg="http://schemas.microsoft.com/office/word/2010/wordprocessingGroup" xmlns:wpi="http://schemas.microsoft.com/office/word/2010/wordprocessingInk" xmlns:wne="http://schemas.microsoft.com/office/word/2006/wordml" xmlns:wps="http://schemas.microsoft.com/office/word/2010/wordprocessingShape" mc:Ignorable="w14 w15 w16se w16cid wp14">
+  <w16cid:commentId w16cid:paraId="54AB5D15" w16cid:durableId="212A7DE7"/>
+</w16cid:commentsIds>
+</file>
+
 <file path=word/numbering.xml><?xml version="1.0" encoding="utf-8"?>
 <w:numbering xmlns:wpc="http://schemas.microsoft.com/office/word/2010/wordprocessingCanvas" xmlns:cx="http://schemas.microsoft.com/office/drawing/2014/chartex" xmlns:cx1="http://schemas.microsoft.com/office/drawing/2015/9/8/chartex" xmlns:cx2="http://schemas.microsoft.com/office/drawing/2015/10/21/chartex" xmlns:cx3="http://schemas.microsoft.com/office/drawing/2016/5/9/chartex" xmlns:cx4="http://schemas.microsoft.com/office/drawing/2016/5/10/chartex" xmlns:cx5="http://schemas.microsoft.com/office/drawing/2016/5/11/chartex" xmlns:cx6="http://schemas.microsoft.com/office/drawing/2016/5/12/chartex" xmlns:cx7="http://schemas.microsoft.com/office/drawing/2016/5/13/chartex" xmlns:cx8="http://schemas.microsoft.com/office/drawing/2016/5/14/chartex" xmlns:mc="http://schemas.openxmlformats.org/markup-compatibility/2006" xmlns:aink="http://schemas.microsoft.com/office/drawing/2016/ink" xmlns:am3d="http://schemas.microsoft.com/office/drawing/2017/model3d" xmlns:o="urn:schemas-microsoft-com:office:office" xmlns:r="http://schemas.openxmlformats.org/officeDocument/2006/relationships" xmlns:m="http://schemas.openxmlformats.org/officeDocument/2006/math" xmlns:v="urn:schemas-microsoft-com:vml" xmlns:wp14="http://schemas.microsoft.com/office/word/2010/wordprocessingDrawing" xmlns:wp="http://schemas.openxmlformats.org/drawingml/2006/wordprocessingDrawing" xmlns:w10="urn:schemas-microsoft-com:office:word" xmlns:w="http://schemas.openxmlformats.org/wordprocessingml/2006/main" xmlns:w14="http://schemas.microsoft.com/office/word/2010/wordml" xmlns:w15="http://schemas.microsoft.com/office/word/2012/wordml" xmlns:w16cid="http://schemas.microsoft.com/office/word/2016/wordml/cid" xmlns:w16se="http://schemas.microsoft.com/office/word/2015/wordml/symex" xmlns:wpg="http://schemas.microsoft.com/office/word/2010/wordprocessingGroup" xmlns:wpi="http://schemas.microsoft.com/office/word/2010/wordprocessingInk" xmlns:wne="http://schemas.microsoft.com/office/word/2006/wordml" xmlns:wps="http://schemas.microsoft.com/office/word/2010/wordprocessingShape" mc:Ignorable="w14 w15 w16se w16cid wp14">
   <w:abstractNum w:abstractNumId="0" w15:restartNumberingAfterBreak="0">
@@ -283,9 +3264,122 @@
     </w:lvl>
   </w:abstractNum>
   <w:abstractNum w:abstractNumId="1" w15:restartNumberingAfterBreak="0">
+    <w:nsid w:val="132C340B"/>
+    <w:multiLevelType w:val="hybridMultilevel"/>
+    <w:tmpl w:val="BD8ACB56"/>
+    <w:lvl w:ilvl="0" w:tplc="04160001">
+      <w:start w:val="1"/>
+      <w:numFmt w:val="bullet"/>
+      <w:lvlText w:val=""/>
+      <w:lvlJc w:val="left"/>
+      <w:pPr>
+        <w:ind w:left="1296" w:hanging="360"/>
+      </w:pPr>
+      <w:rPr>
+        <w:rFonts w:ascii="Symbol" w:hAnsi="Symbol" w:hint="default"/>
+      </w:rPr>
+    </w:lvl>
+    <w:lvl w:ilvl="1" w:tplc="04160003">
+      <w:start w:val="1"/>
+      <w:numFmt w:val="bullet"/>
+      <w:lvlText w:val="o"/>
+      <w:lvlJc w:val="left"/>
+      <w:pPr>
+        <w:ind w:left="2016" w:hanging="360"/>
+      </w:pPr>
+      <w:rPr>
+        <w:rFonts w:ascii="Courier New" w:hAnsi="Courier New" w:cs="Courier New" w:hint="default"/>
+      </w:rPr>
+    </w:lvl>
+    <w:lvl w:ilvl="2" w:tplc="04160005">
+      <w:start w:val="1"/>
+      <w:numFmt w:val="bullet"/>
+      <w:lvlText w:val=""/>
+      <w:lvlJc w:val="left"/>
+      <w:pPr>
+        <w:ind w:left="2736" w:hanging="360"/>
+      </w:pPr>
+      <w:rPr>
+        <w:rFonts w:ascii="Wingdings" w:hAnsi="Wingdings" w:hint="default"/>
+      </w:rPr>
+    </w:lvl>
+    <w:lvl w:ilvl="3" w:tplc="04160001">
+      <w:start w:val="1"/>
+      <w:numFmt w:val="bullet"/>
+      <w:lvlText w:val=""/>
+      <w:lvlJc w:val="left"/>
+      <w:pPr>
+        <w:ind w:left="3456" w:hanging="360"/>
+      </w:pPr>
+      <w:rPr>
+        <w:rFonts w:ascii="Symbol" w:hAnsi="Symbol" w:hint="default"/>
+      </w:rPr>
+    </w:lvl>
+    <w:lvl w:ilvl="4" w:tplc="04160003" w:tentative="1">
+      <w:start w:val="1"/>
+      <w:numFmt w:val="bullet"/>
+      <w:lvlText w:val="o"/>
+      <w:lvlJc w:val="left"/>
+      <w:pPr>
+        <w:ind w:left="4176" w:hanging="360"/>
+      </w:pPr>
+      <w:rPr>
+        <w:rFonts w:ascii="Courier New" w:hAnsi="Courier New" w:cs="Courier New" w:hint="default"/>
+      </w:rPr>
+    </w:lvl>
+    <w:lvl w:ilvl="5" w:tplc="04160005" w:tentative="1">
+      <w:start w:val="1"/>
+      <w:numFmt w:val="bullet"/>
+      <w:lvlText w:val=""/>
+      <w:lvlJc w:val="left"/>
+      <w:pPr>
+        <w:ind w:left="4896" w:hanging="360"/>
+      </w:pPr>
+      <w:rPr>
+        <w:rFonts w:ascii="Wingdings" w:hAnsi="Wingdings" w:hint="default"/>
+      </w:rPr>
+    </w:lvl>
+    <w:lvl w:ilvl="6" w:tplc="04160001" w:tentative="1">
+      <w:start w:val="1"/>
+      <w:numFmt w:val="bullet"/>
+      <w:lvlText w:val=""/>
+      <w:lvlJc w:val="left"/>
+      <w:pPr>
+        <w:ind w:left="5616" w:hanging="360"/>
+      </w:pPr>
+      <w:rPr>
+        <w:rFonts w:ascii="Symbol" w:hAnsi="Symbol" w:hint="default"/>
+      </w:rPr>
+    </w:lvl>
+    <w:lvl w:ilvl="7" w:tplc="04160003" w:tentative="1">
+      <w:start w:val="1"/>
+      <w:numFmt w:val="bullet"/>
+      <w:lvlText w:val="o"/>
+      <w:lvlJc w:val="left"/>
+      <w:pPr>
+        <w:ind w:left="6336" w:hanging="360"/>
+      </w:pPr>
+      <w:rPr>
+        <w:rFonts w:ascii="Courier New" w:hAnsi="Courier New" w:cs="Courier New" w:hint="default"/>
+      </w:rPr>
+    </w:lvl>
+    <w:lvl w:ilvl="8" w:tplc="04160005" w:tentative="1">
+      <w:start w:val="1"/>
+      <w:numFmt w:val="bullet"/>
+      <w:lvlText w:val=""/>
+      <w:lvlJc w:val="left"/>
+      <w:pPr>
+        <w:ind w:left="7056" w:hanging="360"/>
+      </w:pPr>
+      <w:rPr>
+        <w:rFonts w:ascii="Wingdings" w:hAnsi="Wingdings" w:hint="default"/>
+      </w:rPr>
+    </w:lvl>
+  </w:abstractNum>
+  <w:abstractNum w:abstractNumId="2" w15:restartNumberingAfterBreak="0">
     <w:nsid w:val="196C7071"/>
     <w:multiLevelType w:val="multilevel"/>
-    <w:tmpl w:val="D7F8DC42"/>
+    <w:tmpl w:val="48204EB6"/>
     <w:lvl w:ilvl="0">
       <w:start w:val="1"/>
       <w:numFmt w:val="decimal"/>
@@ -306,7 +3400,7 @@
       <w:lvlText w:val="%1.%2"/>
       <w:lvlJc w:val="left"/>
       <w:pPr>
-        <w:ind w:left="576" w:hanging="576"/>
+        <w:ind w:left="860" w:hanging="576"/>
       </w:pPr>
       <w:rPr>
         <w:rFonts w:hint="default"/>
@@ -448,14 +3542,440 @@
       </w:rPr>
     </w:lvl>
   </w:abstractNum>
+  <w:abstractNum w:abstractNumId="3" w15:restartNumberingAfterBreak="0">
+    <w:nsid w:val="20441820"/>
+    <w:multiLevelType w:val="multilevel"/>
+    <w:tmpl w:val="0416001D"/>
+    <w:lvl w:ilvl="0">
+      <w:start w:val="1"/>
+      <w:numFmt w:val="decimal"/>
+      <w:lvlText w:val="%1)"/>
+      <w:lvlJc w:val="left"/>
+      <w:pPr>
+        <w:ind w:left="360" w:hanging="360"/>
+      </w:pPr>
+    </w:lvl>
+    <w:lvl w:ilvl="1">
+      <w:start w:val="1"/>
+      <w:numFmt w:val="lowerLetter"/>
+      <w:lvlText w:val="%2)"/>
+      <w:lvlJc w:val="left"/>
+      <w:pPr>
+        <w:ind w:left="720" w:hanging="360"/>
+      </w:pPr>
+    </w:lvl>
+    <w:lvl w:ilvl="2">
+      <w:start w:val="1"/>
+      <w:numFmt w:val="lowerRoman"/>
+      <w:lvlText w:val="%3)"/>
+      <w:lvlJc w:val="left"/>
+      <w:pPr>
+        <w:ind w:left="1080" w:hanging="360"/>
+      </w:pPr>
+    </w:lvl>
+    <w:lvl w:ilvl="3">
+      <w:start w:val="1"/>
+      <w:numFmt w:val="decimal"/>
+      <w:lvlText w:val="(%4)"/>
+      <w:lvlJc w:val="left"/>
+      <w:pPr>
+        <w:ind w:left="1440" w:hanging="360"/>
+      </w:pPr>
+    </w:lvl>
+    <w:lvl w:ilvl="4">
+      <w:start w:val="1"/>
+      <w:numFmt w:val="lowerLetter"/>
+      <w:lvlText w:val="(%5)"/>
+      <w:lvlJc w:val="left"/>
+      <w:pPr>
+        <w:ind w:left="1800" w:hanging="360"/>
+      </w:pPr>
+    </w:lvl>
+    <w:lvl w:ilvl="5">
+      <w:start w:val="1"/>
+      <w:numFmt w:val="lowerRoman"/>
+      <w:lvlText w:val="(%6)"/>
+      <w:lvlJc w:val="left"/>
+      <w:pPr>
+        <w:ind w:left="2160" w:hanging="360"/>
+      </w:pPr>
+    </w:lvl>
+    <w:lvl w:ilvl="6">
+      <w:start w:val="1"/>
+      <w:numFmt w:val="decimal"/>
+      <w:lvlText w:val="%7."/>
+      <w:lvlJc w:val="left"/>
+      <w:pPr>
+        <w:ind w:left="2520" w:hanging="360"/>
+      </w:pPr>
+    </w:lvl>
+    <w:lvl w:ilvl="7">
+      <w:start w:val="1"/>
+      <w:numFmt w:val="lowerLetter"/>
+      <w:lvlText w:val="%8."/>
+      <w:lvlJc w:val="left"/>
+      <w:pPr>
+        <w:ind w:left="2880" w:hanging="360"/>
+      </w:pPr>
+    </w:lvl>
+    <w:lvl w:ilvl="8">
+      <w:start w:val="1"/>
+      <w:numFmt w:val="lowerRoman"/>
+      <w:lvlText w:val="%9."/>
+      <w:lvlJc w:val="left"/>
+      <w:pPr>
+        <w:ind w:left="3240" w:hanging="360"/>
+      </w:pPr>
+    </w:lvl>
+  </w:abstractNum>
+  <w:abstractNum w:abstractNumId="4" w15:restartNumberingAfterBreak="0">
+    <w:nsid w:val="31BA6874"/>
+    <w:multiLevelType w:val="hybridMultilevel"/>
+    <w:tmpl w:val="FC78350C"/>
+    <w:lvl w:ilvl="0" w:tplc="04160001">
+      <w:start w:val="1"/>
+      <w:numFmt w:val="bullet"/>
+      <w:lvlText w:val=""/>
+      <w:lvlJc w:val="left"/>
+      <w:pPr>
+        <w:ind w:left="720" w:hanging="360"/>
+      </w:pPr>
+      <w:rPr>
+        <w:rFonts w:ascii="Symbol" w:hAnsi="Symbol" w:hint="default"/>
+      </w:rPr>
+    </w:lvl>
+    <w:lvl w:ilvl="1" w:tplc="04160003" w:tentative="1">
+      <w:start w:val="1"/>
+      <w:numFmt w:val="bullet"/>
+      <w:lvlText w:val="o"/>
+      <w:lvlJc w:val="left"/>
+      <w:pPr>
+        <w:ind w:left="1440" w:hanging="360"/>
+      </w:pPr>
+      <w:rPr>
+        <w:rFonts w:ascii="Courier New" w:hAnsi="Courier New" w:cs="Courier New" w:hint="default"/>
+      </w:rPr>
+    </w:lvl>
+    <w:lvl w:ilvl="2" w:tplc="04160005" w:tentative="1">
+      <w:start w:val="1"/>
+      <w:numFmt w:val="bullet"/>
+      <w:lvlText w:val=""/>
+      <w:lvlJc w:val="left"/>
+      <w:pPr>
+        <w:ind w:left="2160" w:hanging="360"/>
+      </w:pPr>
+      <w:rPr>
+        <w:rFonts w:ascii="Wingdings" w:hAnsi="Wingdings" w:hint="default"/>
+      </w:rPr>
+    </w:lvl>
+    <w:lvl w:ilvl="3" w:tplc="04160001" w:tentative="1">
+      <w:start w:val="1"/>
+      <w:numFmt w:val="bullet"/>
+      <w:lvlText w:val=""/>
+      <w:lvlJc w:val="left"/>
+      <w:pPr>
+        <w:ind w:left="2880" w:hanging="360"/>
+      </w:pPr>
+      <w:rPr>
+        <w:rFonts w:ascii="Symbol" w:hAnsi="Symbol" w:hint="default"/>
+      </w:rPr>
+    </w:lvl>
+    <w:lvl w:ilvl="4" w:tplc="04160003" w:tentative="1">
+      <w:start w:val="1"/>
+      <w:numFmt w:val="bullet"/>
+      <w:lvlText w:val="o"/>
+      <w:lvlJc w:val="left"/>
+      <w:pPr>
+        <w:ind w:left="3600" w:hanging="360"/>
+      </w:pPr>
+      <w:rPr>
+        <w:rFonts w:ascii="Courier New" w:hAnsi="Courier New" w:cs="Courier New" w:hint="default"/>
+      </w:rPr>
+    </w:lvl>
+    <w:lvl w:ilvl="5" w:tplc="04160005" w:tentative="1">
+      <w:start w:val="1"/>
+      <w:numFmt w:val="bullet"/>
+      <w:lvlText w:val=""/>
+      <w:lvlJc w:val="left"/>
+      <w:pPr>
+        <w:ind w:left="4320" w:hanging="360"/>
+      </w:pPr>
+      <w:rPr>
+        <w:rFonts w:ascii="Wingdings" w:hAnsi="Wingdings" w:hint="default"/>
+      </w:rPr>
+    </w:lvl>
+    <w:lvl w:ilvl="6" w:tplc="04160001" w:tentative="1">
+      <w:start w:val="1"/>
+      <w:numFmt w:val="bullet"/>
+      <w:lvlText w:val=""/>
+      <w:lvlJc w:val="left"/>
+      <w:pPr>
+        <w:ind w:left="5040" w:hanging="360"/>
+      </w:pPr>
+      <w:rPr>
+        <w:rFonts w:ascii="Symbol" w:hAnsi="Symbol" w:hint="default"/>
+      </w:rPr>
+    </w:lvl>
+    <w:lvl w:ilvl="7" w:tplc="04160003" w:tentative="1">
+      <w:start w:val="1"/>
+      <w:numFmt w:val="bullet"/>
+      <w:lvlText w:val="o"/>
+      <w:lvlJc w:val="left"/>
+      <w:pPr>
+        <w:ind w:left="5760" w:hanging="360"/>
+      </w:pPr>
+      <w:rPr>
+        <w:rFonts w:ascii="Courier New" w:hAnsi="Courier New" w:cs="Courier New" w:hint="default"/>
+      </w:rPr>
+    </w:lvl>
+    <w:lvl w:ilvl="8" w:tplc="04160005" w:tentative="1">
+      <w:start w:val="1"/>
+      <w:numFmt w:val="bullet"/>
+      <w:lvlText w:val=""/>
+      <w:lvlJc w:val="left"/>
+      <w:pPr>
+        <w:ind w:left="6480" w:hanging="360"/>
+      </w:pPr>
+      <w:rPr>
+        <w:rFonts w:ascii="Wingdings" w:hAnsi="Wingdings" w:hint="default"/>
+      </w:rPr>
+    </w:lvl>
+  </w:abstractNum>
+  <w:abstractNum w:abstractNumId="5" w15:restartNumberingAfterBreak="0">
+    <w:nsid w:val="3C6A7F59"/>
+    <w:multiLevelType w:val="hybridMultilevel"/>
+    <w:tmpl w:val="942271B8"/>
+    <w:lvl w:ilvl="0" w:tplc="3A58C05C">
+      <w:start w:val="1"/>
+      <w:numFmt w:val="bullet"/>
+      <w:pStyle w:val="Estilo1"/>
+      <w:lvlText w:val=""/>
+      <w:lvlJc w:val="left"/>
+      <w:pPr>
+        <w:ind w:left="1070" w:hanging="360"/>
+      </w:pPr>
+      <w:rPr>
+        <w:rFonts w:ascii="Wingdings" w:hAnsi="Wingdings" w:hint="default"/>
+      </w:rPr>
+    </w:lvl>
+    <w:lvl w:ilvl="1" w:tplc="04160003">
+      <w:start w:val="1"/>
+      <w:numFmt w:val="bullet"/>
+      <w:lvlText w:val="o"/>
+      <w:lvlJc w:val="left"/>
+      <w:pPr>
+        <w:ind w:left="1211" w:hanging="360"/>
+      </w:pPr>
+      <w:rPr>
+        <w:rFonts w:ascii="Courier New" w:hAnsi="Courier New" w:cs="Courier New" w:hint="default"/>
+      </w:rPr>
+    </w:lvl>
+    <w:lvl w:ilvl="2" w:tplc="04160005" w:tentative="1">
+      <w:start w:val="1"/>
+      <w:numFmt w:val="bullet"/>
+      <w:lvlText w:val=""/>
+      <w:lvlJc w:val="left"/>
+      <w:pPr>
+        <w:ind w:left="2160" w:hanging="360"/>
+      </w:pPr>
+      <w:rPr>
+        <w:rFonts w:ascii="Wingdings" w:hAnsi="Wingdings" w:hint="default"/>
+      </w:rPr>
+    </w:lvl>
+    <w:lvl w:ilvl="3" w:tplc="04160001">
+      <w:start w:val="1"/>
+      <w:numFmt w:val="bullet"/>
+      <w:lvlText w:val=""/>
+      <w:lvlJc w:val="left"/>
+      <w:pPr>
+        <w:ind w:left="2880" w:hanging="360"/>
+      </w:pPr>
+      <w:rPr>
+        <w:rFonts w:ascii="Symbol" w:hAnsi="Symbol" w:hint="default"/>
+      </w:rPr>
+    </w:lvl>
+    <w:lvl w:ilvl="4" w:tplc="04160003" w:tentative="1">
+      <w:start w:val="1"/>
+      <w:numFmt w:val="bullet"/>
+      <w:lvlText w:val="o"/>
+      <w:lvlJc w:val="left"/>
+      <w:pPr>
+        <w:ind w:left="3600" w:hanging="360"/>
+      </w:pPr>
+      <w:rPr>
+        <w:rFonts w:ascii="Courier New" w:hAnsi="Courier New" w:cs="Courier New" w:hint="default"/>
+      </w:rPr>
+    </w:lvl>
+    <w:lvl w:ilvl="5" w:tplc="04160005" w:tentative="1">
+      <w:start w:val="1"/>
+      <w:numFmt w:val="bullet"/>
+      <w:lvlText w:val=""/>
+      <w:lvlJc w:val="left"/>
+      <w:pPr>
+        <w:ind w:left="4320" w:hanging="360"/>
+      </w:pPr>
+      <w:rPr>
+        <w:rFonts w:ascii="Wingdings" w:hAnsi="Wingdings" w:hint="default"/>
+      </w:rPr>
+    </w:lvl>
+    <w:lvl w:ilvl="6" w:tplc="04160001" w:tentative="1">
+      <w:start w:val="1"/>
+      <w:numFmt w:val="bullet"/>
+      <w:lvlText w:val=""/>
+      <w:lvlJc w:val="left"/>
+      <w:pPr>
+        <w:ind w:left="5040" w:hanging="360"/>
+      </w:pPr>
+      <w:rPr>
+        <w:rFonts w:ascii="Symbol" w:hAnsi="Symbol" w:hint="default"/>
+      </w:rPr>
+    </w:lvl>
+    <w:lvl w:ilvl="7" w:tplc="04160003" w:tentative="1">
+      <w:start w:val="1"/>
+      <w:numFmt w:val="bullet"/>
+      <w:lvlText w:val="o"/>
+      <w:lvlJc w:val="left"/>
+      <w:pPr>
+        <w:ind w:left="5760" w:hanging="360"/>
+      </w:pPr>
+      <w:rPr>
+        <w:rFonts w:ascii="Courier New" w:hAnsi="Courier New" w:cs="Courier New" w:hint="default"/>
+      </w:rPr>
+    </w:lvl>
+    <w:lvl w:ilvl="8" w:tplc="04160005" w:tentative="1">
+      <w:start w:val="1"/>
+      <w:numFmt w:val="bullet"/>
+      <w:lvlText w:val=""/>
+      <w:lvlJc w:val="left"/>
+      <w:pPr>
+        <w:ind w:left="6480" w:hanging="360"/>
+      </w:pPr>
+      <w:rPr>
+        <w:rFonts w:ascii="Wingdings" w:hAnsi="Wingdings" w:hint="default"/>
+      </w:rPr>
+    </w:lvl>
+  </w:abstractNum>
+  <w:abstractNum w:abstractNumId="6" w15:restartNumberingAfterBreak="0">
+    <w:nsid w:val="6FEF7876"/>
+    <w:multiLevelType w:val="multilevel"/>
+    <w:tmpl w:val="8924AC12"/>
+    <w:lvl w:ilvl="0">
+      <w:start w:val="1"/>
+      <w:numFmt w:val="bullet"/>
+      <w:lvlText w:val=""/>
+      <w:lvlJc w:val="left"/>
+      <w:pPr>
+        <w:ind w:left="720" w:hanging="360"/>
+      </w:pPr>
+      <w:rPr>
+        <w:rFonts w:ascii="Wingdings" w:hAnsi="Wingdings" w:hint="default"/>
+      </w:rPr>
+    </w:lvl>
+    <w:lvl w:ilvl="1">
+      <w:start w:val="1"/>
+      <w:numFmt w:val="bullet"/>
+      <w:lvlText w:val="o"/>
+      <w:lvlJc w:val="left"/>
+      <w:pPr>
+        <w:ind w:left="1440" w:hanging="360"/>
+      </w:pPr>
+      <w:rPr>
+        <w:rFonts w:ascii="Courier New" w:hAnsi="Courier New" w:cs="Courier New" w:hint="default"/>
+      </w:rPr>
+    </w:lvl>
+    <w:lvl w:ilvl="2">
+      <w:start w:val="1"/>
+      <w:numFmt w:val="bullet"/>
+      <w:lvlText w:val=""/>
+      <w:lvlJc w:val="left"/>
+      <w:pPr>
+        <w:ind w:left="2160" w:hanging="360"/>
+      </w:pPr>
+      <w:rPr>
+        <w:rFonts w:ascii="Wingdings" w:hAnsi="Wingdings" w:hint="default"/>
+      </w:rPr>
+    </w:lvl>
+    <w:lvl w:ilvl="3">
+      <w:start w:val="1"/>
+      <w:numFmt w:val="bullet"/>
+      <w:lvlText w:val=""/>
+      <w:lvlJc w:val="left"/>
+      <w:pPr>
+        <w:ind w:left="2880" w:hanging="360"/>
+      </w:pPr>
+      <w:rPr>
+        <w:rFonts w:ascii="Symbol" w:hAnsi="Symbol" w:hint="default"/>
+      </w:rPr>
+    </w:lvl>
+    <w:lvl w:ilvl="4">
+      <w:start w:val="1"/>
+      <w:numFmt w:val="bullet"/>
+      <w:lvlText w:val="o"/>
+      <w:lvlJc w:val="left"/>
+      <w:pPr>
+        <w:ind w:left="3600" w:hanging="360"/>
+      </w:pPr>
+      <w:rPr>
+        <w:rFonts w:ascii="Courier New" w:hAnsi="Courier New" w:cs="Courier New" w:hint="default"/>
+      </w:rPr>
+    </w:lvl>
+    <w:lvl w:ilvl="5">
+      <w:start w:val="1"/>
+      <w:numFmt w:val="bullet"/>
+      <w:lvlText w:val=""/>
+      <w:lvlJc w:val="left"/>
+      <w:pPr>
+        <w:ind w:left="4320" w:hanging="360"/>
+      </w:pPr>
+      <w:rPr>
+        <w:rFonts w:ascii="Wingdings" w:hAnsi="Wingdings" w:hint="default"/>
+      </w:rPr>
+    </w:lvl>
+    <w:lvl w:ilvl="6">
+      <w:start w:val="1"/>
+      <w:numFmt w:val="bullet"/>
+      <w:lvlText w:val=""/>
+      <w:lvlJc w:val="left"/>
+      <w:pPr>
+        <w:ind w:left="5040" w:hanging="360"/>
+      </w:pPr>
+      <w:rPr>
+        <w:rFonts w:ascii="Symbol" w:hAnsi="Symbol" w:hint="default"/>
+      </w:rPr>
+    </w:lvl>
+    <w:lvl w:ilvl="7">
+      <w:start w:val="1"/>
+      <w:numFmt w:val="bullet"/>
+      <w:lvlText w:val="o"/>
+      <w:lvlJc w:val="left"/>
+      <w:pPr>
+        <w:ind w:left="5760" w:hanging="360"/>
+      </w:pPr>
+      <w:rPr>
+        <w:rFonts w:ascii="Courier New" w:hAnsi="Courier New" w:cs="Courier New" w:hint="default"/>
+      </w:rPr>
+    </w:lvl>
+    <w:lvl w:ilvl="8">
+      <w:start w:val="1"/>
+      <w:numFmt w:val="bullet"/>
+      <w:lvlText w:val=""/>
+      <w:lvlJc w:val="left"/>
+      <w:pPr>
+        <w:ind w:left="6480" w:hanging="360"/>
+      </w:pPr>
+      <w:rPr>
+        <w:rFonts w:ascii="Wingdings" w:hAnsi="Wingdings" w:hint="default"/>
+      </w:rPr>
+    </w:lvl>
+  </w:abstractNum>
   <w:num w:numId="1">
-    <w:abstractNumId w:val="1"/>
+    <w:abstractNumId w:val="2"/>
   </w:num>
   <w:num w:numId="2">
     <w:abstractNumId w:val="0"/>
   </w:num>
   <w:num w:numId="3">
-    <w:abstractNumId w:val="1"/>
+    <w:abstractNumId w:val="2"/>
     <w:lvlOverride w:ilvl="0">
       <w:startOverride w:val="1"/>
     </w:lvlOverride>
@@ -485,9 +4005,35 @@
     </w:lvlOverride>
   </w:num>
   <w:num w:numId="4">
+    <w:abstractNumId w:val="2"/>
+  </w:num>
+  <w:num w:numId="5">
     <w:abstractNumId w:val="1"/>
   </w:num>
+  <w:num w:numId="6">
+    <w:abstractNumId w:val="4"/>
+  </w:num>
+  <w:num w:numId="7">
+    <w:abstractNumId w:val="5"/>
+  </w:num>
+  <w:num w:numId="8">
+    <w:abstractNumId w:val="3"/>
+  </w:num>
+  <w:num w:numId="9">
+    <w:abstractNumId w:val="6"/>
+  </w:num>
+  <w:num w:numId="10">
+    <w:abstractNumId w:val="5"/>
+  </w:num>
 </w:numbering>
+</file>
+
+<file path=word/people.xml><?xml version="1.0" encoding="utf-8"?>
+<w15:people xmlns:wpc="http://schemas.microsoft.com/office/word/2010/wordprocessingCanvas" xmlns:cx="http://schemas.microsoft.com/office/drawing/2014/chartex" xmlns:cx1="http://schemas.microsoft.com/office/drawing/2015/9/8/chartex" xmlns:cx2="http://schemas.microsoft.com/office/drawing/2015/10/21/chartex" xmlns:cx3="http://schemas.microsoft.com/office/drawing/2016/5/9/chartex" xmlns:cx4="http://schemas.microsoft.com/office/drawing/2016/5/10/chartex" xmlns:cx5="http://schemas.microsoft.com/office/drawing/2016/5/11/chartex" xmlns:cx6="http://schemas.microsoft.com/office/drawing/2016/5/12/chartex" xmlns:cx7="http://schemas.microsoft.com/office/drawing/2016/5/13/chartex" xmlns:cx8="http://schemas.microsoft.com/office/drawing/2016/5/14/chartex" xmlns:mc="http://schemas.openxmlformats.org/markup-compatibility/2006" xmlns:aink="http://schemas.microsoft.com/office/drawing/2016/ink" xmlns:am3d="http://schemas.microsoft.com/office/drawing/2017/model3d" xmlns:o="urn:schemas-microsoft-com:office:office" xmlns:r="http://schemas.openxmlformats.org/officeDocument/2006/relationships" xmlns:m="http://schemas.openxmlformats.org/officeDocument/2006/math" xmlns:v="urn:schemas-microsoft-com:vml" xmlns:wp14="http://schemas.microsoft.com/office/word/2010/wordprocessingDrawing" xmlns:wp="http://schemas.openxmlformats.org/drawingml/2006/wordprocessingDrawing" xmlns:w10="urn:schemas-microsoft-com:office:word" xmlns:w="http://schemas.openxmlformats.org/wordprocessingml/2006/main" xmlns:w14="http://schemas.microsoft.com/office/word/2010/wordml" xmlns:w15="http://schemas.microsoft.com/office/word/2012/wordml" xmlns:w16cid="http://schemas.microsoft.com/office/word/2016/wordml/cid" xmlns:w16se="http://schemas.microsoft.com/office/word/2015/wordml/symex" xmlns:wpg="http://schemas.microsoft.com/office/word/2010/wordprocessingGroup" xmlns:wpi="http://schemas.microsoft.com/office/word/2010/wordprocessingInk" xmlns:wne="http://schemas.microsoft.com/office/word/2006/wordml" xmlns:wps="http://schemas.microsoft.com/office/word/2010/wordprocessingShape" mc:Ignorable="w14 w15 w16se w16cid wp14">
+  <w15:person w15:author="Carlos Eduardo dos Santos Figueiredo">
+    <w15:presenceInfo w15:providerId="Windows Live" w15:userId="dcdd8622a400d353"/>
+  </w15:person>
+</w15:people>
 </file>
 
 <file path=word/styles.xml><?xml version="1.0" encoding="utf-8"?>
@@ -507,7 +4053,7 @@
       </w:pPr>
     </w:pPrDefault>
   </w:docDefaults>
-  <w:latentStyles w:defLockedState="0" w:defUIPriority="99" w:defSemiHidden="0" w:defUnhideWhenUsed="0" w:defQFormat="0" w:count="376">
+  <w:latentStyles w:defLockedState="0" w:defUIPriority="99" w:defSemiHidden="0" w:defUnhideWhenUsed="0" w:defQFormat="0" w:count="377">
     <w:lsdException w:name="Normal" w:uiPriority="0" w:qFormat="1"/>
     <w:lsdException w:name="heading 1" w:uiPriority="9" w:qFormat="1"/>
     <w:lsdException w:name="heading 2" w:semiHidden="1" w:uiPriority="9" w:unhideWhenUsed="1" w:qFormat="1"/>
@@ -613,6 +4159,7 @@
     <w:lsdException w:name="HTML Sample" w:semiHidden="1" w:unhideWhenUsed="1"/>
     <w:lsdException w:name="HTML Typewriter" w:semiHidden="1" w:unhideWhenUsed="1"/>
     <w:lsdException w:name="HTML Variable" w:semiHidden="1" w:unhideWhenUsed="1"/>
+    <w:lsdException w:name="Normal Table" w:semiHidden="1" w:unhideWhenUsed="1"/>
     <w:lsdException w:name="annotation subject" w:semiHidden="1" w:unhideWhenUsed="1"/>
     <w:lsdException w:name="No List" w:semiHidden="1" w:unhideWhenUsed="1"/>
     <w:lsdException w:name="Outline List 1" w:semiHidden="1" w:unhideWhenUsed="1"/>
@@ -659,8 +4206,10 @@
     <w:lsdException w:name="Table Subtle 2" w:semiHidden="1" w:unhideWhenUsed="1"/>
     <w:lsdException w:name="Table Web 1" w:semiHidden="1" w:unhideWhenUsed="1"/>
     <w:lsdException w:name="Table Web 2" w:semiHidden="1" w:unhideWhenUsed="1"/>
+    <w:lsdException w:name="Table Web 3" w:semiHidden="1" w:unhideWhenUsed="1"/>
     <w:lsdException w:name="Balloon Text" w:semiHidden="1" w:unhideWhenUsed="1"/>
     <w:lsdException w:name="Table Grid" w:uiPriority="39"/>
+    <w:lsdException w:name="Table Theme" w:semiHidden="1" w:unhideWhenUsed="1"/>
     <w:lsdException w:name="Placeholder Text" w:semiHidden="1"/>
     <w:lsdException w:name="No Spacing" w:uiPriority="1" w:qFormat="1"/>
     <w:lsdException w:name="Light Shading" w:uiPriority="60"/>
@@ -881,6 +4430,7 @@
     <w:lsdException w:name="Hashtag" w:semiHidden="1" w:unhideWhenUsed="1"/>
     <w:lsdException w:name="Unresolved Mention" w:semiHidden="1" w:unhideWhenUsed="1"/>
     <w:lsdException w:name="Smart Link" w:semiHidden="1" w:unhideWhenUsed="1"/>
+    <w:lsdException w:name="Smart Link Error" w:semiHidden="1" w:unhideWhenUsed="1"/>
   </w:latentStyles>
   <w:style w:type="paragraph" w:default="1" w:styleId="Normal">
     <w:name w:val="Normal"/>
@@ -1016,7 +4566,6 @@
     <w:next w:val="Normal"/>
     <w:link w:val="Ttulo6Char"/>
     <w:uiPriority w:val="9"/>
-    <w:semiHidden/>
     <w:unhideWhenUsed/>
     <w:qFormat/>
     <w:rsid w:val="00BD60EE"/>
@@ -1041,7 +4590,6 @@
     <w:next w:val="Normal"/>
     <w:link w:val="Ttulo7Char"/>
     <w:uiPriority w:val="9"/>
-    <w:semiHidden/>
     <w:unhideWhenUsed/>
     <w:qFormat/>
     <w:rsid w:val="00BD60EE"/>
@@ -1068,7 +4616,6 @@
     <w:next w:val="Normal"/>
     <w:link w:val="Ttulo8Char"/>
     <w:uiPriority w:val="9"/>
-    <w:semiHidden/>
     <w:unhideWhenUsed/>
     <w:qFormat/>
     <w:rsid w:val="00BD60EE"/>
@@ -1095,7 +4642,6 @@
     <w:next w:val="Normal"/>
     <w:link w:val="Ttulo9Char"/>
     <w:uiPriority w:val="9"/>
-    <w:semiHidden/>
     <w:unhideWhenUsed/>
     <w:qFormat/>
     <w:rsid w:val="00BD60EE"/>
@@ -1121,6 +4667,7 @@
   <w:style w:type="character" w:default="1" w:styleId="Fontepargpadro">
     <w:name w:val="Default Paragraph Font"/>
     <w:uiPriority w:val="1"/>
+    <w:semiHidden/>
     <w:unhideWhenUsed/>
   </w:style>
   <w:style w:type="table" w:default="1" w:styleId="Tabelanormal">
@@ -1147,6 +4694,7 @@
   <w:style w:type="paragraph" w:styleId="PargrafodaLista">
     <w:name w:val="List Paragraph"/>
     <w:basedOn w:val="Normal"/>
+    <w:link w:val="PargrafodaListaChar"/>
     <w:uiPriority w:val="34"/>
     <w:qFormat/>
     <w:rsid w:val="00DF3AFB"/>
@@ -1229,7 +4777,6 @@
     <w:basedOn w:val="Fontepargpadro"/>
     <w:link w:val="Ttulo6"/>
     <w:uiPriority w:val="9"/>
-    <w:semiHidden/>
     <w:rsid w:val="00BD60EE"/>
     <w:rPr>
       <w:rFonts w:asciiTheme="majorHAnsi" w:eastAsiaTheme="majorEastAsia" w:hAnsiTheme="majorHAnsi" w:cstheme="majorBidi"/>
@@ -1241,7 +4788,6 @@
     <w:basedOn w:val="Fontepargpadro"/>
     <w:link w:val="Ttulo7"/>
     <w:uiPriority w:val="9"/>
-    <w:semiHidden/>
     <w:rsid w:val="00BD60EE"/>
     <w:rPr>
       <w:rFonts w:asciiTheme="majorHAnsi" w:eastAsiaTheme="majorEastAsia" w:hAnsiTheme="majorHAnsi" w:cstheme="majorBidi"/>
@@ -1255,7 +4801,6 @@
     <w:basedOn w:val="Fontepargpadro"/>
     <w:link w:val="Ttulo8"/>
     <w:uiPriority w:val="9"/>
-    <w:semiHidden/>
     <w:rsid w:val="00BD60EE"/>
     <w:rPr>
       <w:rFonts w:asciiTheme="majorHAnsi" w:eastAsiaTheme="majorEastAsia" w:hAnsiTheme="majorHAnsi" w:cstheme="majorBidi"/>
@@ -1269,7 +4814,6 @@
     <w:basedOn w:val="Fontepargpadro"/>
     <w:link w:val="Ttulo9"/>
     <w:uiPriority w:val="9"/>
-    <w:semiHidden/>
     <w:rsid w:val="00BD60EE"/>
     <w:rPr>
       <w:rFonts w:asciiTheme="majorHAnsi" w:eastAsiaTheme="majorEastAsia" w:hAnsiTheme="majorHAnsi" w:cstheme="majorBidi"/>
@@ -1278,6 +4822,164 @@
       <w:color w:val="272727" w:themeColor="text1" w:themeTint="D8"/>
       <w:sz w:val="21"/>
       <w:szCs w:val="21"/>
+    </w:rPr>
+  </w:style>
+  <w:style w:type="paragraph" w:customStyle="1" w:styleId="Estilo1">
+    <w:name w:val="Estilo1"/>
+    <w:basedOn w:val="PargrafodaLista"/>
+    <w:link w:val="Estilo1Char"/>
+    <w:qFormat/>
+    <w:rsid w:val="006F5667"/>
+    <w:pPr>
+      <w:numPr>
+        <w:numId w:val="7"/>
+      </w:numPr>
+    </w:pPr>
+  </w:style>
+  <w:style w:type="character" w:styleId="Refdecomentrio">
+    <w:name w:val="annotation reference"/>
+    <w:basedOn w:val="Fontepargpadro"/>
+    <w:uiPriority w:val="99"/>
+    <w:semiHidden/>
+    <w:unhideWhenUsed/>
+    <w:rsid w:val="0038060F"/>
+    <w:rPr>
+      <w:sz w:val="16"/>
+      <w:szCs w:val="16"/>
+    </w:rPr>
+  </w:style>
+  <w:style w:type="character" w:customStyle="1" w:styleId="PargrafodaListaChar">
+    <w:name w:val="Parágrafo da Lista Char"/>
+    <w:basedOn w:val="Fontepargpadro"/>
+    <w:link w:val="PargrafodaLista"/>
+    <w:uiPriority w:val="34"/>
+    <w:rsid w:val="006F5667"/>
+  </w:style>
+  <w:style w:type="character" w:customStyle="1" w:styleId="Estilo1Char">
+    <w:name w:val="Estilo1 Char"/>
+    <w:basedOn w:val="PargrafodaListaChar"/>
+    <w:link w:val="Estilo1"/>
+    <w:rsid w:val="006F5667"/>
+  </w:style>
+  <w:style w:type="paragraph" w:styleId="Textodecomentrio">
+    <w:name w:val="annotation text"/>
+    <w:basedOn w:val="Normal"/>
+    <w:link w:val="TextodecomentrioChar"/>
+    <w:uiPriority w:val="99"/>
+    <w:semiHidden/>
+    <w:unhideWhenUsed/>
+    <w:rsid w:val="0038060F"/>
+    <w:pPr>
+      <w:spacing w:line="240" w:lineRule="auto"/>
+    </w:pPr>
+    <w:rPr>
+      <w:sz w:val="20"/>
+      <w:szCs w:val="20"/>
+    </w:rPr>
+  </w:style>
+  <w:style w:type="character" w:customStyle="1" w:styleId="TextodecomentrioChar">
+    <w:name w:val="Texto de comentário Char"/>
+    <w:basedOn w:val="Fontepargpadro"/>
+    <w:link w:val="Textodecomentrio"/>
+    <w:uiPriority w:val="99"/>
+    <w:semiHidden/>
+    <w:rsid w:val="0038060F"/>
+    <w:rPr>
+      <w:sz w:val="20"/>
+      <w:szCs w:val="20"/>
+    </w:rPr>
+  </w:style>
+  <w:style w:type="paragraph" w:styleId="Assuntodocomentrio">
+    <w:name w:val="annotation subject"/>
+    <w:basedOn w:val="Textodecomentrio"/>
+    <w:next w:val="Textodecomentrio"/>
+    <w:link w:val="AssuntodocomentrioChar"/>
+    <w:uiPriority w:val="99"/>
+    <w:semiHidden/>
+    <w:unhideWhenUsed/>
+    <w:rsid w:val="0038060F"/>
+    <w:rPr>
+      <w:b/>
+      <w:bCs/>
+    </w:rPr>
+  </w:style>
+  <w:style w:type="character" w:customStyle="1" w:styleId="AssuntodocomentrioChar">
+    <w:name w:val="Assunto do comentário Char"/>
+    <w:basedOn w:val="TextodecomentrioChar"/>
+    <w:link w:val="Assuntodocomentrio"/>
+    <w:uiPriority w:val="99"/>
+    <w:semiHidden/>
+    <w:rsid w:val="0038060F"/>
+    <w:rPr>
+      <w:b/>
+      <w:bCs/>
+      <w:sz w:val="20"/>
+      <w:szCs w:val="20"/>
+    </w:rPr>
+  </w:style>
+  <w:style w:type="paragraph" w:styleId="Textodebalo">
+    <w:name w:val="Balloon Text"/>
+    <w:basedOn w:val="Normal"/>
+    <w:link w:val="TextodebaloChar"/>
+    <w:uiPriority w:val="99"/>
+    <w:semiHidden/>
+    <w:unhideWhenUsed/>
+    <w:rsid w:val="0038060F"/>
+    <w:pPr>
+      <w:spacing w:after="0" w:line="240" w:lineRule="auto"/>
+    </w:pPr>
+    <w:rPr>
+      <w:rFonts w:ascii="Segoe UI" w:hAnsi="Segoe UI" w:cs="Segoe UI"/>
+      <w:sz w:val="18"/>
+      <w:szCs w:val="18"/>
+    </w:rPr>
+  </w:style>
+  <w:style w:type="character" w:customStyle="1" w:styleId="TextodebaloChar">
+    <w:name w:val="Texto de balão Char"/>
+    <w:basedOn w:val="Fontepargpadro"/>
+    <w:link w:val="Textodebalo"/>
+    <w:uiPriority w:val="99"/>
+    <w:semiHidden/>
+    <w:rsid w:val="0038060F"/>
+    <w:rPr>
+      <w:rFonts w:ascii="Segoe UI" w:hAnsi="Segoe UI" w:cs="Segoe UI"/>
+      <w:sz w:val="18"/>
+      <w:szCs w:val="18"/>
+    </w:rPr>
+  </w:style>
+  <w:style w:type="character" w:styleId="Hyperlink">
+    <w:name w:val="Hyperlink"/>
+    <w:basedOn w:val="Fontepargpadro"/>
+    <w:uiPriority w:val="99"/>
+    <w:unhideWhenUsed/>
+    <w:rsid w:val="0038060F"/>
+    <w:rPr>
+      <w:color w:val="0563C1" w:themeColor="hyperlink"/>
+      <w:u w:val="single"/>
+    </w:rPr>
+  </w:style>
+  <w:style w:type="character" w:styleId="MenoPendente">
+    <w:name w:val="Unresolved Mention"/>
+    <w:basedOn w:val="Fontepargpadro"/>
+    <w:uiPriority w:val="99"/>
+    <w:semiHidden/>
+    <w:unhideWhenUsed/>
+    <w:rsid w:val="0038060F"/>
+    <w:rPr>
+      <w:color w:val="605E5C"/>
+      <w:shd w:val="clear" w:color="auto" w:fill="E1DFDD"/>
+    </w:rPr>
+  </w:style>
+  <w:style w:type="character" w:styleId="HiperlinkVisitado">
+    <w:name w:val="FollowedHyperlink"/>
+    <w:basedOn w:val="Fontepargpadro"/>
+    <w:uiPriority w:val="99"/>
+    <w:semiHidden/>
+    <w:unhideWhenUsed/>
+    <w:rsid w:val="00205C0C"/>
+    <w:rPr>
+      <w:color w:val="954F72" w:themeColor="followedHyperlink"/>
+      <w:u w:val="single"/>
     </w:rPr>
   </w:style>
 </w:styles>

</xml_diff>

<commit_message>
02/10/2019 projeto marcenaria 1 depois das modificaçoes do dia: Documento auxiliar Marcenaria.docx nas Classe: ModuloConector; Cliente; CEP. 02/10/2019 projeto marcenaria 1 depois das Criação do dia: na Classe: Endereço.
</commit_message>
<xml_diff>
--- a/Marcenaria.docx
+++ b/Marcenaria.docx
@@ -1498,8 +1498,13 @@
       <w:pPr>
         <w:pStyle w:val="Ttulo2"/>
       </w:pPr>
-      <w:r>
-        <w:t>UsuarioZero:</w:t>
+      <w:proofErr w:type="spellStart"/>
+      <w:r>
+        <w:t>UsuarioZero</w:t>
+      </w:r>
+      <w:proofErr w:type="spellEnd"/>
+      <w:r>
+        <w:t>:</w:t>
       </w:r>
     </w:p>
     <w:p>
@@ -2366,13 +2371,524 @@
         </w:numPr>
         <w:spacing w:after="0"/>
         <w:rPr>
+          <w:color w:val="00B050"/>
+        </w:rPr>
+      </w:pPr>
+      <w:r>
+        <w:rPr>
+          <w:color w:val="00B050"/>
+        </w:rPr>
+        <w:t>ID</w:t>
+      </w:r>
+    </w:p>
+    <w:p>
+      <w:pPr>
+        <w:pStyle w:val="PargrafodaLista"/>
+        <w:numPr>
+          <w:ilvl w:val="0"/>
+          <w:numId w:val="5"/>
+        </w:numPr>
+        <w:spacing w:after="0"/>
+        <w:rPr>
+          <w:color w:val="00B050"/>
+        </w:rPr>
+      </w:pPr>
+      <w:r>
+        <w:rPr>
+          <w:color w:val="00B050"/>
+        </w:rPr>
+        <w:t>ID Pessoa</w:t>
+      </w:r>
+    </w:p>
+    <w:p>
+      <w:pPr>
+        <w:pStyle w:val="PargrafodaLista"/>
+        <w:numPr>
+          <w:ilvl w:val="0"/>
+          <w:numId w:val="5"/>
+        </w:numPr>
+        <w:spacing w:after="0"/>
+        <w:rPr>
+          <w:color w:val="00B050"/>
+        </w:rPr>
+      </w:pPr>
+      <w:r>
+        <w:rPr>
+          <w:color w:val="00B050"/>
+        </w:rPr>
+        <w:t>ID Fornecedor</w:t>
+      </w:r>
+    </w:p>
+    <w:p>
+      <w:pPr>
+        <w:pStyle w:val="PargrafodaLista"/>
+        <w:numPr>
+          <w:ilvl w:val="0"/>
+          <w:numId w:val="5"/>
+        </w:numPr>
+        <w:spacing w:after="0"/>
+        <w:rPr>
+          <w:color w:val="00B050"/>
+        </w:rPr>
+      </w:pPr>
+      <w:r>
+        <w:rPr>
+          <w:color w:val="00B050"/>
+        </w:rPr>
+        <w:t>ID Cliente</w:t>
+      </w:r>
+    </w:p>
+    <w:bookmarkStart w:id="9" w:name="_GoBack"/>
+    <w:p>
+      <w:pPr>
+        <w:pStyle w:val="PargrafodaLista"/>
+        <w:numPr>
+          <w:ilvl w:val="0"/>
+          <w:numId w:val="5"/>
+        </w:numPr>
+        <w:spacing w:after="0"/>
+        <w:rPr>
+          <w:color w:val="FFFF00"/>
+        </w:rPr>
+      </w:pPr>
+      <w:r>
+        <w:rPr>
+          <w:color w:val="FFFF00"/>
+        </w:rPr>
+        <w:fldChar w:fldCharType="begin"/>
+      </w:r>
+      <w:r>
+        <w:rPr>
+          <w:color w:val="FFFF00"/>
+        </w:rPr>
+        <w:instrText xml:space="preserve"> HYPERLINK \l "_CEP" </w:instrText>
+      </w:r>
+      <w:r>
+        <w:rPr>
+          <w:color w:val="FFFF00"/>
+        </w:rPr>
+        <w:fldChar w:fldCharType="separate"/>
+      </w:r>
+      <w:r>
+        <w:rPr>
+          <w:rStyle w:val="Hyperlink"/>
+          <w:color w:val="FFFF00"/>
+        </w:rPr>
+        <w:t>CEP</w:t>
+      </w:r>
+      <w:r>
+        <w:rPr>
+          <w:rStyle w:val="Hyperlink"/>
+          <w:color w:val="FFFF00"/>
+        </w:rPr>
+        <w:fldChar w:fldCharType="end"/>
+      </w:r>
+    </w:p>
+    <w:bookmarkEnd w:id="9"/>
+    <w:p>
+      <w:pPr>
+        <w:pStyle w:val="PargrafodaLista"/>
+        <w:numPr>
+          <w:ilvl w:val="0"/>
+          <w:numId w:val="5"/>
+        </w:numPr>
+        <w:spacing w:after="0"/>
+        <w:rPr>
+          <w:color w:val="00B050"/>
+        </w:rPr>
+      </w:pPr>
+      <w:r>
+        <w:rPr>
+          <w:color w:val="00B050"/>
+        </w:rPr>
+        <w:t>Complemento</w:t>
+      </w:r>
+    </w:p>
+    <w:p>
+      <w:pPr>
+        <w:pStyle w:val="PargrafodaLista"/>
+        <w:numPr>
+          <w:ilvl w:val="0"/>
+          <w:numId w:val="5"/>
+        </w:numPr>
+        <w:spacing w:after="0"/>
+        <w:rPr>
+          <w:color w:val="00B050"/>
+        </w:rPr>
+      </w:pPr>
+      <w:r>
+        <w:rPr>
+          <w:color w:val="00B050"/>
+        </w:rPr>
+        <w:t>N°</w:t>
+      </w:r>
+    </w:p>
+    <w:p>
+      <w:pPr>
+        <w:pStyle w:val="Estilo1"/>
+        <w:spacing w:after="0"/>
+      </w:pPr>
+      <w:bookmarkStart w:id="10" w:name="_Hlk19825925"/>
+      <w:r>
+        <w:t xml:space="preserve">Método </w:t>
+      </w:r>
+    </w:p>
+    <w:p>
+      <w:pPr>
+        <w:pStyle w:val="PargrafodaLista"/>
+        <w:numPr>
+          <w:ilvl w:val="0"/>
+          <w:numId w:val="5"/>
+        </w:numPr>
+        <w:spacing w:after="0"/>
+        <w:rPr>
           <w:color w:val="FF0000"/>
         </w:rPr>
       </w:pPr>
+      <w:bookmarkStart w:id="11" w:name="_Hlk19826126"/>
+      <w:bookmarkEnd w:id="10"/>
       <w:r>
         <w:rPr>
           <w:color w:val="FF0000"/>
         </w:rPr>
+        <w:t>A</w:t>
+      </w:r>
+      <w:r>
+        <w:rPr>
+          <w:color w:val="FF0000"/>
+        </w:rPr>
+        <w:t>dicionar  endereço</w:t>
+      </w:r>
+    </w:p>
+    <w:p>
+      <w:pPr>
+        <w:pStyle w:val="PargrafodaLista"/>
+        <w:numPr>
+          <w:ilvl w:val="0"/>
+          <w:numId w:val="5"/>
+        </w:numPr>
+        <w:spacing w:after="0"/>
+        <w:rPr>
+          <w:color w:val="FF0000"/>
+        </w:rPr>
+      </w:pPr>
+      <w:r>
+        <w:rPr>
+          <w:color w:val="FF0000"/>
+        </w:rPr>
+        <w:t>Editar  endereço</w:t>
+      </w:r>
+    </w:p>
+    <w:p>
+      <w:pPr>
+        <w:pStyle w:val="PargrafodaLista"/>
+        <w:numPr>
+          <w:ilvl w:val="0"/>
+          <w:numId w:val="5"/>
+        </w:numPr>
+        <w:spacing w:after="0"/>
+        <w:rPr>
+          <w:color w:val="FF0000"/>
+        </w:rPr>
+      </w:pPr>
+      <w:r>
+        <w:rPr>
+          <w:color w:val="FF0000"/>
+        </w:rPr>
+        <w:t>Excluir endereço</w:t>
+      </w:r>
+    </w:p>
+    <w:p>
+      <w:pPr>
+        <w:pStyle w:val="PargrafodaLista"/>
+        <w:numPr>
+          <w:ilvl w:val="0"/>
+          <w:numId w:val="5"/>
+        </w:numPr>
+        <w:spacing w:after="0"/>
+        <w:rPr>
+          <w:color w:val="FF0000"/>
+        </w:rPr>
+      </w:pPr>
+      <w:r>
+        <w:rPr>
+          <w:color w:val="FF0000"/>
+        </w:rPr>
+        <w:t>Pesquisar  endereço</w:t>
+      </w:r>
+      <w:bookmarkEnd w:id="11"/>
+    </w:p>
+    <w:p>
+      <w:pPr>
+        <w:pStyle w:val="Ttulo2"/>
+      </w:pPr>
+      <w:bookmarkStart w:id="12" w:name="_Telefone"/>
+      <w:bookmarkEnd w:id="12"/>
+      <w:r>
+        <w:t>T</w:t>
+      </w:r>
+      <w:r>
+        <w:t>elefone</w:t>
+      </w:r>
+    </w:p>
+    <w:p>
+      <w:pPr>
+        <w:pStyle w:val="Estilo1"/>
+        <w:spacing w:after="0"/>
+      </w:pPr>
+      <w:r>
+        <w:t>Atributo:</w:t>
+      </w:r>
+    </w:p>
+    <w:p>
+      <w:pPr>
+        <w:pStyle w:val="PargrafodaLista"/>
+        <w:numPr>
+          <w:ilvl w:val="0"/>
+          <w:numId w:val="5"/>
+        </w:numPr>
+        <w:spacing w:after="0"/>
+        <w:rPr>
+          <w:color w:val="FF0000"/>
+        </w:rPr>
+      </w:pPr>
+      <w:r>
+        <w:rPr>
+          <w:color w:val="FF0000"/>
+        </w:rPr>
+        <w:t>ID Pessoa</w:t>
+      </w:r>
+    </w:p>
+    <w:p>
+      <w:pPr>
+        <w:pStyle w:val="PargrafodaLista"/>
+        <w:numPr>
+          <w:ilvl w:val="0"/>
+          <w:numId w:val="5"/>
+        </w:numPr>
+        <w:spacing w:after="0"/>
+        <w:rPr>
+          <w:color w:val="FF0000"/>
+        </w:rPr>
+      </w:pPr>
+      <w:r>
+        <w:rPr>
+          <w:color w:val="FF0000"/>
+        </w:rPr>
+        <w:t>ID Fornecedor</w:t>
+      </w:r>
+    </w:p>
+    <w:p>
+      <w:pPr>
+        <w:pStyle w:val="PargrafodaLista"/>
+        <w:numPr>
+          <w:ilvl w:val="0"/>
+          <w:numId w:val="5"/>
+        </w:numPr>
+        <w:spacing w:after="0"/>
+        <w:rPr>
+          <w:color w:val="FF0000"/>
+        </w:rPr>
+      </w:pPr>
+      <w:r>
+        <w:rPr>
+          <w:color w:val="FF0000"/>
+        </w:rPr>
+        <w:t>ID Cliente</w:t>
+      </w:r>
+    </w:p>
+    <w:p>
+      <w:pPr>
+        <w:pStyle w:val="PargrafodaLista"/>
+        <w:numPr>
+          <w:ilvl w:val="0"/>
+          <w:numId w:val="5"/>
+        </w:numPr>
+        <w:spacing w:after="0"/>
+        <w:rPr>
+          <w:color w:val="FF0000"/>
+        </w:rPr>
+      </w:pPr>
+      <w:r>
+        <w:rPr>
+          <w:color w:val="FF0000"/>
+        </w:rPr>
+        <w:t>DDI</w:t>
+      </w:r>
+    </w:p>
+    <w:p>
+      <w:pPr>
+        <w:pStyle w:val="PargrafodaLista"/>
+        <w:numPr>
+          <w:ilvl w:val="0"/>
+          <w:numId w:val="5"/>
+        </w:numPr>
+        <w:spacing w:after="0"/>
+        <w:rPr>
+          <w:color w:val="FF0000"/>
+        </w:rPr>
+      </w:pPr>
+      <w:r>
+        <w:rPr>
+          <w:color w:val="FF0000"/>
+        </w:rPr>
+        <w:t>DDD</w:t>
+      </w:r>
+    </w:p>
+    <w:p>
+      <w:pPr>
+        <w:pStyle w:val="PargrafodaLista"/>
+        <w:numPr>
+          <w:ilvl w:val="0"/>
+          <w:numId w:val="5"/>
+        </w:numPr>
+        <w:spacing w:after="0"/>
+        <w:rPr>
+          <w:color w:val="FF0000"/>
+        </w:rPr>
+      </w:pPr>
+      <w:r>
+        <w:rPr>
+          <w:color w:val="FF0000"/>
+        </w:rPr>
+        <w:t>N°</w:t>
+      </w:r>
+      <w:r>
+        <w:rPr>
+          <w:color w:val="FF0000"/>
+        </w:rPr>
+        <w:t xml:space="preserve"> Telefone</w:t>
+      </w:r>
+    </w:p>
+    <w:p>
+      <w:pPr>
+        <w:pStyle w:val="Estilo1"/>
+        <w:spacing w:after="0"/>
+      </w:pPr>
+      <w:r>
+        <w:t>Método</w:t>
+      </w:r>
+    </w:p>
+    <w:p>
+      <w:pPr>
+        <w:pStyle w:val="PargrafodaLista"/>
+        <w:numPr>
+          <w:ilvl w:val="0"/>
+          <w:numId w:val="5"/>
+        </w:numPr>
+        <w:spacing w:after="0"/>
+        <w:rPr>
+          <w:color w:val="FF0000"/>
+        </w:rPr>
+      </w:pPr>
+      <w:r>
+        <w:rPr>
+          <w:color w:val="FF0000"/>
+        </w:rPr>
+        <w:t>Adicionar  Telefone</w:t>
+      </w:r>
+    </w:p>
+    <w:p>
+      <w:pPr>
+        <w:pStyle w:val="PargrafodaLista"/>
+        <w:numPr>
+          <w:ilvl w:val="0"/>
+          <w:numId w:val="5"/>
+        </w:numPr>
+        <w:spacing w:after="0"/>
+        <w:rPr>
+          <w:color w:val="FF0000"/>
+        </w:rPr>
+      </w:pPr>
+      <w:r>
+        <w:rPr>
+          <w:color w:val="FF0000"/>
+        </w:rPr>
+        <w:t xml:space="preserve">Editar  Telefone </w:t>
+      </w:r>
+    </w:p>
+    <w:p>
+      <w:pPr>
+        <w:pStyle w:val="PargrafodaLista"/>
+        <w:numPr>
+          <w:ilvl w:val="0"/>
+          <w:numId w:val="5"/>
+        </w:numPr>
+        <w:spacing w:after="0"/>
+        <w:rPr>
+          <w:color w:val="FF0000"/>
+        </w:rPr>
+      </w:pPr>
+      <w:r>
+        <w:rPr>
+          <w:color w:val="FF0000"/>
+        </w:rPr>
+        <w:t xml:space="preserve">Excluir Telefone </w:t>
+      </w:r>
+    </w:p>
+    <w:p>
+      <w:pPr>
+        <w:pStyle w:val="PargrafodaLista"/>
+        <w:numPr>
+          <w:ilvl w:val="0"/>
+          <w:numId w:val="5"/>
+        </w:numPr>
+        <w:spacing w:after="0"/>
+        <w:rPr>
+          <w:color w:val="FF0000"/>
+        </w:rPr>
+      </w:pPr>
+      <w:r>
+        <w:rPr>
+          <w:color w:val="FF0000"/>
+        </w:rPr>
+        <w:t>Pesquisar  Telefone</w:t>
+      </w:r>
+    </w:p>
+    <w:p>
+      <w:pPr>
+        <w:pStyle w:val="Ttulo1"/>
+      </w:pPr>
+      <w:r>
+        <w:t xml:space="preserve">Utilitário </w:t>
+      </w:r>
+    </w:p>
+    <w:p>
+      <w:pPr>
+        <w:pStyle w:val="Ttulo2"/>
+      </w:pPr>
+      <w:r>
+        <w:t>Corte</w:t>
+      </w:r>
+    </w:p>
+    <w:p>
+      <w:pPr>
+        <w:pStyle w:val="Ttulo2"/>
+      </w:pPr>
+      <w:bookmarkStart w:id="13" w:name="_CEP"/>
+      <w:bookmarkEnd w:id="13"/>
+      <w:r>
+        <w:t>CEP</w:t>
+      </w:r>
+    </w:p>
+    <w:p>
+      <w:pPr>
+        <w:pStyle w:val="Estilo1"/>
+      </w:pPr>
+      <w:r>
+        <w:t>Atributos:</w:t>
+      </w:r>
+    </w:p>
+    <w:p>
+      <w:pPr>
+        <w:pStyle w:val="PargrafodaLista"/>
+        <w:numPr>
+          <w:ilvl w:val="0"/>
+          <w:numId w:val="5"/>
+        </w:numPr>
+        <w:spacing w:after="0"/>
+      </w:pPr>
+      <w:r>
         <w:t>ID</w:t>
       </w:r>
     </w:p>
@@ -2384,564 +2900,79 @@
           <w:numId w:val="5"/>
         </w:numPr>
         <w:spacing w:after="0"/>
-        <w:rPr>
-          <w:color w:val="FF0000"/>
-        </w:rPr>
-      </w:pPr>
-      <w:r>
-        <w:rPr>
-          <w:color w:val="FF0000"/>
-        </w:rPr>
-        <w:t>ID Pessoa</w:t>
-      </w:r>
-    </w:p>
-    <w:p>
-      <w:pPr>
-        <w:pStyle w:val="PargrafodaLista"/>
-        <w:numPr>
-          <w:ilvl w:val="0"/>
-          <w:numId w:val="5"/>
-        </w:numPr>
-        <w:spacing w:after="0"/>
-        <w:rPr>
-          <w:color w:val="FF0000"/>
-        </w:rPr>
-      </w:pPr>
-      <w:r>
-        <w:rPr>
-          <w:color w:val="FF0000"/>
-        </w:rPr>
-        <w:t>ID Fornecedor</w:t>
-      </w:r>
-    </w:p>
-    <w:p>
-      <w:pPr>
-        <w:pStyle w:val="PargrafodaLista"/>
-        <w:numPr>
-          <w:ilvl w:val="0"/>
-          <w:numId w:val="5"/>
-        </w:numPr>
-        <w:spacing w:after="0"/>
-        <w:rPr>
-          <w:color w:val="FF0000"/>
-        </w:rPr>
-      </w:pPr>
-      <w:r>
-        <w:rPr>
-          <w:color w:val="FF0000"/>
-        </w:rPr>
-        <w:t>ID Cliente</w:t>
-      </w:r>
-    </w:p>
-    <w:p>
-      <w:pPr>
-        <w:pStyle w:val="PargrafodaLista"/>
-        <w:numPr>
-          <w:ilvl w:val="0"/>
-          <w:numId w:val="5"/>
-        </w:numPr>
-        <w:spacing w:after="0"/>
-        <w:rPr>
-          <w:color w:val="FF0000"/>
-        </w:rPr>
-      </w:pPr>
-      <w:hyperlink w:anchor="_CEP" w:history="1">
-        <w:r>
-          <w:rPr>
-            <w:rStyle w:val="Hyperlink"/>
-          </w:rPr>
-          <w:t>CEP</w:t>
-        </w:r>
-      </w:hyperlink>
-    </w:p>
-    <w:p>
-      <w:pPr>
-        <w:pStyle w:val="PargrafodaLista"/>
-        <w:numPr>
-          <w:ilvl w:val="0"/>
-          <w:numId w:val="5"/>
-        </w:numPr>
-        <w:spacing w:after="0"/>
-        <w:rPr>
-          <w:color w:val="FF0000"/>
-        </w:rPr>
-      </w:pPr>
-      <w:r>
-        <w:rPr>
-          <w:color w:val="FF0000"/>
-        </w:rPr>
-        <w:t>Complemento</w:t>
-      </w:r>
-    </w:p>
-    <w:p>
-      <w:pPr>
-        <w:pStyle w:val="PargrafodaLista"/>
-        <w:numPr>
-          <w:ilvl w:val="0"/>
-          <w:numId w:val="5"/>
-        </w:numPr>
-        <w:spacing w:after="0"/>
-        <w:rPr>
-          <w:color w:val="FF0000"/>
-        </w:rPr>
-      </w:pPr>
-      <w:r>
-        <w:rPr>
-          <w:color w:val="FF0000"/>
-        </w:rPr>
-        <w:t>N°</w:t>
+      </w:pPr>
+      <w:r>
+        <w:t>Cidade</w:t>
+      </w:r>
+    </w:p>
+    <w:p>
+      <w:pPr>
+        <w:pStyle w:val="PargrafodaLista"/>
+        <w:numPr>
+          <w:ilvl w:val="0"/>
+          <w:numId w:val="5"/>
+        </w:numPr>
+        <w:spacing w:after="0"/>
+      </w:pPr>
+      <w:r>
+        <w:t>Logradouro</w:t>
+      </w:r>
+    </w:p>
+    <w:p>
+      <w:pPr>
+        <w:pStyle w:val="PargrafodaLista"/>
+        <w:numPr>
+          <w:ilvl w:val="0"/>
+          <w:numId w:val="5"/>
+        </w:numPr>
+        <w:spacing w:after="0"/>
+      </w:pPr>
+      <w:r>
+        <w:t>Bairro</w:t>
+      </w:r>
+    </w:p>
+    <w:p>
+      <w:pPr>
+        <w:pStyle w:val="PargrafodaLista"/>
+        <w:numPr>
+          <w:ilvl w:val="0"/>
+          <w:numId w:val="5"/>
+        </w:numPr>
+        <w:spacing w:after="0"/>
+      </w:pPr>
+      <w:r>
+        <w:t>Cep</w:t>
+      </w:r>
+    </w:p>
+    <w:p>
+      <w:pPr>
+        <w:pStyle w:val="PargrafodaLista"/>
+        <w:numPr>
+          <w:ilvl w:val="0"/>
+          <w:numId w:val="5"/>
+        </w:numPr>
+        <w:spacing w:after="0"/>
+      </w:pPr>
+      <w:r>
+        <w:t>Estado</w:t>
+      </w:r>
+    </w:p>
+    <w:p>
+      <w:pPr>
+        <w:pStyle w:val="PargrafodaLista"/>
+        <w:numPr>
+          <w:ilvl w:val="0"/>
+          <w:numId w:val="5"/>
+        </w:numPr>
+        <w:spacing w:after="0"/>
+      </w:pPr>
+      <w:r>
+        <w:t xml:space="preserve">Tipo logradouro </w:t>
       </w:r>
     </w:p>
     <w:p>
       <w:pPr>
         <w:pStyle w:val="Estilo1"/>
-        <w:spacing w:after="0"/>
-      </w:pPr>
-      <w:bookmarkStart w:id="9" w:name="_Hlk19825925"/>
-      <w:r>
-        <w:t xml:space="preserve">Método </w:t>
-      </w:r>
-    </w:p>
-    <w:p>
-      <w:pPr>
-        <w:pStyle w:val="PargrafodaLista"/>
-        <w:numPr>
-          <w:ilvl w:val="0"/>
-          <w:numId w:val="5"/>
-        </w:numPr>
-        <w:spacing w:after="0"/>
-        <w:rPr>
-          <w:color w:val="FF0000"/>
-        </w:rPr>
-      </w:pPr>
-      <w:bookmarkStart w:id="10" w:name="_Hlk19826126"/>
-      <w:bookmarkEnd w:id="9"/>
-      <w:r>
-        <w:rPr>
-          <w:color w:val="FF0000"/>
-        </w:rPr>
-        <w:t>A</w:t>
-      </w:r>
-      <w:r>
-        <w:rPr>
-          <w:color w:val="FF0000"/>
-        </w:rPr>
-        <w:t>dicionar  endereço</w:t>
-      </w:r>
-    </w:p>
-    <w:p>
-      <w:pPr>
-        <w:pStyle w:val="PargrafodaLista"/>
-        <w:numPr>
-          <w:ilvl w:val="0"/>
-          <w:numId w:val="5"/>
-        </w:numPr>
-        <w:spacing w:after="0"/>
-        <w:rPr>
-          <w:color w:val="FF0000"/>
-        </w:rPr>
-      </w:pPr>
-      <w:r>
-        <w:rPr>
-          <w:color w:val="FF0000"/>
-        </w:rPr>
-        <w:t>Editar  endereço</w:t>
-      </w:r>
-    </w:p>
-    <w:p>
-      <w:pPr>
-        <w:pStyle w:val="PargrafodaLista"/>
-        <w:numPr>
-          <w:ilvl w:val="0"/>
-          <w:numId w:val="5"/>
-        </w:numPr>
-        <w:spacing w:after="0"/>
-        <w:rPr>
-          <w:color w:val="FF0000"/>
-        </w:rPr>
-      </w:pPr>
-      <w:r>
-        <w:rPr>
-          <w:color w:val="FF0000"/>
-        </w:rPr>
-        <w:t>Excluir endereço</w:t>
-      </w:r>
-    </w:p>
-    <w:p>
-      <w:pPr>
-        <w:pStyle w:val="PargrafodaLista"/>
-        <w:numPr>
-          <w:ilvl w:val="0"/>
-          <w:numId w:val="5"/>
-        </w:numPr>
-        <w:spacing w:after="0"/>
-        <w:rPr>
-          <w:color w:val="FF0000"/>
-        </w:rPr>
-      </w:pPr>
-      <w:r>
-        <w:rPr>
-          <w:color w:val="FF0000"/>
-        </w:rPr>
-        <w:t>Pesquisar  endereço</w:t>
-      </w:r>
-      <w:bookmarkEnd w:id="10"/>
-    </w:p>
-    <w:p>
-      <w:pPr>
-        <w:pStyle w:val="Ttulo2"/>
-      </w:pPr>
-      <w:bookmarkStart w:id="11" w:name="_Telefone"/>
-      <w:bookmarkEnd w:id="11"/>
-      <w:r>
-        <w:t>T</w:t>
-      </w:r>
-      <w:r>
-        <w:t>elefone</w:t>
-      </w:r>
-    </w:p>
-    <w:p>
-      <w:pPr>
-        <w:pStyle w:val="Estilo1"/>
-        <w:spacing w:after="0"/>
-      </w:pPr>
-      <w:r>
-        <w:t>Atributo:</w:t>
-      </w:r>
-    </w:p>
-    <w:p>
-      <w:pPr>
-        <w:pStyle w:val="PargrafodaLista"/>
-        <w:numPr>
-          <w:ilvl w:val="0"/>
-          <w:numId w:val="5"/>
-        </w:numPr>
-        <w:spacing w:after="0"/>
-        <w:rPr>
-          <w:color w:val="FF0000"/>
-        </w:rPr>
-      </w:pPr>
-      <w:r>
-        <w:rPr>
-          <w:color w:val="FF0000"/>
-        </w:rPr>
-        <w:t>ID Pessoa</w:t>
-      </w:r>
-    </w:p>
-    <w:p>
-      <w:pPr>
-        <w:pStyle w:val="PargrafodaLista"/>
-        <w:numPr>
-          <w:ilvl w:val="0"/>
-          <w:numId w:val="5"/>
-        </w:numPr>
-        <w:spacing w:after="0"/>
-        <w:rPr>
-          <w:color w:val="FF0000"/>
-        </w:rPr>
-      </w:pPr>
-      <w:r>
-        <w:rPr>
-          <w:color w:val="FF0000"/>
-        </w:rPr>
-        <w:t>ID Fornecedor</w:t>
-      </w:r>
-    </w:p>
-    <w:p>
-      <w:pPr>
-        <w:pStyle w:val="PargrafodaLista"/>
-        <w:numPr>
-          <w:ilvl w:val="0"/>
-          <w:numId w:val="5"/>
-        </w:numPr>
-        <w:spacing w:after="0"/>
-        <w:rPr>
-          <w:color w:val="FF0000"/>
-        </w:rPr>
-      </w:pPr>
-      <w:r>
-        <w:rPr>
-          <w:color w:val="FF0000"/>
-        </w:rPr>
-        <w:t>ID Cliente</w:t>
-      </w:r>
-    </w:p>
-    <w:p>
-      <w:pPr>
-        <w:pStyle w:val="PargrafodaLista"/>
-        <w:numPr>
-          <w:ilvl w:val="0"/>
-          <w:numId w:val="5"/>
-        </w:numPr>
-        <w:spacing w:after="0"/>
-        <w:rPr>
-          <w:color w:val="FF0000"/>
-        </w:rPr>
-      </w:pPr>
-      <w:r>
-        <w:rPr>
-          <w:color w:val="FF0000"/>
-        </w:rPr>
-        <w:t>DDI</w:t>
-      </w:r>
-    </w:p>
-    <w:p>
-      <w:pPr>
-        <w:pStyle w:val="PargrafodaLista"/>
-        <w:numPr>
-          <w:ilvl w:val="0"/>
-          <w:numId w:val="5"/>
-        </w:numPr>
-        <w:spacing w:after="0"/>
-        <w:rPr>
-          <w:color w:val="FF0000"/>
-        </w:rPr>
-      </w:pPr>
-      <w:r>
-        <w:rPr>
-          <w:color w:val="FF0000"/>
-        </w:rPr>
-        <w:t>DDD</w:t>
-      </w:r>
-    </w:p>
-    <w:p>
-      <w:pPr>
-        <w:pStyle w:val="PargrafodaLista"/>
-        <w:numPr>
-          <w:ilvl w:val="0"/>
-          <w:numId w:val="5"/>
-        </w:numPr>
-        <w:spacing w:after="0"/>
-        <w:rPr>
-          <w:color w:val="FF0000"/>
-        </w:rPr>
-      </w:pPr>
-      <w:r>
-        <w:rPr>
-          <w:color w:val="FF0000"/>
-        </w:rPr>
-        <w:t>N°</w:t>
-      </w:r>
-      <w:r>
-        <w:rPr>
-          <w:color w:val="FF0000"/>
-        </w:rPr>
-        <w:t xml:space="preserve"> Telefone</w:t>
-      </w:r>
-    </w:p>
-    <w:p>
-      <w:pPr>
-        <w:pStyle w:val="Estilo1"/>
-        <w:spacing w:after="0"/>
-      </w:pPr>
-      <w:r>
-        <w:t>Método</w:t>
-      </w:r>
-    </w:p>
-    <w:p>
-      <w:pPr>
-        <w:pStyle w:val="PargrafodaLista"/>
-        <w:numPr>
-          <w:ilvl w:val="0"/>
-          <w:numId w:val="5"/>
-        </w:numPr>
-        <w:spacing w:after="0"/>
-        <w:rPr>
-          <w:color w:val="FF0000"/>
-        </w:rPr>
-      </w:pPr>
-      <w:r>
-        <w:rPr>
-          <w:color w:val="FF0000"/>
-        </w:rPr>
-        <w:t>Adicionar  Telefone</w:t>
-      </w:r>
-    </w:p>
-    <w:p>
-      <w:pPr>
-        <w:pStyle w:val="PargrafodaLista"/>
-        <w:numPr>
-          <w:ilvl w:val="0"/>
-          <w:numId w:val="5"/>
-        </w:numPr>
-        <w:spacing w:after="0"/>
-        <w:rPr>
-          <w:color w:val="FF0000"/>
-        </w:rPr>
-      </w:pPr>
-      <w:r>
-        <w:rPr>
-          <w:color w:val="FF0000"/>
-        </w:rPr>
-        <w:t xml:space="preserve">Editar  Telefone </w:t>
-      </w:r>
-    </w:p>
-    <w:p>
-      <w:pPr>
-        <w:pStyle w:val="PargrafodaLista"/>
-        <w:numPr>
-          <w:ilvl w:val="0"/>
-          <w:numId w:val="5"/>
-        </w:numPr>
-        <w:spacing w:after="0"/>
-        <w:rPr>
-          <w:color w:val="FF0000"/>
-        </w:rPr>
-      </w:pPr>
-      <w:r>
-        <w:rPr>
-          <w:color w:val="FF0000"/>
-        </w:rPr>
-        <w:t xml:space="preserve">Excluir Telefone </w:t>
-      </w:r>
-    </w:p>
-    <w:p>
-      <w:pPr>
-        <w:pStyle w:val="PargrafodaLista"/>
-        <w:numPr>
-          <w:ilvl w:val="0"/>
-          <w:numId w:val="5"/>
-        </w:numPr>
-        <w:spacing w:after="0"/>
-        <w:rPr>
-          <w:color w:val="FF0000"/>
-        </w:rPr>
-      </w:pPr>
-      <w:r>
-        <w:rPr>
-          <w:color w:val="FF0000"/>
-        </w:rPr>
-        <w:t>Pesquisar  Telefone</w:t>
-      </w:r>
-    </w:p>
-    <w:p>
-      <w:pPr>
-        <w:pStyle w:val="Ttulo1"/>
-      </w:pPr>
-      <w:r>
-        <w:t xml:space="preserve">Utilitário </w:t>
-      </w:r>
-    </w:p>
-    <w:p>
-      <w:pPr>
-        <w:pStyle w:val="Ttulo2"/>
-      </w:pPr>
-      <w:r>
-        <w:t>Corte</w:t>
-      </w:r>
-    </w:p>
-    <w:p>
-      <w:pPr>
-        <w:pStyle w:val="Ttulo2"/>
-      </w:pPr>
-      <w:bookmarkStart w:id="12" w:name="_CEP"/>
-      <w:bookmarkEnd w:id="12"/>
-      <w:r>
-        <w:t>CEP</w:t>
-      </w:r>
-    </w:p>
-    <w:p>
-      <w:pPr>
-        <w:pStyle w:val="Estilo1"/>
-      </w:pPr>
-      <w:r>
-        <w:t>Atributos:</w:t>
-      </w:r>
-    </w:p>
-    <w:p>
-      <w:pPr>
-        <w:pStyle w:val="PargrafodaLista"/>
-        <w:numPr>
-          <w:ilvl w:val="0"/>
-          <w:numId w:val="5"/>
-        </w:numPr>
-        <w:spacing w:after="0"/>
-      </w:pPr>
-      <w:r>
-        <w:t>ID</w:t>
-      </w:r>
-    </w:p>
-    <w:p>
-      <w:pPr>
-        <w:pStyle w:val="PargrafodaLista"/>
-        <w:numPr>
-          <w:ilvl w:val="0"/>
-          <w:numId w:val="5"/>
-        </w:numPr>
-        <w:spacing w:after="0"/>
-      </w:pPr>
-      <w:r>
-        <w:t>Cidade</w:t>
-      </w:r>
-    </w:p>
-    <w:p>
-      <w:pPr>
-        <w:pStyle w:val="PargrafodaLista"/>
-        <w:numPr>
-          <w:ilvl w:val="0"/>
-          <w:numId w:val="5"/>
-        </w:numPr>
-        <w:spacing w:after="0"/>
-      </w:pPr>
-      <w:r>
-        <w:t>Logradouro</w:t>
-      </w:r>
-    </w:p>
-    <w:p>
-      <w:pPr>
-        <w:pStyle w:val="PargrafodaLista"/>
-        <w:numPr>
-          <w:ilvl w:val="0"/>
-          <w:numId w:val="5"/>
-        </w:numPr>
-        <w:spacing w:after="0"/>
-      </w:pPr>
-      <w:r>
-        <w:t>Bairro</w:t>
-      </w:r>
-    </w:p>
-    <w:p>
-      <w:pPr>
-        <w:pStyle w:val="PargrafodaLista"/>
-        <w:numPr>
-          <w:ilvl w:val="0"/>
-          <w:numId w:val="5"/>
-        </w:numPr>
-        <w:spacing w:after="0"/>
-      </w:pPr>
-      <w:r>
-        <w:t>Cep</w:t>
-      </w:r>
-    </w:p>
-    <w:p>
-      <w:pPr>
-        <w:pStyle w:val="PargrafodaLista"/>
-        <w:numPr>
-          <w:ilvl w:val="0"/>
-          <w:numId w:val="5"/>
-        </w:numPr>
-        <w:spacing w:after="0"/>
-      </w:pPr>
-      <w:r>
-        <w:t>Estado</w:t>
-      </w:r>
-    </w:p>
-    <w:p>
-      <w:pPr>
-        <w:pStyle w:val="PargrafodaLista"/>
-        <w:numPr>
-          <w:ilvl w:val="0"/>
-          <w:numId w:val="5"/>
-        </w:numPr>
-        <w:spacing w:after="0"/>
-      </w:pPr>
-      <w:r>
-        <w:t xml:space="preserve">Tipo logradouro </w:t>
-      </w:r>
-    </w:p>
-    <w:p>
-      <w:pPr>
-        <w:pStyle w:val="Estilo1"/>
       </w:pPr>
       <w:r>
         <w:t>Método:</w:t>
@@ -2957,7 +2988,15 @@
         <w:spacing w:after="0"/>
       </w:pPr>
       <w:r>
-        <w:t>Inserir o arquivo CEP.sql;</w:t>
+        <w:t xml:space="preserve">Inserir o arquivo </w:t>
+      </w:r>
+      <w:proofErr w:type="spellStart"/>
+      <w:r>
+        <w:t>CEP.sql</w:t>
+      </w:r>
+      <w:proofErr w:type="spellEnd"/>
+      <w:r>
+        <w:t>;</w:t>
       </w:r>
     </w:p>
     <w:p>
@@ -3076,8 +3115,6 @@
       <w:r>
         <w:t>Obter CEP2</w:t>
       </w:r>
-      <w:bookmarkStart w:id="13" w:name="_GoBack"/>
-      <w:bookmarkEnd w:id="13"/>
     </w:p>
     <w:p>
       <w:pPr>

</xml_diff>

<commit_message>
11/10/2019 projeto marcenaria 1 depois das modificaçoes do dia: nas Classe: Endereço, Fornecedor.
</commit_message>
<xml_diff>
--- a/Marcenaria.docx
+++ b/Marcenaria.docx
@@ -3,6 +3,8 @@
 <w:document xmlns:wpc="http://schemas.microsoft.com/office/word/2010/wordprocessingCanvas" xmlns:cx="http://schemas.microsoft.com/office/drawing/2014/chartex" xmlns:cx1="http://schemas.microsoft.com/office/drawing/2015/9/8/chartex" xmlns:cx2="http://schemas.microsoft.com/office/drawing/2015/10/21/chartex" xmlns:cx3="http://schemas.microsoft.com/office/drawing/2016/5/9/chartex" xmlns:cx4="http://schemas.microsoft.com/office/drawing/2016/5/10/chartex" xmlns:cx5="http://schemas.microsoft.com/office/drawing/2016/5/11/chartex" xmlns:cx6="http://schemas.microsoft.com/office/drawing/2016/5/12/chartex" xmlns:cx7="http://schemas.microsoft.com/office/drawing/2016/5/13/chartex" xmlns:cx8="http://schemas.microsoft.com/office/drawing/2016/5/14/chartex" xmlns:mc="http://schemas.openxmlformats.org/markup-compatibility/2006" xmlns:aink="http://schemas.microsoft.com/office/drawing/2016/ink" xmlns:am3d="http://schemas.microsoft.com/office/drawing/2017/model3d" xmlns:o="urn:schemas-microsoft-com:office:office" xmlns:r="http://schemas.openxmlformats.org/officeDocument/2006/relationships" xmlns:m="http://schemas.openxmlformats.org/officeDocument/2006/math" xmlns:v="urn:schemas-microsoft-com:vml" xmlns:wp14="http://schemas.microsoft.com/office/word/2010/wordprocessingDrawing" xmlns:wp="http://schemas.openxmlformats.org/drawingml/2006/wordprocessingDrawing" xmlns:w10="urn:schemas-microsoft-com:office:word" xmlns:w="http://schemas.openxmlformats.org/wordprocessingml/2006/main" xmlns:w14="http://schemas.microsoft.com/office/word/2010/wordml" xmlns:w15="http://schemas.microsoft.com/office/word/2012/wordml" xmlns:w16cid="http://schemas.microsoft.com/office/word/2016/wordml/cid" xmlns:w16se="http://schemas.microsoft.com/office/word/2015/wordml/symex" xmlns:wpg="http://schemas.microsoft.com/office/word/2010/wordprocessingGroup" xmlns:wpi="http://schemas.microsoft.com/office/word/2010/wordprocessingInk" xmlns:wne="http://schemas.microsoft.com/office/word/2006/wordml" xmlns:wps="http://schemas.microsoft.com/office/word/2010/wordprocessingShape" mc:Ignorable="w14 w15 w16se w16cid wp14">
   <w:body>
     <w:p>
+      <w:bookmarkStart w:id="0" w:name="_GoBack"/>
+      <w:bookmarkEnd w:id="0"/>
       <w:r>
         <w:t>Projeto de orçamento de marcenaria</w:t>
       </w:r>
@@ -16,8 +18,8 @@
       <w:pPr>
         <w:pStyle w:val="Ttulo1"/>
       </w:pPr>
-      <w:bookmarkStart w:id="0" w:name="_Pessoa"/>
-      <w:bookmarkEnd w:id="0"/>
+      <w:bookmarkStart w:id="1" w:name="_Pessoa"/>
+      <w:bookmarkEnd w:id="1"/>
       <w:r>
         <w:t>Pessoa</w:t>
       </w:r>
@@ -43,7 +45,7 @@
           <w:bCs/>
         </w:rPr>
       </w:pPr>
-      <w:bookmarkStart w:id="1" w:name="_Hlk19557677"/>
+      <w:bookmarkStart w:id="2" w:name="_Hlk19557677"/>
       <w:r>
         <w:rPr>
           <w:b/>
@@ -135,7 +137,7 @@
         <w:t>Atributo:</w:t>
       </w:r>
     </w:p>
-    <w:bookmarkEnd w:id="1"/>
+    <w:bookmarkEnd w:id="2"/>
     <w:p>
       <w:pPr>
         <w:pStyle w:val="PargrafodaLista"/>
@@ -586,11 +588,42 @@
     </w:p>
     <w:p>
       <w:pPr>
+        <w:pStyle w:val="PargrafodaLista"/>
+        <w:numPr>
+          <w:ilvl w:val="0"/>
+          <w:numId w:val="5"/>
+        </w:numPr>
+        <w:spacing w:after="0"/>
+      </w:pPr>
+      <w:proofErr w:type="spellStart"/>
+      <w:r>
+        <w:t>Setar</w:t>
+      </w:r>
+      <w:proofErr w:type="spellEnd"/>
+      <w:r>
+        <w:t xml:space="preserve"> os campos;</w:t>
+      </w:r>
+    </w:p>
+    <w:p>
+      <w:pPr>
+        <w:pStyle w:val="PargrafodaLista"/>
+        <w:numPr>
+          <w:ilvl w:val="0"/>
+          <w:numId w:val="5"/>
+        </w:numPr>
+        <w:spacing w:after="0"/>
+      </w:pPr>
+      <w:r>
+        <w:t>Limpar os campos;</w:t>
+      </w:r>
+    </w:p>
+    <w:p>
+      <w:pPr>
         <w:pStyle w:val="Ttulo2"/>
         <w:spacing w:before="0"/>
       </w:pPr>
-      <w:bookmarkStart w:id="2" w:name="_Cliente__tem:"/>
-      <w:bookmarkEnd w:id="2"/>
+      <w:bookmarkStart w:id="3" w:name="_Cliente__tem:"/>
+      <w:bookmarkEnd w:id="3"/>
       <w:r>
         <w:t>Cliente:</w:t>
       </w:r>
@@ -615,7 +648,7 @@
           <w:bCs/>
         </w:rPr>
       </w:pPr>
-      <w:bookmarkStart w:id="3" w:name="_Hlk19561235"/>
+      <w:bookmarkStart w:id="4" w:name="_Hlk19561235"/>
       <w:r>
         <w:rPr>
           <w:b/>
@@ -637,7 +670,7 @@
         </w:rPr>
       </w:pPr>
       <w:hyperlink w:anchor="_Pessoa" w:history="1">
-        <w:commentRangeStart w:id="4"/>
+        <w:commentRangeStart w:id="5"/>
         <w:r>
           <w:rPr>
             <w:rStyle w:val="Hyperlink"/>
@@ -645,7 +678,7 @@
           </w:rPr>
           <w:t>Classe pessoa</w:t>
         </w:r>
-        <w:commentRangeEnd w:id="4"/>
+        <w:commentRangeEnd w:id="5"/>
         <w:r>
           <w:rPr>
             <w:rStyle w:val="Hyperlink"/>
@@ -653,7 +686,7 @@
             <w:sz w:val="16"/>
             <w:szCs w:val="16"/>
           </w:rPr>
-          <w:commentReference w:id="4"/>
+          <w:commentReference w:id="5"/>
         </w:r>
       </w:hyperlink>
     </w:p>
@@ -686,7 +719,7 @@
           <w:color w:val="00B050"/>
         </w:rPr>
       </w:pPr>
-      <w:bookmarkStart w:id="5" w:name="_Hlk19565092"/>
+      <w:bookmarkStart w:id="6" w:name="_Hlk19565092"/>
       <w:r>
         <w:rPr>
           <w:color w:val="00B050"/>
@@ -786,7 +819,7 @@
         </w:r>
       </w:hyperlink>
     </w:p>
-    <w:bookmarkEnd w:id="5"/>
+    <w:bookmarkEnd w:id="6"/>
     <w:p>
       <w:pPr>
         <w:pStyle w:val="Estilo1"/>
@@ -813,7 +846,7 @@
         </w:numPr>
         <w:spacing w:after="0"/>
       </w:pPr>
-      <w:bookmarkStart w:id="6" w:name="_Hlk19565241"/>
+      <w:bookmarkStart w:id="7" w:name="_Hlk19565241"/>
       <w:r>
         <w:t xml:space="preserve">Adicionar </w:t>
       </w:r>
@@ -834,6 +867,7 @@
         </w:rPr>
       </w:pPr>
       <w:r>
+        <w:lastRenderedPageBreak/>
         <w:t xml:space="preserve">Se sim: </w:t>
       </w:r>
       <w:r>
@@ -866,7 +900,6 @@
         <w:spacing w:after="0"/>
       </w:pPr>
       <w:r>
-        <w:lastRenderedPageBreak/>
         <w:t>Editar o Cliente;</w:t>
       </w:r>
     </w:p>
@@ -1059,10 +1092,48 @@
     </w:p>
     <w:p>
       <w:pPr>
+        <w:pStyle w:val="PargrafodaLista"/>
+        <w:numPr>
+          <w:ilvl w:val="0"/>
+          <w:numId w:val="5"/>
+        </w:numPr>
+        <w:spacing w:after="0"/>
+      </w:pPr>
+      <w:proofErr w:type="spellStart"/>
+      <w:r>
+        <w:t>Setar</w:t>
+      </w:r>
+      <w:proofErr w:type="spellEnd"/>
+      <w:r>
+        <w:t xml:space="preserve"> os campos;</w:t>
+      </w:r>
+    </w:p>
+    <w:p>
+      <w:pPr>
+        <w:pStyle w:val="PargrafodaLista"/>
+        <w:numPr>
+          <w:ilvl w:val="0"/>
+          <w:numId w:val="5"/>
+        </w:numPr>
+        <w:spacing w:after="0"/>
+      </w:pPr>
+      <w:r>
+        <w:t>Limpar os campos;</w:t>
+      </w:r>
+    </w:p>
+    <w:p>
+      <w:pPr>
+        <w:pStyle w:val="PargrafodaLista"/>
+        <w:spacing w:after="0"/>
+        <w:ind w:left="1296"/>
+      </w:pPr>
+    </w:p>
+    <w:p>
+      <w:pPr>
         <w:pStyle w:val="Ttulo2"/>
       </w:pPr>
-      <w:bookmarkStart w:id="7" w:name="_Fornecedor:"/>
-      <w:bookmarkEnd w:id="7"/>
+      <w:bookmarkStart w:id="8" w:name="_Fornecedor:"/>
+      <w:bookmarkEnd w:id="8"/>
       <w:r>
         <w:t>Fornecedor:</w:t>
       </w:r>
@@ -1491,8 +1562,46 @@
       <w:r>
         <w:t>Não existir a pessoa.</w:t>
       </w:r>
-      <w:bookmarkEnd w:id="3"/>
-      <w:bookmarkEnd w:id="6"/>
+      <w:bookmarkEnd w:id="4"/>
+      <w:bookmarkEnd w:id="7"/>
+    </w:p>
+    <w:p>
+      <w:pPr>
+        <w:pStyle w:val="PargrafodaLista"/>
+        <w:numPr>
+          <w:ilvl w:val="0"/>
+          <w:numId w:val="5"/>
+        </w:numPr>
+        <w:spacing w:after="0"/>
+      </w:pPr>
+      <w:proofErr w:type="spellStart"/>
+      <w:r>
+        <w:t>Setar</w:t>
+      </w:r>
+      <w:proofErr w:type="spellEnd"/>
+      <w:r>
+        <w:t xml:space="preserve"> os campos;</w:t>
+      </w:r>
+    </w:p>
+    <w:p>
+      <w:pPr>
+        <w:pStyle w:val="PargrafodaLista"/>
+        <w:numPr>
+          <w:ilvl w:val="0"/>
+          <w:numId w:val="5"/>
+        </w:numPr>
+        <w:spacing w:after="0"/>
+      </w:pPr>
+      <w:r>
+        <w:t>Limpar os campos;</w:t>
+      </w:r>
+    </w:p>
+    <w:p>
+      <w:pPr>
+        <w:pStyle w:val="PargrafodaLista"/>
+        <w:spacing w:after="0"/>
+        <w:ind w:left="1296"/>
+      </w:pPr>
     </w:p>
     <w:p>
       <w:pPr>
@@ -2347,8 +2456,8 @@
       <w:pPr>
         <w:pStyle w:val="Ttulo2"/>
       </w:pPr>
-      <w:bookmarkStart w:id="8" w:name="_Endereço"/>
-      <w:bookmarkEnd w:id="8"/>
+      <w:bookmarkStart w:id="9" w:name="_Endereço"/>
+      <w:bookmarkEnd w:id="9"/>
       <w:r>
         <w:t>Endereço</w:t>
       </w:r>
@@ -2438,7 +2547,6 @@
         <w:t>ID Cliente</w:t>
       </w:r>
     </w:p>
-    <w:bookmarkStart w:id="9" w:name="_GoBack"/>
     <w:p>
       <w:pPr>
         <w:pStyle w:val="PargrafodaLista"/>
@@ -2451,40 +2559,16 @@
           <w:color w:val="FFFF00"/>
         </w:rPr>
       </w:pPr>
-      <w:r>
-        <w:rPr>
-          <w:color w:val="FFFF00"/>
-        </w:rPr>
-        <w:fldChar w:fldCharType="begin"/>
-      </w:r>
-      <w:r>
-        <w:rPr>
-          <w:color w:val="FFFF00"/>
-        </w:rPr>
-        <w:instrText xml:space="preserve"> HYPERLINK \l "_CEP" </w:instrText>
-      </w:r>
-      <w:r>
-        <w:rPr>
-          <w:color w:val="FFFF00"/>
-        </w:rPr>
-        <w:fldChar w:fldCharType="separate"/>
-      </w:r>
-      <w:r>
-        <w:rPr>
-          <w:rStyle w:val="Hyperlink"/>
-          <w:color w:val="FFFF00"/>
-        </w:rPr>
-        <w:t>CEP</w:t>
-      </w:r>
-      <w:r>
-        <w:rPr>
-          <w:rStyle w:val="Hyperlink"/>
-          <w:color w:val="FFFF00"/>
-        </w:rPr>
-        <w:fldChar w:fldCharType="end"/>
-      </w:r>
-    </w:p>
-    <w:bookmarkEnd w:id="9"/>
+      <w:hyperlink w:anchor="_CEP" w:history="1">
+        <w:r>
+          <w:rPr>
+            <w:rStyle w:val="Hyperlink"/>
+            <w:color w:val="FFFF00"/>
+          </w:rPr>
+          <w:t>CEP</w:t>
+        </w:r>
+      </w:hyperlink>
+    </w:p>
     <w:p>
       <w:pPr>
         <w:pStyle w:val="PargrafodaLista"/>
@@ -3157,7 +3241,7 @@
 
 <file path=word/comments.xml><?xml version="1.0" encoding="utf-8"?>
 <w:comments xmlns:wpc="http://schemas.microsoft.com/office/word/2010/wordprocessingCanvas" xmlns:cx="http://schemas.microsoft.com/office/drawing/2014/chartex" xmlns:cx1="http://schemas.microsoft.com/office/drawing/2015/9/8/chartex" xmlns:cx2="http://schemas.microsoft.com/office/drawing/2015/10/21/chartex" xmlns:cx3="http://schemas.microsoft.com/office/drawing/2016/5/9/chartex" xmlns:cx4="http://schemas.microsoft.com/office/drawing/2016/5/10/chartex" xmlns:cx5="http://schemas.microsoft.com/office/drawing/2016/5/11/chartex" xmlns:cx6="http://schemas.microsoft.com/office/drawing/2016/5/12/chartex" xmlns:cx7="http://schemas.microsoft.com/office/drawing/2016/5/13/chartex" xmlns:cx8="http://schemas.microsoft.com/office/drawing/2016/5/14/chartex" xmlns:mc="http://schemas.openxmlformats.org/markup-compatibility/2006" xmlns:aink="http://schemas.microsoft.com/office/drawing/2016/ink" xmlns:am3d="http://schemas.microsoft.com/office/drawing/2017/model3d" xmlns:o="urn:schemas-microsoft-com:office:office" xmlns:r="http://schemas.openxmlformats.org/officeDocument/2006/relationships" xmlns:m="http://schemas.openxmlformats.org/officeDocument/2006/math" xmlns:v="urn:schemas-microsoft-com:vml" xmlns:wp14="http://schemas.microsoft.com/office/word/2010/wordprocessingDrawing" xmlns:wp="http://schemas.openxmlformats.org/drawingml/2006/wordprocessingDrawing" xmlns:w10="urn:schemas-microsoft-com:office:word" xmlns:w="http://schemas.openxmlformats.org/wordprocessingml/2006/main" xmlns:w14="http://schemas.microsoft.com/office/word/2010/wordml" xmlns:w15="http://schemas.microsoft.com/office/word/2012/wordml" xmlns:w16cid="http://schemas.microsoft.com/office/word/2016/wordml/cid" xmlns:w16se="http://schemas.microsoft.com/office/word/2015/wordml/symex" xmlns:wpg="http://schemas.microsoft.com/office/word/2010/wordprocessingGroup" xmlns:wpi="http://schemas.microsoft.com/office/word/2010/wordprocessingInk" xmlns:wne="http://schemas.microsoft.com/office/word/2006/wordml" xmlns:wps="http://schemas.microsoft.com/office/word/2010/wordprocessingShape" mc:Ignorable="w14 w15 w16se w16cid wp14">
-  <w:comment w:id="4" w:author="Carlos Eduardo dos Santos Figueiredo" w:date="2019-09-16T21:32:00Z" w:initials="CEdSF">
+  <w:comment w:id="5" w:author="Carlos Eduardo dos Santos Figueiredo" w:date="2019-09-16T21:32:00Z" w:initials="CEdSF">
     <w:p>
       <w:pPr>
         <w:pStyle w:val="Textodecomentrio"/>

</xml_diff>

<commit_message>
20/10/2019 projeto marcenaria 1 depois das modificaçoes do dia: nas Classe: CEP, UF.
</commit_message>
<xml_diff>
--- a/Marcenaria.docx
+++ b/Marcenaria.docx
@@ -3,23 +3,21 @@
 <w:document xmlns:wpc="http://schemas.microsoft.com/office/word/2010/wordprocessingCanvas" xmlns:cx="http://schemas.microsoft.com/office/drawing/2014/chartex" xmlns:cx1="http://schemas.microsoft.com/office/drawing/2015/9/8/chartex" xmlns:cx2="http://schemas.microsoft.com/office/drawing/2015/10/21/chartex" xmlns:cx3="http://schemas.microsoft.com/office/drawing/2016/5/9/chartex" xmlns:cx4="http://schemas.microsoft.com/office/drawing/2016/5/10/chartex" xmlns:cx5="http://schemas.microsoft.com/office/drawing/2016/5/11/chartex" xmlns:cx6="http://schemas.microsoft.com/office/drawing/2016/5/12/chartex" xmlns:cx7="http://schemas.microsoft.com/office/drawing/2016/5/13/chartex" xmlns:cx8="http://schemas.microsoft.com/office/drawing/2016/5/14/chartex" xmlns:mc="http://schemas.openxmlformats.org/markup-compatibility/2006" xmlns:aink="http://schemas.microsoft.com/office/drawing/2016/ink" xmlns:am3d="http://schemas.microsoft.com/office/drawing/2017/model3d" xmlns:o="urn:schemas-microsoft-com:office:office" xmlns:r="http://schemas.openxmlformats.org/officeDocument/2006/relationships" xmlns:m="http://schemas.openxmlformats.org/officeDocument/2006/math" xmlns:v="urn:schemas-microsoft-com:vml" xmlns:wp14="http://schemas.microsoft.com/office/word/2010/wordprocessingDrawing" xmlns:wp="http://schemas.openxmlformats.org/drawingml/2006/wordprocessingDrawing" xmlns:w10="urn:schemas-microsoft-com:office:word" xmlns:w="http://schemas.openxmlformats.org/wordprocessingml/2006/main" xmlns:w14="http://schemas.microsoft.com/office/word/2010/wordml" xmlns:w15="http://schemas.microsoft.com/office/word/2012/wordml" xmlns:w16cid="http://schemas.microsoft.com/office/word/2016/wordml/cid" xmlns:w16se="http://schemas.microsoft.com/office/word/2015/wordml/symex" xmlns:wpg="http://schemas.microsoft.com/office/word/2010/wordprocessingGroup" xmlns:wpi="http://schemas.microsoft.com/office/word/2010/wordprocessingInk" xmlns:wne="http://schemas.microsoft.com/office/word/2006/wordml" xmlns:wps="http://schemas.microsoft.com/office/word/2010/wordprocessingShape" mc:Ignorable="w14 w15 w16se w16cid wp14">
   <w:body>
     <w:p>
-      <w:bookmarkStart w:id="0" w:name="_GoBack"/>
+      <w:r>
+        <w:t>Projeto de orçamento de marcenaria</w:t>
+      </w:r>
+    </w:p>
+    <w:p>
+      <w:r>
+        <w:t xml:space="preserve"> A marcenaria precisa de:</w:t>
+      </w:r>
+    </w:p>
+    <w:p>
+      <w:pPr>
+        <w:pStyle w:val="Ttulo1"/>
+      </w:pPr>
+      <w:bookmarkStart w:id="0" w:name="_Pessoa"/>
       <w:bookmarkEnd w:id="0"/>
-      <w:r>
-        <w:t>Projeto de orçamento de marcenaria</w:t>
-      </w:r>
-    </w:p>
-    <w:p>
-      <w:r>
-        <w:t xml:space="preserve"> A marcenaria precisa de:</w:t>
-      </w:r>
-    </w:p>
-    <w:p>
-      <w:pPr>
-        <w:pStyle w:val="Ttulo1"/>
-      </w:pPr>
-      <w:bookmarkStart w:id="1" w:name="_Pessoa"/>
-      <w:bookmarkEnd w:id="1"/>
       <w:r>
         <w:t>Pessoa</w:t>
       </w:r>
@@ -45,7 +43,7 @@
           <w:bCs/>
         </w:rPr>
       </w:pPr>
-      <w:bookmarkStart w:id="2" w:name="_Hlk19557677"/>
+      <w:bookmarkStart w:id="1" w:name="_Hlk19557677"/>
       <w:r>
         <w:rPr>
           <w:b/>
@@ -137,7 +135,7 @@
         <w:t>Atributo:</w:t>
       </w:r>
     </w:p>
-    <w:bookmarkEnd w:id="2"/>
+    <w:bookmarkEnd w:id="1"/>
     <w:p>
       <w:pPr>
         <w:pStyle w:val="PargrafodaLista"/>
@@ -595,13 +593,8 @@
         </w:numPr>
         <w:spacing w:after="0"/>
       </w:pPr>
-      <w:proofErr w:type="spellStart"/>
-      <w:r>
-        <w:t>Setar</w:t>
-      </w:r>
-      <w:proofErr w:type="spellEnd"/>
-      <w:r>
-        <w:t xml:space="preserve"> os campos;</w:t>
+      <w:r>
+        <w:t>Setar os campos;</w:t>
       </w:r>
     </w:p>
     <w:p>
@@ -622,8 +615,8 @@
         <w:pStyle w:val="Ttulo2"/>
         <w:spacing w:before="0"/>
       </w:pPr>
-      <w:bookmarkStart w:id="3" w:name="_Cliente__tem:"/>
-      <w:bookmarkEnd w:id="3"/>
+      <w:bookmarkStart w:id="2" w:name="_Cliente__tem:"/>
+      <w:bookmarkEnd w:id="2"/>
       <w:r>
         <w:t>Cliente:</w:t>
       </w:r>
@@ -648,7 +641,7 @@
           <w:bCs/>
         </w:rPr>
       </w:pPr>
-      <w:bookmarkStart w:id="4" w:name="_Hlk19561235"/>
+      <w:bookmarkStart w:id="3" w:name="_Hlk19561235"/>
       <w:r>
         <w:rPr>
           <w:b/>
@@ -670,7 +663,7 @@
         </w:rPr>
       </w:pPr>
       <w:hyperlink w:anchor="_Pessoa" w:history="1">
-        <w:commentRangeStart w:id="5"/>
+        <w:commentRangeStart w:id="4"/>
         <w:r>
           <w:rPr>
             <w:rStyle w:val="Hyperlink"/>
@@ -678,7 +671,7 @@
           </w:rPr>
           <w:t>Classe pessoa</w:t>
         </w:r>
-        <w:commentRangeEnd w:id="5"/>
+        <w:commentRangeEnd w:id="4"/>
         <w:r>
           <w:rPr>
             <w:rStyle w:val="Hyperlink"/>
@@ -686,7 +679,7 @@
             <w:sz w:val="16"/>
             <w:szCs w:val="16"/>
           </w:rPr>
-          <w:commentReference w:id="5"/>
+          <w:commentReference w:id="4"/>
         </w:r>
       </w:hyperlink>
     </w:p>
@@ -719,7 +712,7 @@
           <w:color w:val="00B050"/>
         </w:rPr>
       </w:pPr>
-      <w:bookmarkStart w:id="6" w:name="_Hlk19565092"/>
+      <w:bookmarkStart w:id="5" w:name="_Hlk19565092"/>
       <w:r>
         <w:rPr>
           <w:color w:val="00B050"/>
@@ -819,7 +812,7 @@
         </w:r>
       </w:hyperlink>
     </w:p>
-    <w:bookmarkEnd w:id="6"/>
+    <w:bookmarkEnd w:id="5"/>
     <w:p>
       <w:pPr>
         <w:pStyle w:val="Estilo1"/>
@@ -846,7 +839,7 @@
         </w:numPr>
         <w:spacing w:after="0"/>
       </w:pPr>
-      <w:bookmarkStart w:id="7" w:name="_Hlk19565241"/>
+      <w:bookmarkStart w:id="6" w:name="_Hlk19565241"/>
       <w:r>
         <w:t xml:space="preserve">Adicionar </w:t>
       </w:r>
@@ -1099,13 +1092,8 @@
         </w:numPr>
         <w:spacing w:after="0"/>
       </w:pPr>
-      <w:proofErr w:type="spellStart"/>
-      <w:r>
-        <w:t>Setar</w:t>
-      </w:r>
-      <w:proofErr w:type="spellEnd"/>
-      <w:r>
-        <w:t xml:space="preserve"> os campos;</w:t>
+      <w:r>
+        <w:t>Setar os campos;</w:t>
       </w:r>
     </w:p>
     <w:p>
@@ -1132,8 +1120,8 @@
       <w:pPr>
         <w:pStyle w:val="Ttulo2"/>
       </w:pPr>
-      <w:bookmarkStart w:id="8" w:name="_Fornecedor:"/>
-      <w:bookmarkEnd w:id="8"/>
+      <w:bookmarkStart w:id="7" w:name="_Fornecedor:"/>
+      <w:bookmarkEnd w:id="7"/>
       <w:r>
         <w:t>Fornecedor:</w:t>
       </w:r>
@@ -1562,25 +1550,20 @@
       <w:r>
         <w:t>Não existir a pessoa.</w:t>
       </w:r>
-      <w:bookmarkEnd w:id="4"/>
-      <w:bookmarkEnd w:id="7"/>
-    </w:p>
-    <w:p>
-      <w:pPr>
-        <w:pStyle w:val="PargrafodaLista"/>
-        <w:numPr>
-          <w:ilvl w:val="0"/>
-          <w:numId w:val="5"/>
-        </w:numPr>
-        <w:spacing w:after="0"/>
-      </w:pPr>
-      <w:proofErr w:type="spellStart"/>
-      <w:r>
-        <w:t>Setar</w:t>
-      </w:r>
-      <w:proofErr w:type="spellEnd"/>
-      <w:r>
-        <w:t xml:space="preserve"> os campos;</w:t>
+      <w:bookmarkEnd w:id="3"/>
+      <w:bookmarkEnd w:id="6"/>
+    </w:p>
+    <w:p>
+      <w:pPr>
+        <w:pStyle w:val="PargrafodaLista"/>
+        <w:numPr>
+          <w:ilvl w:val="0"/>
+          <w:numId w:val="5"/>
+        </w:numPr>
+        <w:spacing w:after="0"/>
+      </w:pPr>
+      <w:r>
+        <w:t>Setar os campos;</w:t>
       </w:r>
     </w:p>
     <w:p>
@@ -1607,857 +1590,852 @@
       <w:pPr>
         <w:pStyle w:val="Ttulo2"/>
       </w:pPr>
-      <w:proofErr w:type="spellStart"/>
-      <w:r>
-        <w:t>UsuarioZero</w:t>
-      </w:r>
-      <w:proofErr w:type="spellEnd"/>
+      <w:r>
+        <w:t>UsuarioZero:</w:t>
+      </w:r>
+    </w:p>
+    <w:p>
+      <w:pPr>
+        <w:pStyle w:val="Ttulo1"/>
+      </w:pPr>
+      <w:r>
+        <w:t>Material</w:t>
+      </w:r>
       <w:r>
         <w:t>:</w:t>
       </w:r>
     </w:p>
     <w:p>
       <w:pPr>
+        <w:pStyle w:val="Ttulo2"/>
+      </w:pPr>
+      <w:r>
+        <w:t>Chapa</w:t>
+      </w:r>
+    </w:p>
+    <w:p>
+      <w:pPr>
+        <w:pStyle w:val="Estilo1"/>
+        <w:spacing w:after="0"/>
+      </w:pPr>
+      <w:r>
+        <w:t>Atributo:</w:t>
+      </w:r>
+    </w:p>
+    <w:p>
+      <w:pPr>
+        <w:pStyle w:val="PargrafodaLista"/>
+        <w:numPr>
+          <w:ilvl w:val="0"/>
+          <w:numId w:val="5"/>
+        </w:numPr>
+        <w:rPr>
+          <w:color w:val="00B050"/>
+        </w:rPr>
+      </w:pPr>
+      <w:r>
+        <w:rPr>
+          <w:color w:val="00B050"/>
+        </w:rPr>
+        <w:t>ID</w:t>
+      </w:r>
+      <w:r>
+        <w:rPr>
+          <w:color w:val="00B050"/>
+        </w:rPr>
+        <w:t>;</w:t>
+      </w:r>
+    </w:p>
+    <w:p>
+      <w:pPr>
+        <w:pStyle w:val="PargrafodaLista"/>
+        <w:numPr>
+          <w:ilvl w:val="0"/>
+          <w:numId w:val="5"/>
+        </w:numPr>
+        <w:rPr>
+          <w:color w:val="00B050"/>
+        </w:rPr>
+      </w:pPr>
+      <w:r>
+        <w:rPr>
+          <w:color w:val="00B050"/>
+        </w:rPr>
+        <w:t>Comprimento</w:t>
+      </w:r>
+      <w:r>
+        <w:rPr>
+          <w:color w:val="00B050"/>
+        </w:rPr>
+        <w:t>;</w:t>
+      </w:r>
+    </w:p>
+    <w:p>
+      <w:pPr>
+        <w:pStyle w:val="PargrafodaLista"/>
+        <w:numPr>
+          <w:ilvl w:val="0"/>
+          <w:numId w:val="5"/>
+        </w:numPr>
+        <w:rPr>
+          <w:color w:val="00B050"/>
+        </w:rPr>
+      </w:pPr>
+      <w:r>
+        <w:rPr>
+          <w:color w:val="00B050"/>
+        </w:rPr>
+        <w:t>Largura</w:t>
+      </w:r>
+      <w:r>
+        <w:rPr>
+          <w:color w:val="00B050"/>
+        </w:rPr>
+        <w:t>;</w:t>
+      </w:r>
+    </w:p>
+    <w:p>
+      <w:pPr>
+        <w:pStyle w:val="PargrafodaLista"/>
+        <w:numPr>
+          <w:ilvl w:val="0"/>
+          <w:numId w:val="5"/>
+        </w:numPr>
+        <w:rPr>
+          <w:color w:val="00B050"/>
+        </w:rPr>
+      </w:pPr>
+      <w:r>
+        <w:rPr>
+          <w:color w:val="00B050"/>
+        </w:rPr>
+        <w:t>Espessura</w:t>
+      </w:r>
+      <w:r>
+        <w:rPr>
+          <w:color w:val="00B050"/>
+        </w:rPr>
+        <w:t>;</w:t>
+      </w:r>
+    </w:p>
+    <w:p>
+      <w:pPr>
+        <w:pStyle w:val="PargrafodaLista"/>
+        <w:numPr>
+          <w:ilvl w:val="0"/>
+          <w:numId w:val="5"/>
+        </w:numPr>
+        <w:rPr>
+          <w:color w:val="00B050"/>
+        </w:rPr>
+      </w:pPr>
+      <w:r>
+        <w:rPr>
+          <w:color w:val="00B050"/>
+        </w:rPr>
+        <w:t>Preço</w:t>
+      </w:r>
+      <w:r>
+        <w:rPr>
+          <w:color w:val="00B050"/>
+        </w:rPr>
+        <w:t>;</w:t>
+      </w:r>
+    </w:p>
+    <w:p>
+      <w:pPr>
+        <w:pStyle w:val="PargrafodaLista"/>
+        <w:numPr>
+          <w:ilvl w:val="0"/>
+          <w:numId w:val="5"/>
+        </w:numPr>
+        <w:rPr>
+          <w:color w:val="00B050"/>
+        </w:rPr>
+      </w:pPr>
+      <w:r>
+        <w:t>Textura</w:t>
+      </w:r>
+      <w:r>
+        <w:rPr>
+          <w:color w:val="00B050"/>
+        </w:rPr>
+        <w:t>;</w:t>
+      </w:r>
+    </w:p>
+    <w:p>
+      <w:pPr>
+        <w:pStyle w:val="PargrafodaLista"/>
+        <w:numPr>
+          <w:ilvl w:val="0"/>
+          <w:numId w:val="5"/>
+        </w:numPr>
+        <w:spacing w:after="0"/>
+        <w:rPr>
+          <w:color w:val="00B050"/>
+        </w:rPr>
+      </w:pPr>
+      <w:r>
+        <w:rPr>
+          <w:color w:val="00B050"/>
+        </w:rPr>
+        <w:t>ID Fornecedor</w:t>
+      </w:r>
+      <w:r>
+        <w:rPr>
+          <w:color w:val="00B050"/>
+        </w:rPr>
+        <w:t>.</w:t>
+      </w:r>
+      <w:r>
+        <w:rPr>
+          <w:color w:val="00B050"/>
+        </w:rPr>
+        <w:t xml:space="preserve"> </w:t>
+      </w:r>
+    </w:p>
+    <w:p>
+      <w:pPr>
+        <w:pStyle w:val="Estilo1"/>
+        <w:spacing w:after="0"/>
+      </w:pPr>
+      <w:r>
+        <w:t xml:space="preserve">Método </w:t>
+      </w:r>
+    </w:p>
+    <w:p>
+      <w:pPr>
+        <w:pStyle w:val="PargrafodaLista"/>
+        <w:numPr>
+          <w:ilvl w:val="0"/>
+          <w:numId w:val="5"/>
+        </w:numPr>
+        <w:spacing w:after="0"/>
+        <w:rPr>
+          <w:color w:val="00B050"/>
+        </w:rPr>
+      </w:pPr>
+      <w:r>
+        <w:rPr>
+          <w:color w:val="00B050"/>
+        </w:rPr>
+        <w:t>Adicionar Chapa</w:t>
+      </w:r>
+    </w:p>
+    <w:p>
+      <w:pPr>
+        <w:pStyle w:val="PargrafodaLista"/>
+        <w:numPr>
+          <w:ilvl w:val="0"/>
+          <w:numId w:val="5"/>
+        </w:numPr>
+        <w:spacing w:after="0"/>
+        <w:rPr>
+          <w:color w:val="00B050"/>
+        </w:rPr>
+      </w:pPr>
+      <w:r>
+        <w:rPr>
+          <w:color w:val="00B050"/>
+        </w:rPr>
+        <w:t>Editar Chapa</w:t>
+      </w:r>
+    </w:p>
+    <w:p>
+      <w:pPr>
+        <w:pStyle w:val="PargrafodaLista"/>
+        <w:numPr>
+          <w:ilvl w:val="0"/>
+          <w:numId w:val="5"/>
+        </w:numPr>
+        <w:spacing w:after="0"/>
+        <w:rPr>
+          <w:color w:val="00B050"/>
+        </w:rPr>
+      </w:pPr>
+      <w:r>
+        <w:rPr>
+          <w:color w:val="00B050"/>
+        </w:rPr>
+        <w:t>Excluir C</w:t>
+      </w:r>
+      <w:r>
+        <w:rPr>
+          <w:color w:val="00B050"/>
+        </w:rPr>
+        <w:t>hapa</w:t>
+      </w:r>
+    </w:p>
+    <w:p>
+      <w:pPr>
+        <w:pStyle w:val="PargrafodaLista"/>
+        <w:numPr>
+          <w:ilvl w:val="0"/>
+          <w:numId w:val="5"/>
+        </w:numPr>
+        <w:spacing w:after="0"/>
+        <w:rPr>
+          <w:color w:val="00B050"/>
+        </w:rPr>
+      </w:pPr>
+      <w:r>
+        <w:rPr>
+          <w:color w:val="00B050"/>
+        </w:rPr>
+        <w:t>Pesquisar Chapa</w:t>
+      </w:r>
+    </w:p>
+    <w:p>
+      <w:pPr>
+        <w:pStyle w:val="Ttulo2"/>
+      </w:pPr>
+      <w:r>
+        <w:t>Pedaço</w:t>
+      </w:r>
+    </w:p>
+    <w:p>
+      <w:pPr>
+        <w:pStyle w:val="Estilo1"/>
+        <w:spacing w:after="0"/>
+      </w:pPr>
+      <w:r>
+        <w:t>Atributo:</w:t>
+      </w:r>
+    </w:p>
+    <w:p>
+      <w:pPr>
+        <w:pStyle w:val="PargrafodaLista"/>
+        <w:numPr>
+          <w:ilvl w:val="0"/>
+          <w:numId w:val="5"/>
+        </w:numPr>
+        <w:spacing w:after="0"/>
+        <w:rPr>
+          <w:color w:val="00B050"/>
+        </w:rPr>
+      </w:pPr>
+      <w:r>
+        <w:rPr>
+          <w:color w:val="00B050"/>
+        </w:rPr>
+        <w:t>ID</w:t>
+      </w:r>
+      <w:r>
+        <w:rPr>
+          <w:color w:val="00B050"/>
+        </w:rPr>
+        <w:t>;</w:t>
+      </w:r>
+    </w:p>
+    <w:p>
+      <w:pPr>
+        <w:pStyle w:val="PargrafodaLista"/>
+        <w:numPr>
+          <w:ilvl w:val="0"/>
+          <w:numId w:val="5"/>
+        </w:numPr>
+        <w:rPr>
+          <w:color w:val="00B050"/>
+        </w:rPr>
+      </w:pPr>
+      <w:r>
+        <w:rPr>
+          <w:color w:val="00B050"/>
+        </w:rPr>
+        <w:t>Comprimento</w:t>
+      </w:r>
+      <w:r>
+        <w:rPr>
+          <w:color w:val="00B050"/>
+        </w:rPr>
+        <w:t>;</w:t>
+      </w:r>
+    </w:p>
+    <w:p>
+      <w:pPr>
+        <w:pStyle w:val="PargrafodaLista"/>
+        <w:numPr>
+          <w:ilvl w:val="0"/>
+          <w:numId w:val="5"/>
+        </w:numPr>
+        <w:rPr>
+          <w:color w:val="00B050"/>
+        </w:rPr>
+      </w:pPr>
+      <w:r>
+        <w:rPr>
+          <w:color w:val="00B050"/>
+        </w:rPr>
+        <w:t>Largura</w:t>
+      </w:r>
+      <w:r>
+        <w:rPr>
+          <w:color w:val="00B050"/>
+        </w:rPr>
+        <w:t>;</w:t>
+      </w:r>
+    </w:p>
+    <w:p>
+      <w:pPr>
+        <w:pStyle w:val="PargrafodaLista"/>
+        <w:numPr>
+          <w:ilvl w:val="0"/>
+          <w:numId w:val="5"/>
+        </w:numPr>
+        <w:rPr>
+          <w:color w:val="00B050"/>
+        </w:rPr>
+      </w:pPr>
+      <w:r>
+        <w:rPr>
+          <w:color w:val="00B050"/>
+        </w:rPr>
+        <w:t>Espessura</w:t>
+      </w:r>
+      <w:r>
+        <w:rPr>
+          <w:color w:val="00B050"/>
+        </w:rPr>
+        <w:t>;</w:t>
+      </w:r>
+    </w:p>
+    <w:p>
+      <w:pPr>
+        <w:pStyle w:val="PargrafodaLista"/>
+        <w:numPr>
+          <w:ilvl w:val="0"/>
+          <w:numId w:val="5"/>
+        </w:numPr>
+        <w:rPr>
+          <w:color w:val="00B050"/>
+        </w:rPr>
+      </w:pPr>
+      <w:r>
+        <w:rPr>
+          <w:color w:val="00B050"/>
+        </w:rPr>
+        <w:t>Preço</w:t>
+      </w:r>
+      <w:r>
+        <w:rPr>
+          <w:color w:val="00B050"/>
+        </w:rPr>
+        <w:t>;</w:t>
+      </w:r>
+    </w:p>
+    <w:p>
+      <w:pPr>
+        <w:pStyle w:val="PargrafodaLista"/>
+        <w:numPr>
+          <w:ilvl w:val="0"/>
+          <w:numId w:val="5"/>
+        </w:numPr>
+      </w:pPr>
+      <w:r>
+        <w:t>Textura</w:t>
+      </w:r>
+      <w:r>
+        <w:t>;</w:t>
+      </w:r>
+    </w:p>
+    <w:p>
+      <w:pPr>
+        <w:pStyle w:val="PargrafodaLista"/>
+        <w:numPr>
+          <w:ilvl w:val="0"/>
+          <w:numId w:val="5"/>
+        </w:numPr>
+        <w:spacing w:after="0"/>
+        <w:rPr>
+          <w:color w:val="00B050"/>
+        </w:rPr>
+      </w:pPr>
+      <w:r>
+        <w:rPr>
+          <w:color w:val="00B050"/>
+        </w:rPr>
+        <w:t>ID Chapa</w:t>
+      </w:r>
+      <w:r>
+        <w:rPr>
+          <w:color w:val="00B050"/>
+        </w:rPr>
+        <w:t>.</w:t>
+      </w:r>
+    </w:p>
+    <w:p>
+      <w:pPr>
+        <w:pStyle w:val="Estilo1"/>
+        <w:spacing w:after="0"/>
+      </w:pPr>
+      <w:r>
+        <w:t xml:space="preserve">Método </w:t>
+      </w:r>
+    </w:p>
+    <w:p>
+      <w:pPr>
+        <w:pStyle w:val="PargrafodaLista"/>
+        <w:numPr>
+          <w:ilvl w:val="0"/>
+          <w:numId w:val="5"/>
+        </w:numPr>
+        <w:spacing w:after="0"/>
+        <w:rPr>
+          <w:color w:val="00B050"/>
+        </w:rPr>
+      </w:pPr>
+      <w:r>
+        <w:rPr>
+          <w:color w:val="00B050"/>
+        </w:rPr>
+        <w:t>Adicionar Pedaço</w:t>
+      </w:r>
+    </w:p>
+    <w:p>
+      <w:pPr>
+        <w:pStyle w:val="PargrafodaLista"/>
+        <w:numPr>
+          <w:ilvl w:val="0"/>
+          <w:numId w:val="5"/>
+        </w:numPr>
+        <w:rPr>
+          <w:color w:val="00B050"/>
+        </w:rPr>
+      </w:pPr>
+      <w:r>
+        <w:rPr>
+          <w:color w:val="00B050"/>
+        </w:rPr>
+        <w:t>Editar Pedaço</w:t>
+      </w:r>
+    </w:p>
+    <w:p>
+      <w:pPr>
+        <w:pStyle w:val="PargrafodaLista"/>
+        <w:numPr>
+          <w:ilvl w:val="0"/>
+          <w:numId w:val="5"/>
+        </w:numPr>
+        <w:rPr>
+          <w:color w:val="00B050"/>
+        </w:rPr>
+      </w:pPr>
+      <w:r>
+        <w:rPr>
+          <w:color w:val="00B050"/>
+        </w:rPr>
+        <w:t>Excluir Pedaço</w:t>
+      </w:r>
+    </w:p>
+    <w:p>
+      <w:pPr>
+        <w:pStyle w:val="PargrafodaLista"/>
+        <w:numPr>
+          <w:ilvl w:val="0"/>
+          <w:numId w:val="5"/>
+        </w:numPr>
+        <w:spacing w:after="0"/>
+        <w:rPr>
+          <w:color w:val="00B050"/>
+        </w:rPr>
+      </w:pPr>
+      <w:r>
+        <w:rPr>
+          <w:color w:val="00B050"/>
+        </w:rPr>
+        <w:t xml:space="preserve">Pesquisar Pedaço </w:t>
+      </w:r>
+    </w:p>
+    <w:p>
+      <w:pPr>
+        <w:pStyle w:val="Ttulo2"/>
+      </w:pPr>
+      <w:r>
+        <w:t>Peça</w:t>
+      </w:r>
+    </w:p>
+    <w:p>
+      <w:pPr>
+        <w:pStyle w:val="Estilo1"/>
+        <w:spacing w:after="0"/>
+      </w:pPr>
+      <w:r>
+        <w:t>Atributo:</w:t>
+      </w:r>
+    </w:p>
+    <w:p>
+      <w:pPr>
+        <w:pStyle w:val="PargrafodaLista"/>
+        <w:numPr>
+          <w:ilvl w:val="0"/>
+          <w:numId w:val="5"/>
+        </w:numPr>
+        <w:spacing w:after="0"/>
+        <w:rPr>
+          <w:color w:val="00B050"/>
+        </w:rPr>
+      </w:pPr>
+      <w:r>
+        <w:rPr>
+          <w:color w:val="00B050"/>
+        </w:rPr>
+        <w:t>ID</w:t>
+      </w:r>
+      <w:r>
+        <w:rPr>
+          <w:color w:val="00B050"/>
+        </w:rPr>
+        <w:t>;</w:t>
+      </w:r>
+    </w:p>
+    <w:p>
+      <w:pPr>
+        <w:pStyle w:val="PargrafodaLista"/>
+        <w:numPr>
+          <w:ilvl w:val="0"/>
+          <w:numId w:val="5"/>
+        </w:numPr>
+        <w:rPr>
+          <w:color w:val="00B050"/>
+        </w:rPr>
+      </w:pPr>
+      <w:r>
+        <w:rPr>
+          <w:color w:val="00B050"/>
+        </w:rPr>
+        <w:t>Comprimento</w:t>
+      </w:r>
+      <w:r>
+        <w:rPr>
+          <w:color w:val="00B050"/>
+        </w:rPr>
+        <w:t>;</w:t>
+      </w:r>
+    </w:p>
+    <w:p>
+      <w:pPr>
+        <w:pStyle w:val="PargrafodaLista"/>
+        <w:numPr>
+          <w:ilvl w:val="0"/>
+          <w:numId w:val="5"/>
+        </w:numPr>
+        <w:rPr>
+          <w:color w:val="00B050"/>
+        </w:rPr>
+      </w:pPr>
+      <w:r>
+        <w:rPr>
+          <w:color w:val="00B050"/>
+        </w:rPr>
+        <w:t>Largura</w:t>
+      </w:r>
+      <w:r>
+        <w:rPr>
+          <w:color w:val="00B050"/>
+        </w:rPr>
+        <w:t>;</w:t>
+      </w:r>
+    </w:p>
+    <w:p>
+      <w:pPr>
+        <w:pStyle w:val="PargrafodaLista"/>
+        <w:numPr>
+          <w:ilvl w:val="0"/>
+          <w:numId w:val="5"/>
+        </w:numPr>
+        <w:rPr>
+          <w:color w:val="00B050"/>
+        </w:rPr>
+      </w:pPr>
+      <w:r>
+        <w:rPr>
+          <w:color w:val="00B050"/>
+        </w:rPr>
+        <w:t>Espessura</w:t>
+      </w:r>
+      <w:r>
+        <w:rPr>
+          <w:color w:val="00B050"/>
+        </w:rPr>
+        <w:t>;</w:t>
+      </w:r>
+    </w:p>
+    <w:p>
+      <w:pPr>
+        <w:pStyle w:val="PargrafodaLista"/>
+        <w:numPr>
+          <w:ilvl w:val="0"/>
+          <w:numId w:val="5"/>
+        </w:numPr>
+      </w:pPr>
+      <w:r>
+        <w:rPr>
+          <w:color w:val="00B050"/>
+        </w:rPr>
+        <w:t>Preço</w:t>
+      </w:r>
+      <w:r>
+        <w:rPr>
+          <w:color w:val="00B050"/>
+        </w:rPr>
+        <w:t>;</w:t>
+      </w:r>
+    </w:p>
+    <w:p>
+      <w:pPr>
+        <w:pStyle w:val="PargrafodaLista"/>
+        <w:numPr>
+          <w:ilvl w:val="0"/>
+          <w:numId w:val="5"/>
+        </w:numPr>
+      </w:pPr>
+      <w:r>
+        <w:t>Textura</w:t>
+      </w:r>
+      <w:r>
+        <w:t>;</w:t>
+      </w:r>
+    </w:p>
+    <w:p>
+      <w:pPr>
+        <w:pStyle w:val="PargrafodaLista"/>
+        <w:numPr>
+          <w:ilvl w:val="0"/>
+          <w:numId w:val="5"/>
+        </w:numPr>
+        <w:rPr>
+          <w:color w:val="00B050"/>
+        </w:rPr>
+      </w:pPr>
+      <w:r>
+        <w:rPr>
+          <w:color w:val="00B050"/>
+        </w:rPr>
+        <w:t>ID Chapa default  0</w:t>
+      </w:r>
+      <w:r>
+        <w:rPr>
+          <w:color w:val="00B050"/>
+        </w:rPr>
+        <w:t>;</w:t>
+      </w:r>
+    </w:p>
+    <w:p>
+      <w:pPr>
+        <w:pStyle w:val="PargrafodaLista"/>
+        <w:numPr>
+          <w:ilvl w:val="0"/>
+          <w:numId w:val="5"/>
+        </w:numPr>
+        <w:spacing w:after="0"/>
+        <w:rPr>
+          <w:color w:val="00B050"/>
+        </w:rPr>
+      </w:pPr>
+      <w:r>
+        <w:rPr>
+          <w:color w:val="00B050"/>
+        </w:rPr>
+        <w:t>ID Pedaço  default 0.</w:t>
+      </w:r>
+    </w:p>
+    <w:p>
+      <w:pPr>
+        <w:pStyle w:val="Estilo1"/>
+        <w:spacing w:after="0"/>
+      </w:pPr>
+      <w:r>
+        <w:t xml:space="preserve">Método </w:t>
+      </w:r>
+    </w:p>
+    <w:p>
+      <w:pPr>
+        <w:pStyle w:val="PargrafodaLista"/>
+        <w:numPr>
+          <w:ilvl w:val="0"/>
+          <w:numId w:val="5"/>
+        </w:numPr>
+        <w:spacing w:after="0"/>
+        <w:rPr>
+          <w:color w:val="00B050"/>
+        </w:rPr>
+      </w:pPr>
+      <w:r>
+        <w:rPr>
+          <w:color w:val="00B050"/>
+        </w:rPr>
+        <w:t>Adicionar Peça</w:t>
+      </w:r>
+    </w:p>
+    <w:p>
+      <w:pPr>
+        <w:pStyle w:val="PargrafodaLista"/>
+        <w:numPr>
+          <w:ilvl w:val="0"/>
+          <w:numId w:val="5"/>
+        </w:numPr>
+        <w:rPr>
+          <w:color w:val="00B050"/>
+        </w:rPr>
+      </w:pPr>
+      <w:r>
+        <w:rPr>
+          <w:color w:val="00B050"/>
+        </w:rPr>
+        <w:t>Editar Peça</w:t>
+      </w:r>
+    </w:p>
+    <w:p>
+      <w:pPr>
+        <w:pStyle w:val="PargrafodaLista"/>
+        <w:numPr>
+          <w:ilvl w:val="0"/>
+          <w:numId w:val="5"/>
+        </w:numPr>
+        <w:rPr>
+          <w:color w:val="00B050"/>
+        </w:rPr>
+      </w:pPr>
+      <w:r>
+        <w:rPr>
+          <w:color w:val="00B050"/>
+        </w:rPr>
+        <w:t>Excluir Peça</w:t>
+      </w:r>
+    </w:p>
+    <w:p>
+      <w:pPr>
+        <w:pStyle w:val="PargrafodaLista"/>
+        <w:numPr>
+          <w:ilvl w:val="0"/>
+          <w:numId w:val="5"/>
+        </w:numPr>
+        <w:spacing w:after="0"/>
+        <w:rPr>
+          <w:color w:val="00B050"/>
+        </w:rPr>
+      </w:pPr>
+      <w:r>
+        <w:rPr>
+          <w:color w:val="00B050"/>
+        </w:rPr>
+        <w:t>Pesquisar Peça</w:t>
+      </w:r>
+    </w:p>
+    <w:p>
+      <w:pPr>
         <w:pStyle w:val="Ttulo1"/>
       </w:pPr>
       <w:r>
-        <w:t>Material</w:t>
-      </w:r>
-      <w:r>
-        <w:t>:</w:t>
+        <w:t>Dado</w:t>
       </w:r>
     </w:p>
     <w:p>
       <w:pPr>
         <w:pStyle w:val="Ttulo2"/>
       </w:pPr>
-      <w:r>
-        <w:t>Chapa</w:t>
-      </w:r>
-    </w:p>
-    <w:p>
-      <w:pPr>
-        <w:pStyle w:val="Estilo1"/>
-        <w:spacing w:after="0"/>
-      </w:pPr>
-      <w:r>
-        <w:t>Atributo:</w:t>
-      </w:r>
-    </w:p>
-    <w:p>
-      <w:pPr>
-        <w:pStyle w:val="PargrafodaLista"/>
-        <w:numPr>
-          <w:ilvl w:val="0"/>
-          <w:numId w:val="5"/>
-        </w:numPr>
-        <w:rPr>
-          <w:color w:val="00B050"/>
-        </w:rPr>
-      </w:pPr>
-      <w:r>
-        <w:rPr>
-          <w:color w:val="00B050"/>
-        </w:rPr>
-        <w:t>ID</w:t>
-      </w:r>
-      <w:r>
-        <w:rPr>
-          <w:color w:val="00B050"/>
-        </w:rPr>
-        <w:t>;</w:t>
-      </w:r>
-    </w:p>
-    <w:p>
-      <w:pPr>
-        <w:pStyle w:val="PargrafodaLista"/>
-        <w:numPr>
-          <w:ilvl w:val="0"/>
-          <w:numId w:val="5"/>
-        </w:numPr>
-        <w:rPr>
-          <w:color w:val="00B050"/>
-        </w:rPr>
-      </w:pPr>
-      <w:r>
-        <w:rPr>
-          <w:color w:val="00B050"/>
-        </w:rPr>
-        <w:t>Comprimento</w:t>
-      </w:r>
-      <w:r>
-        <w:rPr>
-          <w:color w:val="00B050"/>
-        </w:rPr>
-        <w:t>;</w:t>
-      </w:r>
-    </w:p>
-    <w:p>
-      <w:pPr>
-        <w:pStyle w:val="PargrafodaLista"/>
-        <w:numPr>
-          <w:ilvl w:val="0"/>
-          <w:numId w:val="5"/>
-        </w:numPr>
-        <w:rPr>
-          <w:color w:val="00B050"/>
-        </w:rPr>
-      </w:pPr>
-      <w:r>
-        <w:rPr>
-          <w:color w:val="00B050"/>
-        </w:rPr>
-        <w:t>Largura</w:t>
-      </w:r>
-      <w:r>
-        <w:rPr>
-          <w:color w:val="00B050"/>
-        </w:rPr>
-        <w:t>;</w:t>
-      </w:r>
-    </w:p>
-    <w:p>
-      <w:pPr>
-        <w:pStyle w:val="PargrafodaLista"/>
-        <w:numPr>
-          <w:ilvl w:val="0"/>
-          <w:numId w:val="5"/>
-        </w:numPr>
-        <w:rPr>
-          <w:color w:val="00B050"/>
-        </w:rPr>
-      </w:pPr>
-      <w:r>
-        <w:rPr>
-          <w:color w:val="00B050"/>
-        </w:rPr>
-        <w:t>Espessura</w:t>
-      </w:r>
-      <w:r>
-        <w:rPr>
-          <w:color w:val="00B050"/>
-        </w:rPr>
-        <w:t>;</w:t>
-      </w:r>
-    </w:p>
-    <w:p>
-      <w:pPr>
-        <w:pStyle w:val="PargrafodaLista"/>
-        <w:numPr>
-          <w:ilvl w:val="0"/>
-          <w:numId w:val="5"/>
-        </w:numPr>
-        <w:rPr>
-          <w:color w:val="00B050"/>
-        </w:rPr>
-      </w:pPr>
-      <w:r>
-        <w:rPr>
-          <w:color w:val="00B050"/>
-        </w:rPr>
-        <w:t>Preço</w:t>
-      </w:r>
-      <w:r>
-        <w:rPr>
-          <w:color w:val="00B050"/>
-        </w:rPr>
-        <w:t>;</w:t>
-      </w:r>
-    </w:p>
-    <w:p>
-      <w:pPr>
-        <w:pStyle w:val="PargrafodaLista"/>
-        <w:numPr>
-          <w:ilvl w:val="0"/>
-          <w:numId w:val="5"/>
-        </w:numPr>
-        <w:rPr>
-          <w:color w:val="00B050"/>
-        </w:rPr>
-      </w:pPr>
-      <w:r>
-        <w:t>Textura</w:t>
-      </w:r>
-      <w:r>
-        <w:rPr>
-          <w:color w:val="00B050"/>
-        </w:rPr>
-        <w:t>;</w:t>
-      </w:r>
-    </w:p>
-    <w:p>
-      <w:pPr>
-        <w:pStyle w:val="PargrafodaLista"/>
-        <w:numPr>
-          <w:ilvl w:val="0"/>
-          <w:numId w:val="5"/>
-        </w:numPr>
-        <w:spacing w:after="0"/>
-        <w:rPr>
-          <w:color w:val="00B050"/>
-        </w:rPr>
-      </w:pPr>
-      <w:r>
-        <w:rPr>
-          <w:color w:val="00B050"/>
-        </w:rPr>
-        <w:t>ID Fornecedor</w:t>
-      </w:r>
-      <w:r>
-        <w:rPr>
-          <w:color w:val="00B050"/>
-        </w:rPr>
-        <w:t>.</w:t>
-      </w:r>
-      <w:r>
-        <w:rPr>
-          <w:color w:val="00B050"/>
-        </w:rPr>
-        <w:t xml:space="preserve"> </w:t>
-      </w:r>
-    </w:p>
-    <w:p>
-      <w:pPr>
-        <w:pStyle w:val="Estilo1"/>
-        <w:spacing w:after="0"/>
-      </w:pPr>
-      <w:r>
-        <w:t xml:space="preserve">Método </w:t>
-      </w:r>
-    </w:p>
-    <w:p>
-      <w:pPr>
-        <w:pStyle w:val="PargrafodaLista"/>
-        <w:numPr>
-          <w:ilvl w:val="0"/>
-          <w:numId w:val="5"/>
-        </w:numPr>
-        <w:spacing w:after="0"/>
-        <w:rPr>
-          <w:color w:val="00B050"/>
-        </w:rPr>
-      </w:pPr>
-      <w:r>
-        <w:rPr>
-          <w:color w:val="00B050"/>
-        </w:rPr>
-        <w:t>Adicionar Chapa</w:t>
-      </w:r>
-    </w:p>
-    <w:p>
-      <w:pPr>
-        <w:pStyle w:val="PargrafodaLista"/>
-        <w:numPr>
-          <w:ilvl w:val="0"/>
-          <w:numId w:val="5"/>
-        </w:numPr>
-        <w:spacing w:after="0"/>
-        <w:rPr>
-          <w:color w:val="00B050"/>
-        </w:rPr>
-      </w:pPr>
-      <w:r>
-        <w:rPr>
-          <w:color w:val="00B050"/>
-        </w:rPr>
-        <w:t>Editar Chapa</w:t>
-      </w:r>
-    </w:p>
-    <w:p>
-      <w:pPr>
-        <w:pStyle w:val="PargrafodaLista"/>
-        <w:numPr>
-          <w:ilvl w:val="0"/>
-          <w:numId w:val="5"/>
-        </w:numPr>
-        <w:spacing w:after="0"/>
-        <w:rPr>
-          <w:color w:val="00B050"/>
-        </w:rPr>
-      </w:pPr>
-      <w:r>
-        <w:rPr>
-          <w:color w:val="00B050"/>
-        </w:rPr>
-        <w:t>Excluir C</w:t>
-      </w:r>
-      <w:r>
-        <w:rPr>
-          <w:color w:val="00B050"/>
-        </w:rPr>
-        <w:t>hapa</w:t>
-      </w:r>
-    </w:p>
-    <w:p>
-      <w:pPr>
-        <w:pStyle w:val="PargrafodaLista"/>
-        <w:numPr>
-          <w:ilvl w:val="0"/>
-          <w:numId w:val="5"/>
-        </w:numPr>
-        <w:spacing w:after="0"/>
-        <w:rPr>
-          <w:color w:val="00B050"/>
-        </w:rPr>
-      </w:pPr>
-      <w:r>
-        <w:rPr>
-          <w:color w:val="00B050"/>
-        </w:rPr>
-        <w:t>Pesquisar Chapa</w:t>
-      </w:r>
-    </w:p>
-    <w:p>
-      <w:pPr>
-        <w:pStyle w:val="Ttulo2"/>
-      </w:pPr>
-      <w:r>
-        <w:t>Pedaço</w:t>
-      </w:r>
-    </w:p>
-    <w:p>
-      <w:pPr>
-        <w:pStyle w:val="Estilo1"/>
-        <w:spacing w:after="0"/>
-      </w:pPr>
-      <w:r>
-        <w:t>Atributo:</w:t>
-      </w:r>
-    </w:p>
-    <w:p>
-      <w:pPr>
-        <w:pStyle w:val="PargrafodaLista"/>
-        <w:numPr>
-          <w:ilvl w:val="0"/>
-          <w:numId w:val="5"/>
-        </w:numPr>
-        <w:spacing w:after="0"/>
-        <w:rPr>
-          <w:color w:val="00B050"/>
-        </w:rPr>
-      </w:pPr>
-      <w:r>
-        <w:rPr>
-          <w:color w:val="00B050"/>
-        </w:rPr>
-        <w:t>ID</w:t>
-      </w:r>
-      <w:r>
-        <w:rPr>
-          <w:color w:val="00B050"/>
-        </w:rPr>
-        <w:t>;</w:t>
-      </w:r>
-    </w:p>
-    <w:p>
-      <w:pPr>
-        <w:pStyle w:val="PargrafodaLista"/>
-        <w:numPr>
-          <w:ilvl w:val="0"/>
-          <w:numId w:val="5"/>
-        </w:numPr>
-        <w:rPr>
-          <w:color w:val="00B050"/>
-        </w:rPr>
-      </w:pPr>
-      <w:r>
-        <w:rPr>
-          <w:color w:val="00B050"/>
-        </w:rPr>
-        <w:t>Comprimento</w:t>
-      </w:r>
-      <w:r>
-        <w:rPr>
-          <w:color w:val="00B050"/>
-        </w:rPr>
-        <w:t>;</w:t>
-      </w:r>
-    </w:p>
-    <w:p>
-      <w:pPr>
-        <w:pStyle w:val="PargrafodaLista"/>
-        <w:numPr>
-          <w:ilvl w:val="0"/>
-          <w:numId w:val="5"/>
-        </w:numPr>
-        <w:rPr>
-          <w:color w:val="00B050"/>
-        </w:rPr>
-      </w:pPr>
-      <w:r>
-        <w:rPr>
-          <w:color w:val="00B050"/>
-        </w:rPr>
-        <w:t>Largura</w:t>
-      </w:r>
-      <w:r>
-        <w:rPr>
-          <w:color w:val="00B050"/>
-        </w:rPr>
-        <w:t>;</w:t>
-      </w:r>
-    </w:p>
-    <w:p>
-      <w:pPr>
-        <w:pStyle w:val="PargrafodaLista"/>
-        <w:numPr>
-          <w:ilvl w:val="0"/>
-          <w:numId w:val="5"/>
-        </w:numPr>
-        <w:rPr>
-          <w:color w:val="00B050"/>
-        </w:rPr>
-      </w:pPr>
-      <w:r>
-        <w:rPr>
-          <w:color w:val="00B050"/>
-        </w:rPr>
-        <w:t>Espessura</w:t>
-      </w:r>
-      <w:r>
-        <w:rPr>
-          <w:color w:val="00B050"/>
-        </w:rPr>
-        <w:t>;</w:t>
-      </w:r>
-    </w:p>
-    <w:p>
-      <w:pPr>
-        <w:pStyle w:val="PargrafodaLista"/>
-        <w:numPr>
-          <w:ilvl w:val="0"/>
-          <w:numId w:val="5"/>
-        </w:numPr>
-        <w:rPr>
-          <w:color w:val="00B050"/>
-        </w:rPr>
-      </w:pPr>
-      <w:r>
-        <w:rPr>
-          <w:color w:val="00B050"/>
-        </w:rPr>
-        <w:t>Preço</w:t>
-      </w:r>
-      <w:r>
-        <w:rPr>
-          <w:color w:val="00B050"/>
-        </w:rPr>
-        <w:t>;</w:t>
-      </w:r>
-    </w:p>
-    <w:p>
-      <w:pPr>
-        <w:pStyle w:val="PargrafodaLista"/>
-        <w:numPr>
-          <w:ilvl w:val="0"/>
-          <w:numId w:val="5"/>
-        </w:numPr>
-      </w:pPr>
-      <w:r>
-        <w:t>Textura</w:t>
-      </w:r>
-      <w:r>
-        <w:t>;</w:t>
-      </w:r>
-    </w:p>
-    <w:p>
-      <w:pPr>
-        <w:pStyle w:val="PargrafodaLista"/>
-        <w:numPr>
-          <w:ilvl w:val="0"/>
-          <w:numId w:val="5"/>
-        </w:numPr>
-        <w:spacing w:after="0"/>
-        <w:rPr>
-          <w:color w:val="00B050"/>
-        </w:rPr>
-      </w:pPr>
-      <w:r>
-        <w:rPr>
-          <w:color w:val="00B050"/>
-        </w:rPr>
-        <w:t>ID Chapa</w:t>
-      </w:r>
-      <w:r>
-        <w:rPr>
-          <w:color w:val="00B050"/>
-        </w:rPr>
-        <w:t>.</w:t>
-      </w:r>
-    </w:p>
-    <w:p>
-      <w:pPr>
-        <w:pStyle w:val="Estilo1"/>
-        <w:spacing w:after="0"/>
-      </w:pPr>
-      <w:r>
-        <w:t xml:space="preserve">Método </w:t>
-      </w:r>
-    </w:p>
-    <w:p>
-      <w:pPr>
-        <w:pStyle w:val="PargrafodaLista"/>
-        <w:numPr>
-          <w:ilvl w:val="0"/>
-          <w:numId w:val="5"/>
-        </w:numPr>
-        <w:spacing w:after="0"/>
-        <w:rPr>
-          <w:color w:val="00B050"/>
-        </w:rPr>
-      </w:pPr>
-      <w:r>
-        <w:rPr>
-          <w:color w:val="00B050"/>
-        </w:rPr>
-        <w:t>Adicionar Pedaço</w:t>
-      </w:r>
-    </w:p>
-    <w:p>
-      <w:pPr>
-        <w:pStyle w:val="PargrafodaLista"/>
-        <w:numPr>
-          <w:ilvl w:val="0"/>
-          <w:numId w:val="5"/>
-        </w:numPr>
-        <w:rPr>
-          <w:color w:val="00B050"/>
-        </w:rPr>
-      </w:pPr>
-      <w:r>
-        <w:rPr>
-          <w:color w:val="00B050"/>
-        </w:rPr>
-        <w:t>Editar Pedaço</w:t>
-      </w:r>
-    </w:p>
-    <w:p>
-      <w:pPr>
-        <w:pStyle w:val="PargrafodaLista"/>
-        <w:numPr>
-          <w:ilvl w:val="0"/>
-          <w:numId w:val="5"/>
-        </w:numPr>
-        <w:rPr>
-          <w:color w:val="00B050"/>
-        </w:rPr>
-      </w:pPr>
-      <w:r>
-        <w:rPr>
-          <w:color w:val="00B050"/>
-        </w:rPr>
-        <w:t>Excluir Pedaço</w:t>
-      </w:r>
-    </w:p>
-    <w:p>
-      <w:pPr>
-        <w:pStyle w:val="PargrafodaLista"/>
-        <w:numPr>
-          <w:ilvl w:val="0"/>
-          <w:numId w:val="5"/>
-        </w:numPr>
-        <w:spacing w:after="0"/>
-        <w:rPr>
-          <w:color w:val="00B050"/>
-        </w:rPr>
-      </w:pPr>
-      <w:r>
-        <w:rPr>
-          <w:color w:val="00B050"/>
-        </w:rPr>
-        <w:t xml:space="preserve">Pesquisar Pedaço </w:t>
-      </w:r>
-    </w:p>
-    <w:p>
-      <w:pPr>
-        <w:pStyle w:val="Ttulo2"/>
-      </w:pPr>
-      <w:r>
-        <w:t>Peça</w:t>
-      </w:r>
-    </w:p>
-    <w:p>
-      <w:pPr>
-        <w:pStyle w:val="Estilo1"/>
-        <w:spacing w:after="0"/>
-      </w:pPr>
-      <w:r>
-        <w:t>Atributo:</w:t>
-      </w:r>
-    </w:p>
-    <w:p>
-      <w:pPr>
-        <w:pStyle w:val="PargrafodaLista"/>
-        <w:numPr>
-          <w:ilvl w:val="0"/>
-          <w:numId w:val="5"/>
-        </w:numPr>
-        <w:spacing w:after="0"/>
-        <w:rPr>
-          <w:color w:val="00B050"/>
-        </w:rPr>
-      </w:pPr>
-      <w:r>
-        <w:rPr>
-          <w:color w:val="00B050"/>
-        </w:rPr>
-        <w:t>ID</w:t>
-      </w:r>
-      <w:r>
-        <w:rPr>
-          <w:color w:val="00B050"/>
-        </w:rPr>
-        <w:t>;</w:t>
-      </w:r>
-    </w:p>
-    <w:p>
-      <w:pPr>
-        <w:pStyle w:val="PargrafodaLista"/>
-        <w:numPr>
-          <w:ilvl w:val="0"/>
-          <w:numId w:val="5"/>
-        </w:numPr>
-        <w:rPr>
-          <w:color w:val="00B050"/>
-        </w:rPr>
-      </w:pPr>
-      <w:r>
-        <w:rPr>
-          <w:color w:val="00B050"/>
-        </w:rPr>
-        <w:t>Comprimento</w:t>
-      </w:r>
-      <w:r>
-        <w:rPr>
-          <w:color w:val="00B050"/>
-        </w:rPr>
-        <w:t>;</w:t>
-      </w:r>
-    </w:p>
-    <w:p>
-      <w:pPr>
-        <w:pStyle w:val="PargrafodaLista"/>
-        <w:numPr>
-          <w:ilvl w:val="0"/>
-          <w:numId w:val="5"/>
-        </w:numPr>
-        <w:rPr>
-          <w:color w:val="00B050"/>
-        </w:rPr>
-      </w:pPr>
-      <w:r>
-        <w:rPr>
-          <w:color w:val="00B050"/>
-        </w:rPr>
-        <w:t>Largura</w:t>
-      </w:r>
-      <w:r>
-        <w:rPr>
-          <w:color w:val="00B050"/>
-        </w:rPr>
-        <w:t>;</w:t>
-      </w:r>
-    </w:p>
-    <w:p>
-      <w:pPr>
-        <w:pStyle w:val="PargrafodaLista"/>
-        <w:numPr>
-          <w:ilvl w:val="0"/>
-          <w:numId w:val="5"/>
-        </w:numPr>
-        <w:rPr>
-          <w:color w:val="00B050"/>
-        </w:rPr>
-      </w:pPr>
-      <w:r>
-        <w:rPr>
-          <w:color w:val="00B050"/>
-        </w:rPr>
-        <w:t>Espessura</w:t>
-      </w:r>
-      <w:r>
-        <w:rPr>
-          <w:color w:val="00B050"/>
-        </w:rPr>
-        <w:t>;</w:t>
-      </w:r>
-    </w:p>
-    <w:p>
-      <w:pPr>
-        <w:pStyle w:val="PargrafodaLista"/>
-        <w:numPr>
-          <w:ilvl w:val="0"/>
-          <w:numId w:val="5"/>
-        </w:numPr>
-      </w:pPr>
-      <w:r>
-        <w:rPr>
-          <w:color w:val="00B050"/>
-        </w:rPr>
-        <w:t>Preço</w:t>
-      </w:r>
-      <w:r>
-        <w:rPr>
-          <w:color w:val="00B050"/>
-        </w:rPr>
-        <w:t>;</w:t>
-      </w:r>
-    </w:p>
-    <w:p>
-      <w:pPr>
-        <w:pStyle w:val="PargrafodaLista"/>
-        <w:numPr>
-          <w:ilvl w:val="0"/>
-          <w:numId w:val="5"/>
-        </w:numPr>
-      </w:pPr>
-      <w:r>
-        <w:t>Textura</w:t>
-      </w:r>
-      <w:r>
-        <w:t>;</w:t>
-      </w:r>
-    </w:p>
-    <w:p>
-      <w:pPr>
-        <w:pStyle w:val="PargrafodaLista"/>
-        <w:numPr>
-          <w:ilvl w:val="0"/>
-          <w:numId w:val="5"/>
-        </w:numPr>
-        <w:rPr>
-          <w:color w:val="00B050"/>
-        </w:rPr>
-      </w:pPr>
-      <w:r>
-        <w:rPr>
-          <w:color w:val="00B050"/>
-        </w:rPr>
-        <w:t>ID Chapa default  0</w:t>
-      </w:r>
-      <w:r>
-        <w:rPr>
-          <w:color w:val="00B050"/>
-        </w:rPr>
-        <w:t>;</w:t>
-      </w:r>
-    </w:p>
-    <w:p>
-      <w:pPr>
-        <w:pStyle w:val="PargrafodaLista"/>
-        <w:numPr>
-          <w:ilvl w:val="0"/>
-          <w:numId w:val="5"/>
-        </w:numPr>
-        <w:spacing w:after="0"/>
-        <w:rPr>
-          <w:color w:val="00B050"/>
-        </w:rPr>
-      </w:pPr>
-      <w:r>
-        <w:rPr>
-          <w:color w:val="00B050"/>
-        </w:rPr>
-        <w:t>ID Pedaço  default 0.</w:t>
-      </w:r>
-    </w:p>
-    <w:p>
-      <w:pPr>
-        <w:pStyle w:val="Estilo1"/>
-        <w:spacing w:after="0"/>
-      </w:pPr>
-      <w:r>
-        <w:t xml:space="preserve">Método </w:t>
-      </w:r>
-    </w:p>
-    <w:p>
-      <w:pPr>
-        <w:pStyle w:val="PargrafodaLista"/>
-        <w:numPr>
-          <w:ilvl w:val="0"/>
-          <w:numId w:val="5"/>
-        </w:numPr>
-        <w:spacing w:after="0"/>
-        <w:rPr>
-          <w:color w:val="00B050"/>
-        </w:rPr>
-      </w:pPr>
-      <w:r>
-        <w:rPr>
-          <w:color w:val="00B050"/>
-        </w:rPr>
-        <w:t>Adicionar Peça</w:t>
-      </w:r>
-    </w:p>
-    <w:p>
-      <w:pPr>
-        <w:pStyle w:val="PargrafodaLista"/>
-        <w:numPr>
-          <w:ilvl w:val="0"/>
-          <w:numId w:val="5"/>
-        </w:numPr>
-        <w:rPr>
-          <w:color w:val="00B050"/>
-        </w:rPr>
-      </w:pPr>
-      <w:r>
-        <w:rPr>
-          <w:color w:val="00B050"/>
-        </w:rPr>
-        <w:t>Editar Peça</w:t>
-      </w:r>
-    </w:p>
-    <w:p>
-      <w:pPr>
-        <w:pStyle w:val="PargrafodaLista"/>
-        <w:numPr>
-          <w:ilvl w:val="0"/>
-          <w:numId w:val="5"/>
-        </w:numPr>
-        <w:rPr>
-          <w:color w:val="00B050"/>
-        </w:rPr>
-      </w:pPr>
-      <w:r>
-        <w:rPr>
-          <w:color w:val="00B050"/>
-        </w:rPr>
-        <w:t>Excluir Peça</w:t>
-      </w:r>
-    </w:p>
-    <w:p>
-      <w:pPr>
-        <w:pStyle w:val="PargrafodaLista"/>
-        <w:numPr>
-          <w:ilvl w:val="0"/>
-          <w:numId w:val="5"/>
-        </w:numPr>
-        <w:spacing w:after="0"/>
-        <w:rPr>
-          <w:color w:val="00B050"/>
-        </w:rPr>
-      </w:pPr>
-      <w:r>
-        <w:rPr>
-          <w:color w:val="00B050"/>
-        </w:rPr>
-        <w:t>Pesquisar Peça</w:t>
-      </w:r>
-    </w:p>
-    <w:p>
-      <w:pPr>
-        <w:pStyle w:val="Ttulo1"/>
-      </w:pPr>
-      <w:r>
-        <w:t>Dado</w:t>
-      </w:r>
-    </w:p>
-    <w:p>
-      <w:pPr>
-        <w:pStyle w:val="Ttulo2"/>
-      </w:pPr>
-      <w:bookmarkStart w:id="9" w:name="_Endereço"/>
-      <w:bookmarkEnd w:id="9"/>
+      <w:bookmarkStart w:id="8" w:name="_Endereço"/>
+      <w:bookmarkEnd w:id="8"/>
       <w:r>
         <w:t>Endereço</w:t>
       </w:r>
@@ -2612,7 +2590,7 @@
         <w:pStyle w:val="Estilo1"/>
         <w:spacing w:after="0"/>
       </w:pPr>
-      <w:bookmarkStart w:id="10" w:name="_Hlk19825925"/>
+      <w:bookmarkStart w:id="9" w:name="_Hlk19825925"/>
       <w:r>
         <w:t xml:space="preserve">Método </w:t>
       </w:r>
@@ -2629,19 +2607,118 @@
           <w:color w:val="FF0000"/>
         </w:rPr>
       </w:pPr>
-      <w:bookmarkStart w:id="11" w:name="_Hlk19826126"/>
+      <w:bookmarkStart w:id="10" w:name="_Hlk19826126"/>
+      <w:bookmarkEnd w:id="9"/>
+      <w:r>
+        <w:rPr>
+          <w:color w:val="FF0000"/>
+        </w:rPr>
+        <w:t>A</w:t>
+      </w:r>
+      <w:r>
+        <w:rPr>
+          <w:color w:val="FF0000"/>
+        </w:rPr>
+        <w:t>dicionar  endereço</w:t>
+      </w:r>
+    </w:p>
+    <w:p>
+      <w:pPr>
+        <w:pStyle w:val="PargrafodaLista"/>
+        <w:numPr>
+          <w:ilvl w:val="0"/>
+          <w:numId w:val="5"/>
+        </w:numPr>
+        <w:spacing w:after="0"/>
+        <w:rPr>
+          <w:color w:val="FF0000"/>
+        </w:rPr>
+      </w:pPr>
+      <w:r>
+        <w:rPr>
+          <w:color w:val="FF0000"/>
+        </w:rPr>
+        <w:t>Editar  endereço</w:t>
+      </w:r>
+    </w:p>
+    <w:p>
+      <w:pPr>
+        <w:pStyle w:val="PargrafodaLista"/>
+        <w:numPr>
+          <w:ilvl w:val="0"/>
+          <w:numId w:val="5"/>
+        </w:numPr>
+        <w:spacing w:after="0"/>
+        <w:rPr>
+          <w:color w:val="FF0000"/>
+        </w:rPr>
+      </w:pPr>
+      <w:r>
+        <w:rPr>
+          <w:color w:val="FF0000"/>
+        </w:rPr>
+        <w:t>Excluir endereço</w:t>
+      </w:r>
+    </w:p>
+    <w:p>
+      <w:pPr>
+        <w:pStyle w:val="PargrafodaLista"/>
+        <w:numPr>
+          <w:ilvl w:val="0"/>
+          <w:numId w:val="5"/>
+        </w:numPr>
+        <w:spacing w:after="0"/>
+        <w:rPr>
+          <w:color w:val="FF0000"/>
+        </w:rPr>
+      </w:pPr>
+      <w:r>
+        <w:rPr>
+          <w:color w:val="FF0000"/>
+        </w:rPr>
+        <w:t>Pesquisar  endereço</w:t>
+      </w:r>
       <w:bookmarkEnd w:id="10"/>
-      <w:r>
+    </w:p>
+    <w:p>
+      <w:pPr>
+        <w:pStyle w:val="Ttulo2"/>
+      </w:pPr>
+      <w:bookmarkStart w:id="11" w:name="_Telefone"/>
+      <w:bookmarkEnd w:id="11"/>
+      <w:r>
+        <w:t>T</w:t>
+      </w:r>
+      <w:r>
+        <w:t>elefone</w:t>
+      </w:r>
+    </w:p>
+    <w:p>
+      <w:pPr>
+        <w:pStyle w:val="Estilo1"/>
+        <w:spacing w:after="0"/>
+      </w:pPr>
+      <w:r>
+        <w:t>Atributo:</w:t>
+      </w:r>
+    </w:p>
+    <w:p>
+      <w:pPr>
+        <w:pStyle w:val="PargrafodaLista"/>
+        <w:numPr>
+          <w:ilvl w:val="0"/>
+          <w:numId w:val="5"/>
+        </w:numPr>
+        <w:spacing w:after="0"/>
         <w:rPr>
           <w:color w:val="FF0000"/>
         </w:rPr>
-        <w:t>A</w:t>
-      </w:r>
+      </w:pPr>
       <w:r>
         <w:rPr>
           <w:color w:val="FF0000"/>
         </w:rPr>
-        <w:t>dicionar  endereço</w:t>
+        <w:t>ID Pessoa</w:t>
       </w:r>
     </w:p>
     <w:p>
@@ -2660,7 +2737,7 @@
         <w:rPr>
           <w:color w:val="FF0000"/>
         </w:rPr>
-        <w:t>Editar  endereço</w:t>
+        <w:t>ID Fornecedor</w:t>
       </w:r>
     </w:p>
     <w:p>
@@ -2679,7 +2756,7 @@
         <w:rPr>
           <w:color w:val="FF0000"/>
         </w:rPr>
-        <w:t>Excluir endereço</w:t>
+        <w:t>ID Cliente</w:t>
       </w:r>
     </w:p>
     <w:p>
@@ -2698,536 +2775,437 @@
         <w:rPr>
           <w:color w:val="FF0000"/>
         </w:rPr>
-        <w:t>Pesquisar  endereço</w:t>
-      </w:r>
-      <w:bookmarkEnd w:id="11"/>
+        <w:t>DDI</w:t>
+      </w:r>
+    </w:p>
+    <w:p>
+      <w:pPr>
+        <w:pStyle w:val="PargrafodaLista"/>
+        <w:numPr>
+          <w:ilvl w:val="0"/>
+          <w:numId w:val="5"/>
+        </w:numPr>
+        <w:spacing w:after="0"/>
+        <w:rPr>
+          <w:color w:val="FF0000"/>
+        </w:rPr>
+      </w:pPr>
+      <w:r>
+        <w:rPr>
+          <w:color w:val="FF0000"/>
+        </w:rPr>
+        <w:t>DDD</w:t>
+      </w:r>
+    </w:p>
+    <w:p>
+      <w:pPr>
+        <w:pStyle w:val="PargrafodaLista"/>
+        <w:numPr>
+          <w:ilvl w:val="0"/>
+          <w:numId w:val="5"/>
+        </w:numPr>
+        <w:spacing w:after="0"/>
+        <w:rPr>
+          <w:color w:val="FF0000"/>
+        </w:rPr>
+      </w:pPr>
+      <w:r>
+        <w:rPr>
+          <w:color w:val="FF0000"/>
+        </w:rPr>
+        <w:t>N°</w:t>
+      </w:r>
+      <w:r>
+        <w:rPr>
+          <w:color w:val="FF0000"/>
+        </w:rPr>
+        <w:t xml:space="preserve"> Telefone</w:t>
+      </w:r>
+    </w:p>
+    <w:p>
+      <w:pPr>
+        <w:pStyle w:val="Estilo1"/>
+        <w:spacing w:after="0"/>
+      </w:pPr>
+      <w:r>
+        <w:t>Método</w:t>
+      </w:r>
+    </w:p>
+    <w:p>
+      <w:pPr>
+        <w:pStyle w:val="PargrafodaLista"/>
+        <w:numPr>
+          <w:ilvl w:val="0"/>
+          <w:numId w:val="5"/>
+        </w:numPr>
+        <w:spacing w:after="0"/>
+        <w:rPr>
+          <w:color w:val="FF0000"/>
+        </w:rPr>
+      </w:pPr>
+      <w:r>
+        <w:rPr>
+          <w:color w:val="FF0000"/>
+        </w:rPr>
+        <w:t>Adicionar  Telefone</w:t>
+      </w:r>
+    </w:p>
+    <w:p>
+      <w:pPr>
+        <w:pStyle w:val="PargrafodaLista"/>
+        <w:numPr>
+          <w:ilvl w:val="0"/>
+          <w:numId w:val="5"/>
+        </w:numPr>
+        <w:spacing w:after="0"/>
+        <w:rPr>
+          <w:color w:val="FF0000"/>
+        </w:rPr>
+      </w:pPr>
+      <w:r>
+        <w:rPr>
+          <w:color w:val="FF0000"/>
+        </w:rPr>
+        <w:t xml:space="preserve">Editar  Telefone </w:t>
+      </w:r>
+    </w:p>
+    <w:p>
+      <w:pPr>
+        <w:pStyle w:val="PargrafodaLista"/>
+        <w:numPr>
+          <w:ilvl w:val="0"/>
+          <w:numId w:val="5"/>
+        </w:numPr>
+        <w:spacing w:after="0"/>
+        <w:rPr>
+          <w:color w:val="FF0000"/>
+        </w:rPr>
+      </w:pPr>
+      <w:r>
+        <w:rPr>
+          <w:color w:val="FF0000"/>
+        </w:rPr>
+        <w:t xml:space="preserve">Excluir Telefone </w:t>
+      </w:r>
+    </w:p>
+    <w:p>
+      <w:pPr>
+        <w:pStyle w:val="PargrafodaLista"/>
+        <w:numPr>
+          <w:ilvl w:val="0"/>
+          <w:numId w:val="5"/>
+        </w:numPr>
+        <w:spacing w:after="0"/>
+        <w:rPr>
+          <w:color w:val="FF0000"/>
+        </w:rPr>
+      </w:pPr>
+      <w:r>
+        <w:rPr>
+          <w:color w:val="FF0000"/>
+        </w:rPr>
+        <w:t>Pesquisar  Telefone</w:t>
+      </w:r>
+    </w:p>
+    <w:p>
+      <w:pPr>
+        <w:pStyle w:val="Ttulo1"/>
+      </w:pPr>
+      <w:r>
+        <w:t xml:space="preserve">Utilitário </w:t>
+      </w:r>
     </w:p>
     <w:p>
       <w:pPr>
         <w:pStyle w:val="Ttulo2"/>
       </w:pPr>
-      <w:bookmarkStart w:id="12" w:name="_Telefone"/>
+      <w:r>
+        <w:t>Corte</w:t>
+      </w:r>
+    </w:p>
+    <w:p>
+      <w:pPr>
+        <w:pStyle w:val="Ttulo2"/>
+      </w:pPr>
+      <w:bookmarkStart w:id="12" w:name="_CEP"/>
       <w:bookmarkEnd w:id="12"/>
       <w:r>
-        <w:t>T</w:t>
-      </w:r>
-      <w:r>
-        <w:t>elefone</w:t>
+        <w:t>CEP</w:t>
       </w:r>
     </w:p>
     <w:p>
       <w:pPr>
         <w:pStyle w:val="Estilo1"/>
-        <w:spacing w:after="0"/>
-      </w:pPr>
-      <w:r>
-        <w:t>Atributo:</w:t>
-      </w:r>
-    </w:p>
-    <w:p>
-      <w:pPr>
-        <w:pStyle w:val="PargrafodaLista"/>
-        <w:numPr>
-          <w:ilvl w:val="0"/>
-          <w:numId w:val="5"/>
-        </w:numPr>
-        <w:spacing w:after="0"/>
-        <w:rPr>
-          <w:color w:val="FF0000"/>
-        </w:rPr>
-      </w:pPr>
-      <w:r>
-        <w:rPr>
-          <w:color w:val="FF0000"/>
-        </w:rPr>
-        <w:t>ID Pessoa</w:t>
-      </w:r>
-    </w:p>
-    <w:p>
-      <w:pPr>
-        <w:pStyle w:val="PargrafodaLista"/>
-        <w:numPr>
-          <w:ilvl w:val="0"/>
-          <w:numId w:val="5"/>
-        </w:numPr>
-        <w:spacing w:after="0"/>
-        <w:rPr>
-          <w:color w:val="FF0000"/>
-        </w:rPr>
-      </w:pPr>
-      <w:r>
-        <w:rPr>
-          <w:color w:val="FF0000"/>
-        </w:rPr>
-        <w:t>ID Fornecedor</w:t>
-      </w:r>
-    </w:p>
-    <w:p>
-      <w:pPr>
-        <w:pStyle w:val="PargrafodaLista"/>
-        <w:numPr>
-          <w:ilvl w:val="0"/>
-          <w:numId w:val="5"/>
-        </w:numPr>
-        <w:spacing w:after="0"/>
-        <w:rPr>
-          <w:color w:val="FF0000"/>
-        </w:rPr>
-      </w:pPr>
-      <w:r>
-        <w:rPr>
-          <w:color w:val="FF0000"/>
-        </w:rPr>
-        <w:t>ID Cliente</w:t>
-      </w:r>
-    </w:p>
-    <w:p>
-      <w:pPr>
-        <w:pStyle w:val="PargrafodaLista"/>
-        <w:numPr>
-          <w:ilvl w:val="0"/>
-          <w:numId w:val="5"/>
-        </w:numPr>
-        <w:spacing w:after="0"/>
-        <w:rPr>
-          <w:color w:val="FF0000"/>
-        </w:rPr>
-      </w:pPr>
-      <w:r>
-        <w:rPr>
-          <w:color w:val="FF0000"/>
-        </w:rPr>
-        <w:t>DDI</w:t>
-      </w:r>
-    </w:p>
-    <w:p>
-      <w:pPr>
-        <w:pStyle w:val="PargrafodaLista"/>
-        <w:numPr>
-          <w:ilvl w:val="0"/>
-          <w:numId w:val="5"/>
-        </w:numPr>
-        <w:spacing w:after="0"/>
-        <w:rPr>
-          <w:color w:val="FF0000"/>
-        </w:rPr>
-      </w:pPr>
-      <w:r>
-        <w:rPr>
-          <w:color w:val="FF0000"/>
-        </w:rPr>
-        <w:t>DDD</w:t>
-      </w:r>
-    </w:p>
-    <w:p>
-      <w:pPr>
-        <w:pStyle w:val="PargrafodaLista"/>
-        <w:numPr>
-          <w:ilvl w:val="0"/>
-          <w:numId w:val="5"/>
-        </w:numPr>
-        <w:spacing w:after="0"/>
-        <w:rPr>
-          <w:color w:val="FF0000"/>
-        </w:rPr>
-      </w:pPr>
-      <w:r>
-        <w:rPr>
-          <w:color w:val="FF0000"/>
-        </w:rPr>
-        <w:t>N°</w:t>
-      </w:r>
-      <w:r>
-        <w:rPr>
-          <w:color w:val="FF0000"/>
-        </w:rPr>
-        <w:t xml:space="preserve"> Telefone</w:t>
+      </w:pPr>
+      <w:r>
+        <w:t>Atributos:</w:t>
+      </w:r>
+    </w:p>
+    <w:p>
+      <w:pPr>
+        <w:pStyle w:val="PargrafodaLista"/>
+        <w:numPr>
+          <w:ilvl w:val="0"/>
+          <w:numId w:val="5"/>
+        </w:numPr>
+        <w:spacing w:after="0"/>
+      </w:pPr>
+      <w:r>
+        <w:t>ID</w:t>
+      </w:r>
+    </w:p>
+    <w:p>
+      <w:pPr>
+        <w:pStyle w:val="PargrafodaLista"/>
+        <w:numPr>
+          <w:ilvl w:val="0"/>
+          <w:numId w:val="5"/>
+        </w:numPr>
+        <w:spacing w:after="0"/>
+      </w:pPr>
+      <w:r>
+        <w:t>Cidade</w:t>
+      </w:r>
+    </w:p>
+    <w:p>
+      <w:pPr>
+        <w:pStyle w:val="PargrafodaLista"/>
+        <w:numPr>
+          <w:ilvl w:val="0"/>
+          <w:numId w:val="5"/>
+        </w:numPr>
+        <w:spacing w:after="0"/>
+      </w:pPr>
+      <w:r>
+        <w:t>Logradouro</w:t>
+      </w:r>
+    </w:p>
+    <w:p>
+      <w:pPr>
+        <w:pStyle w:val="PargrafodaLista"/>
+        <w:numPr>
+          <w:ilvl w:val="0"/>
+          <w:numId w:val="5"/>
+        </w:numPr>
+        <w:spacing w:after="0"/>
+      </w:pPr>
+      <w:r>
+        <w:t>Bairro</w:t>
+      </w:r>
+    </w:p>
+    <w:p>
+      <w:pPr>
+        <w:pStyle w:val="PargrafodaLista"/>
+        <w:numPr>
+          <w:ilvl w:val="0"/>
+          <w:numId w:val="5"/>
+        </w:numPr>
+        <w:spacing w:after="0"/>
+      </w:pPr>
+      <w:r>
+        <w:t>Cep</w:t>
+      </w:r>
+    </w:p>
+    <w:p>
+      <w:pPr>
+        <w:pStyle w:val="PargrafodaLista"/>
+        <w:numPr>
+          <w:ilvl w:val="0"/>
+          <w:numId w:val="5"/>
+        </w:numPr>
+        <w:spacing w:after="0"/>
+      </w:pPr>
+      <w:r>
+        <w:t>Estado</w:t>
+      </w:r>
+    </w:p>
+    <w:p>
+      <w:pPr>
+        <w:pStyle w:val="PargrafodaLista"/>
+        <w:numPr>
+          <w:ilvl w:val="0"/>
+          <w:numId w:val="5"/>
+        </w:numPr>
+        <w:spacing w:after="0"/>
+      </w:pPr>
+      <w:r>
+        <w:t xml:space="preserve">Tipo logradouro </w:t>
       </w:r>
     </w:p>
     <w:p>
       <w:pPr>
         <w:pStyle w:val="Estilo1"/>
-        <w:spacing w:after="0"/>
-      </w:pPr>
-      <w:r>
-        <w:t>Método</w:t>
-      </w:r>
-    </w:p>
-    <w:p>
-      <w:pPr>
-        <w:pStyle w:val="PargrafodaLista"/>
-        <w:numPr>
-          <w:ilvl w:val="0"/>
-          <w:numId w:val="5"/>
-        </w:numPr>
-        <w:spacing w:after="0"/>
-        <w:rPr>
-          <w:color w:val="FF0000"/>
-        </w:rPr>
-      </w:pPr>
-      <w:r>
-        <w:rPr>
-          <w:color w:val="FF0000"/>
-        </w:rPr>
-        <w:t>Adicionar  Telefone</w:t>
-      </w:r>
-    </w:p>
-    <w:p>
-      <w:pPr>
-        <w:pStyle w:val="PargrafodaLista"/>
-        <w:numPr>
-          <w:ilvl w:val="0"/>
-          <w:numId w:val="5"/>
-        </w:numPr>
-        <w:spacing w:after="0"/>
-        <w:rPr>
-          <w:color w:val="FF0000"/>
-        </w:rPr>
-      </w:pPr>
-      <w:r>
-        <w:rPr>
-          <w:color w:val="FF0000"/>
-        </w:rPr>
-        <w:t xml:space="preserve">Editar  Telefone </w:t>
-      </w:r>
-    </w:p>
-    <w:p>
-      <w:pPr>
-        <w:pStyle w:val="PargrafodaLista"/>
-        <w:numPr>
-          <w:ilvl w:val="0"/>
-          <w:numId w:val="5"/>
-        </w:numPr>
-        <w:spacing w:after="0"/>
-        <w:rPr>
-          <w:color w:val="FF0000"/>
-        </w:rPr>
-      </w:pPr>
-      <w:r>
-        <w:rPr>
-          <w:color w:val="FF0000"/>
-        </w:rPr>
-        <w:t xml:space="preserve">Excluir Telefone </w:t>
-      </w:r>
-    </w:p>
-    <w:p>
-      <w:pPr>
-        <w:pStyle w:val="PargrafodaLista"/>
-        <w:numPr>
-          <w:ilvl w:val="0"/>
-          <w:numId w:val="5"/>
-        </w:numPr>
-        <w:spacing w:after="0"/>
-        <w:rPr>
-          <w:color w:val="FF0000"/>
-        </w:rPr>
-      </w:pPr>
-      <w:r>
-        <w:rPr>
-          <w:color w:val="FF0000"/>
-        </w:rPr>
-        <w:t>Pesquisar  Telefone</w:t>
-      </w:r>
-    </w:p>
-    <w:p>
-      <w:pPr>
-        <w:pStyle w:val="Ttulo1"/>
-      </w:pPr>
-      <w:r>
-        <w:t xml:space="preserve">Utilitário </w:t>
-      </w:r>
-    </w:p>
-    <w:p>
-      <w:pPr>
-        <w:pStyle w:val="Ttulo2"/>
-      </w:pPr>
-      <w:r>
-        <w:t>Corte</w:t>
-      </w:r>
-    </w:p>
-    <w:p>
-      <w:pPr>
-        <w:pStyle w:val="Ttulo2"/>
-      </w:pPr>
-      <w:bookmarkStart w:id="13" w:name="_CEP"/>
+      </w:pPr>
+      <w:r>
+        <w:t>Método:</w:t>
+      </w:r>
+    </w:p>
+    <w:p>
+      <w:pPr>
+        <w:pStyle w:val="PargrafodaLista"/>
+        <w:numPr>
+          <w:ilvl w:val="0"/>
+          <w:numId w:val="5"/>
+        </w:numPr>
+        <w:spacing w:after="0"/>
+      </w:pPr>
+      <w:r>
+        <w:t>Inserir o arquivo CEP.sql;</w:t>
+      </w:r>
+    </w:p>
+    <w:p>
+      <w:pPr>
+        <w:pStyle w:val="PargrafodaLista"/>
+        <w:numPr>
+          <w:ilvl w:val="0"/>
+          <w:numId w:val="5"/>
+        </w:numPr>
+        <w:spacing w:after="0"/>
+      </w:pPr>
+      <w:r>
+        <w:t>Pesquisar o endereço</w:t>
+      </w:r>
+    </w:p>
+    <w:p>
+      <w:pPr>
+        <w:pStyle w:val="PargrafodaLista"/>
+        <w:numPr>
+          <w:ilvl w:val="1"/>
+          <w:numId w:val="5"/>
+        </w:numPr>
+        <w:spacing w:after="0"/>
+      </w:pPr>
+    </w:p>
+    <w:p>
+      <w:pPr>
+        <w:pStyle w:val="PargrafodaLista"/>
+        <w:numPr>
+          <w:ilvl w:val="0"/>
+          <w:numId w:val="5"/>
+        </w:numPr>
+        <w:spacing w:after="0"/>
+      </w:pPr>
+      <w:r>
+        <w:t>Pesquisar o CEP</w:t>
+      </w:r>
+    </w:p>
+    <w:p>
+      <w:pPr>
+        <w:pStyle w:val="PargrafodaLista"/>
+        <w:numPr>
+          <w:ilvl w:val="1"/>
+          <w:numId w:val="5"/>
+        </w:numPr>
+        <w:spacing w:after="0"/>
+      </w:pPr>
+      <w:r>
+        <w:t xml:space="preserve">Pesquisar na tabela UF pelo </w:t>
+      </w:r>
+      <w:r>
+        <w:t>cep como 5 digito</w:t>
+      </w:r>
+    </w:p>
+    <w:p>
+      <w:pPr>
+        <w:pStyle w:val="PargrafodaLista"/>
+        <w:numPr>
+          <w:ilvl w:val="2"/>
+          <w:numId w:val="5"/>
+        </w:numPr>
+        <w:spacing w:after="0"/>
+      </w:pPr>
+      <w:r>
+        <w:t>CEP1 =&gt; CEP</w:t>
+      </w:r>
+    </w:p>
+    <w:p>
+      <w:pPr>
+        <w:pStyle w:val="PargrafodaLista"/>
+        <w:numPr>
+          <w:ilvl w:val="3"/>
+          <w:numId w:val="5"/>
+        </w:numPr>
+        <w:spacing w:after="0"/>
+      </w:pPr>
+      <w:r>
+        <w:t>Obter CEP1</w:t>
+      </w:r>
+    </w:p>
+    <w:p>
+      <w:pPr>
+        <w:pStyle w:val="PargrafodaLista"/>
+        <w:spacing w:after="0"/>
+        <w:ind w:left="2736"/>
+      </w:pPr>
+      <w:r>
+        <w:t xml:space="preserve"> E</w:t>
+      </w:r>
+    </w:p>
+    <w:p>
+      <w:pPr>
+        <w:pStyle w:val="PargrafodaLista"/>
+        <w:numPr>
+          <w:ilvl w:val="2"/>
+          <w:numId w:val="5"/>
+        </w:numPr>
+        <w:spacing w:after="0"/>
+      </w:pPr>
+      <w:r>
+        <w:t>C</w:t>
+      </w:r>
+      <w:r>
+        <w:t>EP2&lt;= CEP</w:t>
+      </w:r>
+    </w:p>
+    <w:p>
+      <w:pPr>
+        <w:pStyle w:val="PargrafodaLista"/>
+        <w:numPr>
+          <w:ilvl w:val="3"/>
+          <w:numId w:val="5"/>
+        </w:numPr>
+        <w:spacing w:after="0"/>
+      </w:pPr>
+      <w:r>
+        <w:t>Obter CEP2</w:t>
+      </w:r>
+    </w:p>
+    <w:p>
+      <w:pPr>
+        <w:pStyle w:val="PargrafodaLista"/>
+        <w:numPr>
+          <w:ilvl w:val="1"/>
+          <w:numId w:val="5"/>
+        </w:numPr>
+        <w:spacing w:after="0"/>
+      </w:pPr>
+      <w:r>
+        <w:t>Pesquisa na tabela  ESTADO(</w:t>
+      </w:r>
+      <w:r>
+        <w:t>UF</w:t>
+      </w:r>
+      <w:r>
+        <w:t>) pelo cep como 9 digito</w:t>
+      </w:r>
+    </w:p>
+    <w:p>
+      <w:pPr>
+        <w:pStyle w:val="PargrafodaLista"/>
+        <w:numPr>
+          <w:ilvl w:val="0"/>
+          <w:numId w:val="5"/>
+        </w:numPr>
+        <w:spacing w:after="0"/>
+      </w:pPr>
+      <w:r>
+        <w:t xml:space="preserve">Obter  </w:t>
+      </w:r>
+      <w:r>
+        <w:t>o cep 1</w:t>
+      </w:r>
+      <w:bookmarkStart w:id="13" w:name="_GoBack"/>
       <w:bookmarkEnd w:id="13"/>
-      <w:r>
-        <w:t>CEP</w:t>
-      </w:r>
-    </w:p>
-    <w:p>
-      <w:pPr>
-        <w:pStyle w:val="Estilo1"/>
-      </w:pPr>
-      <w:r>
-        <w:t>Atributos:</w:t>
-      </w:r>
-    </w:p>
-    <w:p>
-      <w:pPr>
-        <w:pStyle w:val="PargrafodaLista"/>
-        <w:numPr>
-          <w:ilvl w:val="0"/>
-          <w:numId w:val="5"/>
-        </w:numPr>
-        <w:spacing w:after="0"/>
-      </w:pPr>
-      <w:r>
-        <w:t>ID</w:t>
-      </w:r>
-    </w:p>
-    <w:p>
-      <w:pPr>
-        <w:pStyle w:val="PargrafodaLista"/>
-        <w:numPr>
-          <w:ilvl w:val="0"/>
-          <w:numId w:val="5"/>
-        </w:numPr>
-        <w:spacing w:after="0"/>
-      </w:pPr>
-      <w:r>
-        <w:t>Cidade</w:t>
-      </w:r>
-    </w:p>
-    <w:p>
-      <w:pPr>
-        <w:pStyle w:val="PargrafodaLista"/>
-        <w:numPr>
-          <w:ilvl w:val="0"/>
-          <w:numId w:val="5"/>
-        </w:numPr>
-        <w:spacing w:after="0"/>
-      </w:pPr>
-      <w:r>
-        <w:t>Logradouro</w:t>
-      </w:r>
-    </w:p>
-    <w:p>
-      <w:pPr>
-        <w:pStyle w:val="PargrafodaLista"/>
-        <w:numPr>
-          <w:ilvl w:val="0"/>
-          <w:numId w:val="5"/>
-        </w:numPr>
-        <w:spacing w:after="0"/>
-      </w:pPr>
-      <w:r>
-        <w:t>Bairro</w:t>
-      </w:r>
-    </w:p>
-    <w:p>
-      <w:pPr>
-        <w:pStyle w:val="PargrafodaLista"/>
-        <w:numPr>
-          <w:ilvl w:val="0"/>
-          <w:numId w:val="5"/>
-        </w:numPr>
-        <w:spacing w:after="0"/>
-      </w:pPr>
-      <w:r>
-        <w:t>Cep</w:t>
-      </w:r>
-    </w:p>
-    <w:p>
-      <w:pPr>
-        <w:pStyle w:val="PargrafodaLista"/>
-        <w:numPr>
-          <w:ilvl w:val="0"/>
-          <w:numId w:val="5"/>
-        </w:numPr>
-        <w:spacing w:after="0"/>
-      </w:pPr>
-      <w:r>
-        <w:t>Estado</w:t>
-      </w:r>
-    </w:p>
-    <w:p>
-      <w:pPr>
-        <w:pStyle w:val="PargrafodaLista"/>
-        <w:numPr>
-          <w:ilvl w:val="0"/>
-          <w:numId w:val="5"/>
-        </w:numPr>
-        <w:spacing w:after="0"/>
-      </w:pPr>
-      <w:r>
-        <w:t xml:space="preserve">Tipo logradouro </w:t>
-      </w:r>
-    </w:p>
-    <w:p>
-      <w:pPr>
-        <w:pStyle w:val="Estilo1"/>
-      </w:pPr>
-      <w:r>
-        <w:t>Método:</w:t>
-      </w:r>
-    </w:p>
-    <w:p>
-      <w:pPr>
-        <w:pStyle w:val="PargrafodaLista"/>
-        <w:numPr>
-          <w:ilvl w:val="0"/>
-          <w:numId w:val="5"/>
-        </w:numPr>
-        <w:spacing w:after="0"/>
-      </w:pPr>
-      <w:r>
-        <w:t xml:space="preserve">Inserir o arquivo </w:t>
-      </w:r>
-      <w:proofErr w:type="spellStart"/>
-      <w:r>
-        <w:t>CEP.sql</w:t>
-      </w:r>
-      <w:proofErr w:type="spellEnd"/>
-      <w:r>
-        <w:t>;</w:t>
-      </w:r>
-    </w:p>
-    <w:p>
-      <w:pPr>
-        <w:pStyle w:val="PargrafodaLista"/>
-        <w:numPr>
-          <w:ilvl w:val="0"/>
-          <w:numId w:val="5"/>
-        </w:numPr>
-        <w:spacing w:after="0"/>
-      </w:pPr>
-      <w:r>
-        <w:t>Pesquisar o endereço</w:t>
-      </w:r>
-    </w:p>
-    <w:p>
-      <w:pPr>
-        <w:pStyle w:val="PargrafodaLista"/>
-        <w:numPr>
-          <w:ilvl w:val="1"/>
-          <w:numId w:val="5"/>
-        </w:numPr>
-        <w:spacing w:after="0"/>
-      </w:pPr>
-    </w:p>
-    <w:p>
-      <w:pPr>
-        <w:pStyle w:val="PargrafodaLista"/>
-        <w:numPr>
-          <w:ilvl w:val="0"/>
-          <w:numId w:val="5"/>
-        </w:numPr>
-        <w:spacing w:after="0"/>
-      </w:pPr>
-      <w:r>
-        <w:t>Pesquisar o CEP</w:t>
-      </w:r>
-    </w:p>
-    <w:p>
-      <w:pPr>
-        <w:pStyle w:val="PargrafodaLista"/>
-        <w:numPr>
-          <w:ilvl w:val="1"/>
-          <w:numId w:val="5"/>
-        </w:numPr>
-        <w:spacing w:after="0"/>
-      </w:pPr>
-      <w:r>
-        <w:t xml:space="preserve">Pesquisar na tabela UF pelo </w:t>
-      </w:r>
-      <w:r>
-        <w:t>cep como 5 digito</w:t>
-      </w:r>
-    </w:p>
-    <w:p>
-      <w:pPr>
-        <w:pStyle w:val="PargrafodaLista"/>
-        <w:numPr>
-          <w:ilvl w:val="2"/>
-          <w:numId w:val="5"/>
-        </w:numPr>
-        <w:spacing w:after="0"/>
-      </w:pPr>
-      <w:r>
-        <w:t>CEP1 =&gt; CEP</w:t>
-      </w:r>
-    </w:p>
-    <w:p>
-      <w:pPr>
-        <w:pStyle w:val="PargrafodaLista"/>
-        <w:numPr>
-          <w:ilvl w:val="3"/>
-          <w:numId w:val="5"/>
-        </w:numPr>
-        <w:spacing w:after="0"/>
-      </w:pPr>
-      <w:r>
-        <w:t>Obter CEP1</w:t>
-      </w:r>
-    </w:p>
-    <w:p>
-      <w:pPr>
-        <w:pStyle w:val="PargrafodaLista"/>
-        <w:spacing w:after="0"/>
-        <w:ind w:left="2736"/>
-      </w:pPr>
-      <w:r>
-        <w:t xml:space="preserve"> E</w:t>
-      </w:r>
-    </w:p>
-    <w:p>
-      <w:pPr>
-        <w:pStyle w:val="PargrafodaLista"/>
-        <w:numPr>
-          <w:ilvl w:val="2"/>
-          <w:numId w:val="5"/>
-        </w:numPr>
-        <w:spacing w:after="0"/>
-      </w:pPr>
-      <w:r>
-        <w:t>C</w:t>
-      </w:r>
-      <w:r>
-        <w:t>EP2&lt;= CEP</w:t>
-      </w:r>
-    </w:p>
-    <w:p>
-      <w:pPr>
-        <w:pStyle w:val="PargrafodaLista"/>
-        <w:numPr>
-          <w:ilvl w:val="3"/>
-          <w:numId w:val="5"/>
-        </w:numPr>
-        <w:spacing w:after="0"/>
-      </w:pPr>
-      <w:r>
-        <w:t>Obter CEP2</w:t>
-      </w:r>
-    </w:p>
-    <w:p>
-      <w:pPr>
-        <w:pStyle w:val="PargrafodaLista"/>
-        <w:numPr>
-          <w:ilvl w:val="1"/>
-          <w:numId w:val="5"/>
-        </w:numPr>
-        <w:spacing w:after="0"/>
-      </w:pPr>
-      <w:r>
-        <w:t>Pesquisa na tabela  ESTADO(</w:t>
-      </w:r>
-      <w:r>
-        <w:t>UF</w:t>
-      </w:r>
-      <w:r>
-        <w:t>) pelo cep como 9 digito</w:t>
-      </w:r>
-    </w:p>
-    <w:p>
-      <w:pPr>
-        <w:pStyle w:val="PargrafodaLista"/>
-        <w:numPr>
-          <w:ilvl w:val="1"/>
-          <w:numId w:val="5"/>
-        </w:numPr>
-        <w:spacing w:after="0"/>
-      </w:pPr>
     </w:p>
     <w:sectPr>
       <w:pgSz w:w="11906" w:h="16838"/>
@@ -3241,7 +3219,7 @@
 
 <file path=word/comments.xml><?xml version="1.0" encoding="utf-8"?>
 <w:comments xmlns:wpc="http://schemas.microsoft.com/office/word/2010/wordprocessingCanvas" xmlns:cx="http://schemas.microsoft.com/office/drawing/2014/chartex" xmlns:cx1="http://schemas.microsoft.com/office/drawing/2015/9/8/chartex" xmlns:cx2="http://schemas.microsoft.com/office/drawing/2015/10/21/chartex" xmlns:cx3="http://schemas.microsoft.com/office/drawing/2016/5/9/chartex" xmlns:cx4="http://schemas.microsoft.com/office/drawing/2016/5/10/chartex" xmlns:cx5="http://schemas.microsoft.com/office/drawing/2016/5/11/chartex" xmlns:cx6="http://schemas.microsoft.com/office/drawing/2016/5/12/chartex" xmlns:cx7="http://schemas.microsoft.com/office/drawing/2016/5/13/chartex" xmlns:cx8="http://schemas.microsoft.com/office/drawing/2016/5/14/chartex" xmlns:mc="http://schemas.openxmlformats.org/markup-compatibility/2006" xmlns:aink="http://schemas.microsoft.com/office/drawing/2016/ink" xmlns:am3d="http://schemas.microsoft.com/office/drawing/2017/model3d" xmlns:o="urn:schemas-microsoft-com:office:office" xmlns:r="http://schemas.openxmlformats.org/officeDocument/2006/relationships" xmlns:m="http://schemas.openxmlformats.org/officeDocument/2006/math" xmlns:v="urn:schemas-microsoft-com:vml" xmlns:wp14="http://schemas.microsoft.com/office/word/2010/wordprocessingDrawing" xmlns:wp="http://schemas.openxmlformats.org/drawingml/2006/wordprocessingDrawing" xmlns:w10="urn:schemas-microsoft-com:office:word" xmlns:w="http://schemas.openxmlformats.org/wordprocessingml/2006/main" xmlns:w14="http://schemas.microsoft.com/office/word/2010/wordml" xmlns:w15="http://schemas.microsoft.com/office/word/2012/wordml" xmlns:w16cid="http://schemas.microsoft.com/office/word/2016/wordml/cid" xmlns:w16se="http://schemas.microsoft.com/office/word/2015/wordml/symex" xmlns:wpg="http://schemas.microsoft.com/office/word/2010/wordprocessingGroup" xmlns:wpi="http://schemas.microsoft.com/office/word/2010/wordprocessingInk" xmlns:wne="http://schemas.microsoft.com/office/word/2006/wordml" xmlns:wps="http://schemas.microsoft.com/office/word/2010/wordprocessingShape" mc:Ignorable="w14 w15 w16se w16cid wp14">
-  <w:comment w:id="5" w:author="Carlos Eduardo dos Santos Figueiredo" w:date="2019-09-16T21:32:00Z" w:initials="CEdSF">
+  <w:comment w:id="4" w:author="Carlos Eduardo dos Santos Figueiredo" w:date="2019-09-16T21:32:00Z" w:initials="CEdSF">
     <w:p>
       <w:pPr>
         <w:pStyle w:val="Textodecomentrio"/>
@@ -4174,7 +4152,7 @@
       </w:pPr>
     </w:pPrDefault>
   </w:docDefaults>
-  <w:latentStyles w:defLockedState="0" w:defUIPriority="99" w:defSemiHidden="0" w:defUnhideWhenUsed="0" w:defQFormat="0" w:count="377">
+  <w:latentStyles w:defLockedState="0" w:defUIPriority="99" w:defSemiHidden="0" w:defUnhideWhenUsed="0" w:defQFormat="0" w:count="376">
     <w:lsdException w:name="Normal" w:uiPriority="0" w:qFormat="1"/>
     <w:lsdException w:name="heading 1" w:uiPriority="9" w:qFormat="1"/>
     <w:lsdException w:name="heading 2" w:semiHidden="1" w:uiPriority="9" w:unhideWhenUsed="1" w:qFormat="1"/>
@@ -4551,7 +4529,6 @@
     <w:lsdException w:name="Hashtag" w:semiHidden="1" w:unhideWhenUsed="1"/>
     <w:lsdException w:name="Unresolved Mention" w:semiHidden="1" w:unhideWhenUsed="1"/>
     <w:lsdException w:name="Smart Link" w:semiHidden="1" w:unhideWhenUsed="1"/>
-    <w:lsdException w:name="Smart Link Error" w:semiHidden="1" w:unhideWhenUsed="1"/>
   </w:latentStyles>
   <w:style w:type="paragraph" w:default="1" w:styleId="Normal">
     <w:name w:val="Normal"/>

</xml_diff>